<commit_message>
429. Bootstrap5! Boilerplate 15-03-2023 01:28am
</commit_message>
<xml_diff>
--- a/yelpcamp_document.docx
+++ b/yelpcamp_document.docx
@@ -152,6 +152,7 @@
         <w:lastRenderedPageBreak/>
         <w:t>We just need to add</w:t>
       </w:r>
+      <w:proofErr w:type="gramStart"/>
       <w:r>
         <w:tab/>
       </w:r>
@@ -167,27 +168,33 @@
           <w:b/>
           <w:i/>
         </w:rPr>
-        <w:t>&lt;% layout ('layouts/boilerplate') %&gt;</w:t>
-      </w:r>
+        <w:t>&lt;</w:t>
+      </w:r>
+      <w:proofErr w:type="gramEnd"/>
       <w:r>
         <w:rPr>
           <w:b/>
           <w:i/>
         </w:rPr>
-        <w:t>”</w:t>
+        <w:t>% layout ('layouts/boilerplate') %&gt;</w:t>
       </w:r>
       <w:r>
         <w:rPr>
           <w:b/>
           <w:i/>
         </w:rPr>
+        <w:t>”</w:t>
+      </w:r>
+      <w:r>
+        <w:rPr>
+          <w:b/>
+          <w:i/>
+        </w:rPr>
         <w:t xml:space="preserve"> </w:t>
       </w:r>
       <w:r>
         <w:t>to access the boilerplate</w:t>
       </w:r>
-      <w:bookmarkStart w:id="0" w:name="_GoBack"/>
-      <w:bookmarkEnd w:id="0"/>
     </w:p>
     <w:p>
       <w:r>
@@ -229,6 +236,183 @@
       </w:r>
     </w:p>
     <w:p/>
+    <w:p>
+      <w:pPr>
+        <w:rPr>
+          <w:b/>
+          <w:i/>
+          <w:sz w:val="28"/>
+        </w:rPr>
+      </w:pPr>
+      <w:r>
+        <w:rPr>
+          <w:b/>
+          <w:i/>
+          <w:sz w:val="28"/>
+        </w:rPr>
+        <w:t>429. Bootstrap5! Boilerplate</w:t>
+      </w:r>
+    </w:p>
+    <w:p>
+      <w:r>
+        <w:t xml:space="preserve">Add link and script of bootstrap to the </w:t>
+      </w:r>
+      <w:proofErr w:type="spellStart"/>
+      <w:r>
+        <w:t>boilerplate.ejs</w:t>
+      </w:r>
+      <w:proofErr w:type="spellEnd"/>
+      <w:r>
+        <w:t xml:space="preserve"> file</w:t>
+      </w:r>
+      <w:r>
+        <w:t>.</w:t>
+      </w:r>
+    </w:p>
+    <w:p>
+      <w:pPr>
+        <w:rPr>
+          <w:lang w:val="en-US"/>
+        </w:rPr>
+      </w:pPr>
+      <w:r>
+        <w:rPr>
+          <w:lang w:val="en-US"/>
+        </w:rPr>
+        <w:drawing>
+          <wp:inline distT="0" distB="0" distL="0" distR="0" wp14:anchorId="3C08AEB7" wp14:editId="4DFD39FA">
+            <wp:extent cx="6509237" cy="2933700"/>
+            <wp:effectExtent l="0" t="0" r="6350" b="0"/>
+            <wp:docPr id="4" name="Picture 4"/>
+            <wp:cNvGraphicFramePr>
+              <a:graphicFrameLocks xmlns:a="http://schemas.openxmlformats.org/drawingml/2006/main" noChangeAspect="1"/>
+            </wp:cNvGraphicFramePr>
+            <a:graphic xmlns:a="http://schemas.openxmlformats.org/drawingml/2006/main">
+              <a:graphicData uri="http://schemas.openxmlformats.org/drawingml/2006/picture">
+                <pic:pic xmlns:pic="http://schemas.openxmlformats.org/drawingml/2006/picture">
+                  <pic:nvPicPr>
+                    <pic:cNvPr id="1" name=""/>
+                    <pic:cNvPicPr/>
+                  </pic:nvPicPr>
+                  <pic:blipFill>
+                    <a:blip r:embed="rId7"/>
+                    <a:stretch>
+                      <a:fillRect/>
+                    </a:stretch>
+                  </pic:blipFill>
+                  <pic:spPr>
+                    <a:xfrm>
+                      <a:off x="0" y="0"/>
+                      <a:ext cx="6517640" cy="2937487"/>
+                    </a:xfrm>
+                    <a:prstGeom prst="rect">
+                      <a:avLst/>
+                    </a:prstGeom>
+                  </pic:spPr>
+                </pic:pic>
+              </a:graphicData>
+            </a:graphic>
+          </wp:inline>
+        </w:drawing>
+      </w:r>
+    </w:p>
+    <w:p>
+      <w:pPr>
+        <w:rPr>
+          <w:lang w:val="en-US"/>
+        </w:rPr>
+      </w:pPr>
+      <w:r>
+        <w:rPr>
+          <w:lang w:val="en-US"/>
+        </w:rPr>
+        <w:t xml:space="preserve"> Added container class to the div enclosing the body tag of </w:t>
+      </w:r>
+      <w:proofErr w:type="spellStart"/>
+      <w:r>
+        <w:rPr>
+          <w:lang w:val="en-US"/>
+        </w:rPr>
+        <w:t>ejs</w:t>
+      </w:r>
+      <w:proofErr w:type="spellEnd"/>
+      <w:r>
+        <w:rPr>
+          <w:lang w:val="en-US"/>
+        </w:rPr>
+        <w:t xml:space="preserve"> mate</w:t>
+      </w:r>
+    </w:p>
+    <w:p>
+      <w:pPr>
+        <w:rPr>
+          <w:lang w:val="en-US"/>
+        </w:rPr>
+      </w:pPr>
+      <w:r>
+        <w:rPr>
+          <w:lang w:val="en-US"/>
+        </w:rPr>
+        <w:drawing>
+          <wp:inline distT="0" distB="0" distL="0" distR="0" wp14:anchorId="2047DAFA" wp14:editId="63C3F886">
+            <wp:extent cx="2102485" cy="870805"/>
+            <wp:effectExtent l="0" t="0" r="0" b="5715"/>
+            <wp:docPr id="5" name="Picture 5"/>
+            <wp:cNvGraphicFramePr>
+              <a:graphicFrameLocks xmlns:a="http://schemas.openxmlformats.org/drawingml/2006/main" noChangeAspect="1"/>
+            </wp:cNvGraphicFramePr>
+            <a:graphic xmlns:a="http://schemas.openxmlformats.org/drawingml/2006/main">
+              <a:graphicData uri="http://schemas.openxmlformats.org/drawingml/2006/picture">
+                <pic:pic xmlns:pic="http://schemas.openxmlformats.org/drawingml/2006/picture">
+                  <pic:nvPicPr>
+                    <pic:cNvPr id="1" name=""/>
+                    <pic:cNvPicPr/>
+                  </pic:nvPicPr>
+                  <pic:blipFill>
+                    <a:blip r:embed="rId8"/>
+                    <a:stretch>
+                      <a:fillRect/>
+                    </a:stretch>
+                  </pic:blipFill>
+                  <pic:spPr>
+                    <a:xfrm>
+                      <a:off x="0" y="0"/>
+                      <a:ext cx="2142589" cy="887415"/>
+                    </a:xfrm>
+                    <a:prstGeom prst="rect">
+                      <a:avLst/>
+                    </a:prstGeom>
+                  </pic:spPr>
+                </pic:pic>
+              </a:graphicData>
+            </a:graphic>
+          </wp:inline>
+        </w:drawing>
+      </w:r>
+    </w:p>
+    <w:p>
+      <w:pPr>
+        <w:rPr>
+          <w:lang w:val="en-US"/>
+        </w:rPr>
+      </w:pPr>
+    </w:p>
+    <w:p>
+      <w:pPr>
+        <w:rPr>
+          <w:lang w:val="en-US"/>
+        </w:rPr>
+      </w:pPr>
+      <w:bookmarkStart w:id="0" w:name="_GoBack"/>
+      <w:bookmarkEnd w:id="0"/>
+    </w:p>
+    <w:p>
+      <w:pPr>
+        <w:rPr>
+          <w:lang w:val="en-US"/>
+        </w:rPr>
+      </w:pPr>
+    </w:p>
     <w:sectPr>
       <w:pgSz w:w="11906" w:h="16838"/>
       <w:pgMar w:top="1440" w:right="1440" w:bottom="1440" w:left="1440" w:header="708" w:footer="708" w:gutter="0"/>

</xml_diff>

<commit_message>
430. Navbar Partial 15-03-2023 01:41am
</commit_message>
<xml_diff>
--- a/yelpcamp_document.docx
+++ b/yelpcamp_document.docx
@@ -400,11 +400,152 @@
     <w:p>
       <w:pPr>
         <w:rPr>
+          <w:b/>
+          <w:i/>
+          <w:sz w:val="32"/>
           <w:lang w:val="en-US"/>
         </w:rPr>
       </w:pPr>
+      <w:r>
+        <w:rPr>
+          <w:b/>
+          <w:i/>
+          <w:sz w:val="32"/>
+        </w:rPr>
+        <w:t>430. Navbar Partial</w:t>
+      </w:r>
+    </w:p>
+    <w:p>
+      <w:pPr>
+        <w:rPr>
+          <w:lang w:val="en-US"/>
+        </w:rPr>
+      </w:pPr>
+      <w:r>
+        <w:rPr>
+          <w:lang w:val="en-US"/>
+        </w:rPr>
+        <w:t xml:space="preserve"> </w:t>
+      </w:r>
+    </w:p>
+    <w:p>
+      <w:pPr>
+        <w:rPr>
+          <w:lang w:val="en-US"/>
+        </w:rPr>
+      </w:pPr>
+      <w:r>
+        <w:rPr>
+          <w:lang w:val="en-US"/>
+        </w:rPr>
+        <w:t xml:space="preserve">Created a new </w:t>
+      </w:r>
+      <w:proofErr w:type="spellStart"/>
+      <w:r>
+        <w:rPr>
+          <w:lang w:val="en-US"/>
+        </w:rPr>
+        <w:t>navbar.ejs</w:t>
+      </w:r>
+      <w:proofErr w:type="spellEnd"/>
+      <w:r>
+        <w:rPr>
+          <w:lang w:val="en-US"/>
+        </w:rPr>
+        <w:t xml:space="preserve"> file to store navbar from bootstrap which will be </w:t>
+      </w:r>
+      <w:r>
+        <w:rPr>
+          <w:b/>
+          <w:lang w:val="en-US"/>
+        </w:rPr>
+        <w:t>included</w:t>
+      </w:r>
+      <w:r>
+        <w:rPr>
+          <w:b/>
+          <w:lang w:val="en-US"/>
+        </w:rPr>
+        <w:t xml:space="preserve"> </w:t>
+      </w:r>
+      <w:r>
+        <w:rPr>
+          <w:lang w:val="en-US"/>
+        </w:rPr>
+        <w:t xml:space="preserve">in </w:t>
+      </w:r>
+      <w:proofErr w:type="spellStart"/>
+      <w:r>
+        <w:rPr>
+          <w:lang w:val="en-US"/>
+        </w:rPr>
+        <w:t>boilerplate.ejs</w:t>
+      </w:r>
+      <w:proofErr w:type="spellEnd"/>
+      <w:r>
+        <w:rPr>
+          <w:lang w:val="en-US"/>
+        </w:rPr>
+        <w:t>.</w:t>
+      </w:r>
+    </w:p>
+    <w:p>
+      <w:pPr>
+        <w:rPr>
+          <w:lang w:val="en-US"/>
+        </w:rPr>
+      </w:pPr>
+      <w:r>
+        <w:rPr>
+          <w:lang w:val="en-US"/>
+        </w:rPr>
+        <w:t xml:space="preserve">To do so we created a folder named </w:t>
+      </w:r>
+      <w:r>
+        <w:rPr>
+          <w:b/>
+          <w:lang w:val="en-US"/>
+        </w:rPr>
+        <w:t>partials</w:t>
+      </w:r>
+      <w:r>
+        <w:rPr>
+          <w:b/>
+          <w:lang w:val="en-US"/>
+        </w:rPr>
+        <w:t xml:space="preserve"> </w:t>
+      </w:r>
+      <w:r>
+        <w:rPr>
+          <w:lang w:val="en-US"/>
+        </w:rPr>
+        <w:t xml:space="preserve">in which we stored </w:t>
+      </w:r>
+      <w:proofErr w:type="spellStart"/>
+      <w:r>
+        <w:rPr>
+          <w:b/>
+          <w:lang w:val="en-US"/>
+        </w:rPr>
+        <w:t>navbar.ejs</w:t>
+      </w:r>
+      <w:proofErr w:type="spellEnd"/>
+      <w:r>
+        <w:rPr>
+          <w:b/>
+          <w:lang w:val="en-US"/>
+        </w:rPr>
+        <w:t xml:space="preserve"> </w:t>
+      </w:r>
       <w:bookmarkStart w:id="0" w:name="_GoBack"/>
       <w:bookmarkEnd w:id="0"/>
+    </w:p>
+    <w:p>
+      <w:pPr>
+        <w:rPr>
+          <w:lang w:val="en-US"/>
+        </w:rPr>
+      </w:pPr>
     </w:p>
     <w:p>
       <w:pPr>

</xml_diff>

<commit_message>
431. Footer Partial 15-03-2023 11:10pm
</commit_message>
<xml_diff>
--- a/yelpcamp_document.docx
+++ b/yelpcamp_document.docx
@@ -406,6 +406,7 @@
           <w:lang w:val="en-US"/>
         </w:rPr>
       </w:pPr>
+      <w:bookmarkStart w:id="0" w:name="_GoBack"/>
       <w:r>
         <w:rPr>
           <w:b/>
@@ -415,6 +416,7 @@
         <w:t>430. Navbar Partial</w:t>
       </w:r>
     </w:p>
+    <w:bookmarkEnd w:id="0"/>
     <w:p>
       <w:pPr>
         <w:rPr>
@@ -519,6 +521,12 @@
         <w:rPr>
           <w:lang w:val="en-US"/>
         </w:rPr>
+        <w:t xml:space="preserve">inside view </w:t>
+      </w:r>
+      <w:r>
+        <w:rPr>
+          <w:lang w:val="en-US"/>
+        </w:rPr>
         <w:t xml:space="preserve">in which we stored </w:t>
       </w:r>
       <w:proofErr w:type="spellStart"/>
@@ -537,8 +545,127 @@
         </w:rPr>
         <w:t xml:space="preserve"> </w:t>
       </w:r>
-      <w:bookmarkStart w:id="0" w:name="_GoBack"/>
-      <w:bookmarkEnd w:id="0"/>
+    </w:p>
+    <w:p>
+      <w:pPr>
+        <w:rPr>
+          <w:lang w:val="en-US"/>
+        </w:rPr>
+      </w:pPr>
+    </w:p>
+    <w:p>
+      <w:pPr>
+        <w:rPr>
+          <w:lang w:val="en-US"/>
+        </w:rPr>
+      </w:pPr>
+      <w:r>
+        <w:rPr>
+          <w:lang w:val="en-US"/>
+        </w:rPr>
+        <w:drawing>
+          <wp:inline distT="0" distB="0" distL="0" distR="0" wp14:anchorId="7D522BC3" wp14:editId="175DCD84">
+            <wp:extent cx="1914781" cy="1674495"/>
+            <wp:effectExtent l="0" t="0" r="9525" b="1905"/>
+            <wp:docPr id="7" name="Picture 7"/>
+            <wp:cNvGraphicFramePr>
+              <a:graphicFrameLocks xmlns:a="http://schemas.openxmlformats.org/drawingml/2006/main" noChangeAspect="1"/>
+            </wp:cNvGraphicFramePr>
+            <a:graphic xmlns:a="http://schemas.openxmlformats.org/drawingml/2006/main">
+              <a:graphicData uri="http://schemas.openxmlformats.org/drawingml/2006/picture">
+                <pic:pic xmlns:pic="http://schemas.openxmlformats.org/drawingml/2006/picture">
+                  <pic:nvPicPr>
+                    <pic:cNvPr id="1" name=""/>
+                    <pic:cNvPicPr/>
+                  </pic:nvPicPr>
+                  <pic:blipFill>
+                    <a:blip r:embed="rId9"/>
+                    <a:stretch>
+                      <a:fillRect/>
+                    </a:stretch>
+                  </pic:blipFill>
+                  <pic:spPr>
+                    <a:xfrm>
+                      <a:off x="0" y="0"/>
+                      <a:ext cx="1920338" cy="1679354"/>
+                    </a:xfrm>
+                    <a:prstGeom prst="rect">
+                      <a:avLst/>
+                    </a:prstGeom>
+                  </pic:spPr>
+                </pic:pic>
+              </a:graphicData>
+            </a:graphic>
+          </wp:inline>
+        </w:drawing>
+      </w:r>
+    </w:p>
+    <w:p>
+      <w:pPr>
+        <w:rPr>
+          <w:lang w:val="en-US"/>
+        </w:rPr>
+      </w:pPr>
+      <w:r>
+        <w:rPr>
+          <w:lang w:val="en-US"/>
+        </w:rPr>
+        <w:t>We include navbar partial in boilerplate using following code fragment</w:t>
+      </w:r>
+    </w:p>
+    <w:p>
+      <w:pPr>
+        <w:rPr>
+          <w:lang w:val="en-US"/>
+        </w:rPr>
+      </w:pPr>
+      <w:r>
+        <w:rPr>
+          <w:lang w:val="en-US"/>
+        </w:rPr>
+        <w:drawing>
+          <wp:inline distT="0" distB="0" distL="0" distR="0" wp14:anchorId="63A7A783" wp14:editId="31D226A8">
+            <wp:extent cx="3261643" cy="1501270"/>
+            <wp:effectExtent l="0" t="0" r="0" b="3810"/>
+            <wp:docPr id="8" name="Picture 8"/>
+            <wp:cNvGraphicFramePr>
+              <a:graphicFrameLocks xmlns:a="http://schemas.openxmlformats.org/drawingml/2006/main" noChangeAspect="1"/>
+            </wp:cNvGraphicFramePr>
+            <a:graphic xmlns:a="http://schemas.openxmlformats.org/drawingml/2006/main">
+              <a:graphicData uri="http://schemas.openxmlformats.org/drawingml/2006/picture">
+                <pic:pic xmlns:pic="http://schemas.openxmlformats.org/drawingml/2006/picture">
+                  <pic:nvPicPr>
+                    <pic:cNvPr id="1" name=""/>
+                    <pic:cNvPicPr/>
+                  </pic:nvPicPr>
+                  <pic:blipFill>
+                    <a:blip r:embed="rId10"/>
+                    <a:stretch>
+                      <a:fillRect/>
+                    </a:stretch>
+                  </pic:blipFill>
+                  <pic:spPr>
+                    <a:xfrm>
+                      <a:off x="0" y="0"/>
+                      <a:ext cx="3261643" cy="1501270"/>
+                    </a:xfrm>
+                    <a:prstGeom prst="rect">
+                      <a:avLst/>
+                    </a:prstGeom>
+                  </pic:spPr>
+                </pic:pic>
+              </a:graphicData>
+            </a:graphic>
+          </wp:inline>
+        </w:drawing>
+      </w:r>
+    </w:p>
+    <w:p>
+      <w:pPr>
+        <w:rPr>
+          <w:lang w:val="en-US"/>
+        </w:rPr>
+      </w:pPr>
     </w:p>
     <w:p>
       <w:pPr>

</xml_diff>

<commit_message>
432. Adding Images 16-02-23 12:26am
</commit_message>
<xml_diff>
--- a/yelpcamp_document.docx
+++ b/yelpcamp_document.docx
@@ -52,6 +52,9 @@
     </w:p>
     <w:p>
       <w:r>
+        <w:rPr>
+          <w:noProof/>
+        </w:rPr>
         <w:drawing>
           <wp:inline distT="0" distB="0" distL="0" distR="0" wp14:anchorId="3569CA1B" wp14:editId="4A7101A4">
             <wp:extent cx="1844837" cy="2074544"/>
@@ -106,6 +109,9 @@
     </w:p>
     <w:p>
       <w:r>
+        <w:rPr>
+          <w:noProof/>
+        </w:rPr>
         <w:drawing>
           <wp:inline distT="0" distB="0" distL="0" distR="0" wp14:anchorId="08A4395F" wp14:editId="70C8B675">
             <wp:extent cx="5731510" cy="3074670"/>
@@ -161,35 +167,21 @@
           <w:b/>
           <w:i/>
         </w:rPr>
-        <w:t xml:space="preserve">“ </w:t>
-      </w:r>
+        <w:t>“ &lt;</w:t>
+      </w:r>
+      <w:proofErr w:type="gramEnd"/>
       <w:r>
         <w:rPr>
           <w:b/>
           <w:i/>
         </w:rPr>
-        <w:t>&lt;</w:t>
-      </w:r>
-      <w:proofErr w:type="gramEnd"/>
+        <w:t>% layout ('layouts/boilerplate') %&gt;”</w:t>
+      </w:r>
       <w:r>
         <w:rPr>
           <w:b/>
           <w:i/>
         </w:rPr>
-        <w:t>% layout ('layouts/boilerplate') %&gt;</w:t>
-      </w:r>
-      <w:r>
-        <w:rPr>
-          <w:b/>
-          <w:i/>
-        </w:rPr>
-        <w:t>”</w:t>
-      </w:r>
-      <w:r>
-        <w:rPr>
-          <w:b/>
-          <w:i/>
-        </w:rPr>
         <w:t xml:space="preserve"> </w:t>
       </w:r>
       <w:r>
@@ -198,6 +190,9 @@
     </w:p>
     <w:p>
       <w:r>
+        <w:rPr>
+          <w:noProof/>
+        </w:rPr>
         <w:drawing>
           <wp:inline distT="0" distB="0" distL="0" distR="0" wp14:anchorId="1616956A" wp14:editId="7B6ECB49">
             <wp:extent cx="4477375" cy="1390844"/>
@@ -277,6 +272,7 @@
       </w:pPr>
       <w:r>
         <w:rPr>
+          <w:noProof/>
           <w:lang w:val="en-US"/>
         </w:rPr>
         <w:drawing>
@@ -351,6 +347,7 @@
       </w:pPr>
       <w:r>
         <w:rPr>
+          <w:noProof/>
           <w:lang w:val="en-US"/>
         </w:rPr>
         <w:drawing>
@@ -406,7 +403,6 @@
           <w:lang w:val="en-US"/>
         </w:rPr>
       </w:pPr>
-      <w:bookmarkStart w:id="0" w:name="_GoBack"/>
       <w:r>
         <w:rPr>
           <w:b/>
@@ -416,7 +412,6 @@
         <w:t>430. Navbar Partial</w:t>
       </w:r>
     </w:p>
-    <w:bookmarkEnd w:id="0"/>
     <w:p>
       <w:pPr>
         <w:rPr>
@@ -561,6 +556,7 @@
       </w:pPr>
       <w:r>
         <w:rPr>
+          <w:noProof/>
           <w:lang w:val="en-US"/>
         </w:rPr>
         <w:drawing>
@@ -621,6 +617,7 @@
       </w:pPr>
       <w:r>
         <w:rPr>
+          <w:noProof/>
           <w:lang w:val="en-US"/>
         </w:rPr>
         <w:drawing>
@@ -670,16 +667,534 @@
     <w:p>
       <w:pPr>
         <w:rPr>
-          <w:lang w:val="en-US"/>
-        </w:rPr>
-      </w:pPr>
-    </w:p>
-    <w:p>
-      <w:pPr>
-        <w:rPr>
-          <w:lang w:val="en-US"/>
-        </w:rPr>
-      </w:pPr>
+          <w:b/>
+          <w:i/>
+          <w:sz w:val="32"/>
+          <w:lang w:val="en-US"/>
+        </w:rPr>
+      </w:pPr>
+      <w:r>
+        <w:rPr>
+          <w:b/>
+          <w:i/>
+          <w:sz w:val="32"/>
+        </w:rPr>
+        <w:t>431. Footer Partial</w:t>
+      </w:r>
+    </w:p>
+    <w:p>
+      <w:pPr>
+        <w:rPr>
+          <w:noProof/>
+        </w:rPr>
+      </w:pPr>
+      <w:r>
+        <w:rPr>
+          <w:lang w:val="en-US"/>
+        </w:rPr>
+        <w:t xml:space="preserve">We created a partial named </w:t>
+      </w:r>
+      <w:proofErr w:type="spellStart"/>
+      <w:proofErr w:type="gramStart"/>
+      <w:r>
+        <w:rPr>
+          <w:b/>
+          <w:lang w:val="en-US"/>
+        </w:rPr>
+        <w:t>footer.ejs</w:t>
+      </w:r>
+      <w:proofErr w:type="spellEnd"/>
+      <w:r>
+        <w:rPr>
+          <w:b/>
+          <w:lang w:val="en-US"/>
+        </w:rPr>
+        <w:t xml:space="preserve"> </w:t>
+      </w:r>
+      <w:r>
+        <w:rPr>
+          <w:lang w:val="en-US"/>
+        </w:rPr>
+        <w:t xml:space="preserve"> initially</w:t>
+      </w:r>
+      <w:proofErr w:type="gramEnd"/>
+      <w:r>
+        <w:rPr>
+          <w:lang w:val="en-US"/>
+        </w:rPr>
+        <w:t xml:space="preserve"> then added bootstrap style to the footer.</w:t>
+      </w:r>
+      <w:r>
+        <w:rPr>
+          <w:noProof/>
+        </w:rPr>
+        <w:t xml:space="preserve"> </w:t>
+      </w:r>
+      <w:r>
+        <w:rPr>
+          <w:lang w:val="en-US"/>
+        </w:rPr>
+        <w:drawing>
+          <wp:inline distT="0" distB="0" distL="0" distR="0" wp14:anchorId="4226525C" wp14:editId="2B126707">
+            <wp:extent cx="4208585" cy="1328413"/>
+            <wp:effectExtent l="0" t="0" r="1905" b="5715"/>
+            <wp:docPr id="6" name="Picture 6"/>
+            <wp:cNvGraphicFramePr>
+              <a:graphicFrameLocks xmlns:a="http://schemas.openxmlformats.org/drawingml/2006/main" noChangeAspect="1"/>
+            </wp:cNvGraphicFramePr>
+            <a:graphic xmlns:a="http://schemas.openxmlformats.org/drawingml/2006/main">
+              <a:graphicData uri="http://schemas.openxmlformats.org/drawingml/2006/picture">
+                <pic:pic xmlns:pic="http://schemas.openxmlformats.org/drawingml/2006/picture">
+                  <pic:nvPicPr>
+                    <pic:cNvPr id="1" name=""/>
+                    <pic:cNvPicPr/>
+                  </pic:nvPicPr>
+                  <pic:blipFill>
+                    <a:blip r:embed="rId11"/>
+                    <a:stretch>
+                      <a:fillRect/>
+                    </a:stretch>
+                  </pic:blipFill>
+                  <pic:spPr>
+                    <a:xfrm>
+                      <a:off x="0" y="0"/>
+                      <a:ext cx="4246823" cy="1340483"/>
+                    </a:xfrm>
+                    <a:prstGeom prst="rect">
+                      <a:avLst/>
+                    </a:prstGeom>
+                  </pic:spPr>
+                </pic:pic>
+              </a:graphicData>
+            </a:graphic>
+          </wp:inline>
+        </w:drawing>
+      </w:r>
+    </w:p>
+    <w:p>
+      <w:pPr>
+        <w:rPr>
+          <w:lang w:val="en-US"/>
+        </w:rPr>
+      </w:pPr>
+      <w:r>
+        <w:rPr>
+          <w:lang w:val="en-US"/>
+        </w:rPr>
+        <w:t xml:space="preserve">Then included the partial </w:t>
+      </w:r>
+      <w:proofErr w:type="spellStart"/>
+      <w:r>
+        <w:rPr>
+          <w:lang w:val="en-US"/>
+        </w:rPr>
+        <w:t>footer.ejs</w:t>
+      </w:r>
+      <w:proofErr w:type="spellEnd"/>
+      <w:r>
+        <w:rPr>
+          <w:lang w:val="en-US"/>
+        </w:rPr>
+        <w:t xml:space="preserve"> file to the </w:t>
+      </w:r>
+      <w:proofErr w:type="spellStart"/>
+      <w:r>
+        <w:rPr>
+          <w:lang w:val="en-US"/>
+        </w:rPr>
+        <w:t>boilerplate.ejs</w:t>
+      </w:r>
+      <w:proofErr w:type="spellEnd"/>
+      <w:r>
+        <w:rPr>
+          <w:lang w:val="en-US"/>
+        </w:rPr>
+        <w:drawing>
+          <wp:inline distT="0" distB="0" distL="0" distR="0" wp14:anchorId="152ED723" wp14:editId="2D0DA818">
+            <wp:extent cx="3594588" cy="535520"/>
+            <wp:effectExtent l="0" t="0" r="6350" b="0"/>
+            <wp:docPr id="10" name="Picture 10"/>
+            <wp:cNvGraphicFramePr>
+              <a:graphicFrameLocks xmlns:a="http://schemas.openxmlformats.org/drawingml/2006/main" noChangeAspect="1"/>
+            </wp:cNvGraphicFramePr>
+            <a:graphic xmlns:a="http://schemas.openxmlformats.org/drawingml/2006/main">
+              <a:graphicData uri="http://schemas.openxmlformats.org/drawingml/2006/picture">
+                <pic:pic xmlns:pic="http://schemas.openxmlformats.org/drawingml/2006/picture">
+                  <pic:nvPicPr>
+                    <pic:cNvPr id="1" name=""/>
+                    <pic:cNvPicPr/>
+                  </pic:nvPicPr>
+                  <pic:blipFill>
+                    <a:blip r:embed="rId12"/>
+                    <a:stretch>
+                      <a:fillRect/>
+                    </a:stretch>
+                  </pic:blipFill>
+                  <pic:spPr>
+                    <a:xfrm>
+                      <a:off x="0" y="0"/>
+                      <a:ext cx="3789331" cy="564533"/>
+                    </a:xfrm>
+                    <a:prstGeom prst="rect">
+                      <a:avLst/>
+                    </a:prstGeom>
+                  </pic:spPr>
+                </pic:pic>
+              </a:graphicData>
+            </a:graphic>
+          </wp:inline>
+        </w:drawing>
+      </w:r>
+    </w:p>
+    <w:p>
+      <w:pPr>
+        <w:rPr>
+          <w:lang w:val="en-US"/>
+        </w:rPr>
+      </w:pPr>
+    </w:p>
+    <w:p>
+      <w:pPr>
+        <w:rPr>
+          <w:b/>
+          <w:i/>
+          <w:sz w:val="32"/>
+          <w:lang w:val="en-US"/>
+        </w:rPr>
+      </w:pPr>
+      <w:r>
+        <w:rPr>
+          <w:b/>
+          <w:i/>
+          <w:sz w:val="32"/>
+        </w:rPr>
+        <w:t>432. Adding Images</w:t>
+      </w:r>
+    </w:p>
+    <w:p>
+      <w:pPr>
+        <w:rPr>
+          <w:b/>
+          <w:lang w:val="en-US"/>
+        </w:rPr>
+      </w:pPr>
+      <w:r>
+        <w:rPr>
+          <w:lang w:val="en-US"/>
+        </w:rPr>
+        <w:lastRenderedPageBreak/>
+        <w:t xml:space="preserve">Added image, price and description to </w:t>
+      </w:r>
+      <w:r>
+        <w:rPr>
+          <w:b/>
+          <w:lang w:val="en-US"/>
+        </w:rPr>
+        <w:t>models</w:t>
+      </w:r>
+      <w:r>
+        <w:rPr>
+          <w:b/>
+          <w:lang w:val="en-US"/>
+        </w:rPr>
+        <w:t xml:space="preserve">/campgrounds.js </w:t>
+      </w:r>
+      <w:r>
+        <w:rPr>
+          <w:b/>
+          <w:lang w:val="en-US"/>
+        </w:rPr>
+        <w:t xml:space="preserve">  </w:t>
+      </w:r>
+      <w:r>
+        <w:rPr>
+          <w:b/>
+          <w:lang w:val="en-US"/>
+        </w:rPr>
+        <w:drawing>
+          <wp:inline distT="0" distB="0" distL="0" distR="0" wp14:anchorId="12891147" wp14:editId="74E3ED09">
+            <wp:extent cx="3152433" cy="1756086"/>
+            <wp:effectExtent l="0" t="0" r="0" b="0"/>
+            <wp:docPr id="12" name="Picture 12"/>
+            <wp:cNvGraphicFramePr>
+              <a:graphicFrameLocks xmlns:a="http://schemas.openxmlformats.org/drawingml/2006/main" noChangeAspect="1"/>
+            </wp:cNvGraphicFramePr>
+            <a:graphic xmlns:a="http://schemas.openxmlformats.org/drawingml/2006/main">
+              <a:graphicData uri="http://schemas.openxmlformats.org/drawingml/2006/picture">
+                <pic:pic xmlns:pic="http://schemas.openxmlformats.org/drawingml/2006/picture">
+                  <pic:nvPicPr>
+                    <pic:cNvPr id="1" name=""/>
+                    <pic:cNvPicPr/>
+                  </pic:nvPicPr>
+                  <pic:blipFill>
+                    <a:blip r:embed="rId13"/>
+                    <a:stretch>
+                      <a:fillRect/>
+                    </a:stretch>
+                  </pic:blipFill>
+                  <pic:spPr>
+                    <a:xfrm>
+                      <a:off x="0" y="0"/>
+                      <a:ext cx="3177817" cy="1770227"/>
+                    </a:xfrm>
+                    <a:prstGeom prst="rect">
+                      <a:avLst/>
+                    </a:prstGeom>
+                  </pic:spPr>
+                </pic:pic>
+              </a:graphicData>
+            </a:graphic>
+          </wp:inline>
+        </w:drawing>
+      </w:r>
+    </w:p>
+    <w:p>
+      <w:pPr>
+        <w:rPr>
+          <w:lang w:val="en-US"/>
+        </w:rPr>
+      </w:pPr>
+    </w:p>
+    <w:p>
+      <w:pPr>
+        <w:rPr>
+          <w:lang w:val="en-US"/>
+        </w:rPr>
+      </w:pPr>
+      <w:r>
+        <w:rPr>
+          <w:lang w:val="en-US"/>
+        </w:rPr>
+        <w:t xml:space="preserve">Added image to </w:t>
+      </w:r>
+      <w:proofErr w:type="gramStart"/>
+      <w:r>
+        <w:rPr>
+          <w:b/>
+          <w:lang w:val="en-US"/>
+        </w:rPr>
+        <w:t>seeds/</w:t>
+      </w:r>
+      <w:r>
+        <w:rPr>
+          <w:b/>
+          <w:lang w:val="en-US"/>
+        </w:rPr>
+        <w:t>index</w:t>
+      </w:r>
+      <w:r>
+        <w:rPr>
+          <w:b/>
+          <w:lang w:val="en-US"/>
+        </w:rPr>
+        <w:t>.js</w:t>
+      </w:r>
+      <w:r>
+        <w:rPr>
+          <w:b/>
+          <w:lang w:val="en-US"/>
+        </w:rPr>
+        <w:t xml:space="preserve">  </w:t>
+      </w:r>
+      <w:r>
+        <w:rPr>
+          <w:lang w:val="en-US"/>
+        </w:rPr>
+        <w:t>where</w:t>
+      </w:r>
+      <w:proofErr w:type="gramEnd"/>
+      <w:r>
+        <w:rPr>
+          <w:lang w:val="en-US"/>
+        </w:rPr>
+        <w:t xml:space="preserve"> it seeded</w:t>
+      </w:r>
+      <w:r>
+        <w:rPr>
+          <w:lang w:val="en-US"/>
+        </w:rPr>
+        <w:t>.</w:t>
+      </w:r>
+    </w:p>
+    <w:p>
+      <w:pPr>
+        <w:rPr>
+          <w:lang w:val="en-US"/>
+        </w:rPr>
+      </w:pPr>
+      <w:r>
+        <w:rPr>
+          <w:lang w:val="en-US"/>
+        </w:rPr>
+        <w:t xml:space="preserve">I’ve added </w:t>
+      </w:r>
+      <w:proofErr w:type="spellStart"/>
+      <w:r>
+        <w:rPr>
+          <w:lang w:val="en-US"/>
+        </w:rPr>
+        <w:t>unsplash</w:t>
+      </w:r>
+      <w:proofErr w:type="spellEnd"/>
+      <w:r>
+        <w:rPr>
+          <w:lang w:val="en-US"/>
+        </w:rPr>
+        <w:t xml:space="preserve"> collection </w:t>
+      </w:r>
+      <w:proofErr w:type="spellStart"/>
+      <w:r>
+        <w:rPr>
+          <w:lang w:val="en-US"/>
+        </w:rPr>
+        <w:t>url</w:t>
+      </w:r>
+      <w:proofErr w:type="spellEnd"/>
+      <w:r>
+        <w:rPr>
+          <w:lang w:val="en-US"/>
+        </w:rPr>
+        <w:t xml:space="preserve"> which shows random image every time it is seeded</w:t>
+      </w:r>
+    </w:p>
+    <w:p>
+      <w:pPr>
+        <w:rPr>
+          <w:lang w:val="en-US"/>
+        </w:rPr>
+      </w:pPr>
+      <w:r>
+        <w:rPr>
+          <w:lang w:val="en-US"/>
+        </w:rPr>
+        <w:t>And same for price for which we’ve used random number generator</w:t>
+      </w:r>
+    </w:p>
+    <w:p>
+      <w:pPr>
+        <w:rPr>
+          <w:lang w:val="en-US"/>
+        </w:rPr>
+      </w:pPr>
+      <w:r>
+        <w:rPr>
+          <w:lang w:val="en-US"/>
+        </w:rPr>
+        <w:drawing>
+          <wp:inline distT="0" distB="0" distL="0" distR="0" wp14:anchorId="138A9A02" wp14:editId="2CFAAFE4">
+            <wp:extent cx="5731510" cy="2339340"/>
+            <wp:effectExtent l="0" t="0" r="2540" b="3810"/>
+            <wp:docPr id="11" name="Picture 11"/>
+            <wp:cNvGraphicFramePr>
+              <a:graphicFrameLocks xmlns:a="http://schemas.openxmlformats.org/drawingml/2006/main" noChangeAspect="1"/>
+            </wp:cNvGraphicFramePr>
+            <a:graphic xmlns:a="http://schemas.openxmlformats.org/drawingml/2006/main">
+              <a:graphicData uri="http://schemas.openxmlformats.org/drawingml/2006/picture">
+                <pic:pic xmlns:pic="http://schemas.openxmlformats.org/drawingml/2006/picture">
+                  <pic:nvPicPr>
+                    <pic:cNvPr id="1" name=""/>
+                    <pic:cNvPicPr/>
+                  </pic:nvPicPr>
+                  <pic:blipFill>
+                    <a:blip r:embed="rId14"/>
+                    <a:stretch>
+                      <a:fillRect/>
+                    </a:stretch>
+                  </pic:blipFill>
+                  <pic:spPr>
+                    <a:xfrm>
+                      <a:off x="0" y="0"/>
+                      <a:ext cx="5731510" cy="2339340"/>
+                    </a:xfrm>
+                    <a:prstGeom prst="rect">
+                      <a:avLst/>
+                    </a:prstGeom>
+                  </pic:spPr>
+                </pic:pic>
+              </a:graphicData>
+            </a:graphic>
+          </wp:inline>
+        </w:drawing>
+      </w:r>
+    </w:p>
+    <w:p>
+      <w:pPr>
+        <w:rPr>
+          <w:lang w:val="en-US"/>
+        </w:rPr>
+      </w:pPr>
+    </w:p>
+    <w:p>
+      <w:pPr>
+        <w:rPr>
+          <w:lang w:val="en-US"/>
+        </w:rPr>
+      </w:pPr>
+      <w:r>
+        <w:rPr>
+          <w:lang w:val="en-US"/>
+        </w:rPr>
+        <w:t xml:space="preserve">After that we’ve added price, description and image to </w:t>
+      </w:r>
+      <w:proofErr w:type="gramStart"/>
+      <w:r>
+        <w:rPr>
+          <w:b/>
+          <w:lang w:val="en-US"/>
+        </w:rPr>
+        <w:t>views/</w:t>
+      </w:r>
+      <w:r>
+        <w:rPr>
+          <w:b/>
+          <w:lang w:val="en-US"/>
+        </w:rPr>
+        <w:t>campgrounds/</w:t>
+      </w:r>
+      <w:proofErr w:type="spellStart"/>
+      <w:r>
+        <w:rPr>
+          <w:b/>
+          <w:lang w:val="en-US"/>
+        </w:rPr>
+        <w:t>show.ejs</w:t>
+      </w:r>
+      <w:proofErr w:type="spellEnd"/>
+      <w:r>
+        <w:rPr>
+          <w:b/>
+          <w:lang w:val="en-US"/>
+        </w:rPr>
+        <w:t xml:space="preserve"> </w:t>
+      </w:r>
+      <w:r>
+        <w:rPr>
+          <w:lang w:val="en-US"/>
+        </w:rPr>
+        <w:t xml:space="preserve"> so</w:t>
+      </w:r>
+      <w:proofErr w:type="gramEnd"/>
+      <w:r>
+        <w:rPr>
+          <w:lang w:val="en-US"/>
+        </w:rPr>
+        <w:t xml:space="preserve"> that it is displayed on show page</w:t>
+      </w:r>
+      <w:r>
+        <w:rPr>
+          <w:lang w:val="en-US"/>
+        </w:rPr>
+        <w:t>.</w:t>
+      </w:r>
+    </w:p>
+    <w:p>
+      <w:pPr>
+        <w:rPr>
+          <w:lang w:val="en-US"/>
+        </w:rPr>
+      </w:pPr>
+      <w:bookmarkStart w:id="0" w:name="_GoBack"/>
+      <w:bookmarkEnd w:id="0"/>
     </w:p>
     <w:sectPr>
       <w:pgSz w:w="11906" w:h="16838"/>

</xml_diff>

<commit_message>
433. Styling Campgrounds Index 16-03-23 12:47am
</commit_message>
<xml_diff>
--- a/yelpcamp_document.docx
+++ b/yelpcamp_document.docx
@@ -1193,6 +1193,202 @@
           <w:lang w:val="en-US"/>
         </w:rPr>
       </w:pPr>
+    </w:p>
+    <w:p>
+      <w:pPr>
+        <w:rPr>
+          <w:b/>
+          <w:i/>
+          <w:sz w:val="28"/>
+        </w:rPr>
+      </w:pPr>
+      <w:r>
+        <w:rPr>
+          <w:b/>
+          <w:i/>
+          <w:sz w:val="28"/>
+        </w:rPr>
+        <w:t>433. Styling Campgrounds Index</w:t>
+      </w:r>
+    </w:p>
+    <w:p>
+      <w:pPr>
+        <w:rPr>
+          <w:lang w:val="en-US"/>
+        </w:rPr>
+      </w:pPr>
+      <w:r>
+        <w:rPr>
+          <w:lang w:val="en-US"/>
+        </w:rPr>
+        <w:t xml:space="preserve">Added card logic to </w:t>
+      </w:r>
+      <w:proofErr w:type="spellStart"/>
+      <w:proofErr w:type="gramStart"/>
+      <w:r>
+        <w:rPr>
+          <w:b/>
+          <w:lang w:val="en-US"/>
+        </w:rPr>
+        <w:t>index.ejs</w:t>
+      </w:r>
+      <w:proofErr w:type="spellEnd"/>
+      <w:r>
+        <w:rPr>
+          <w:b/>
+          <w:lang w:val="en-US"/>
+        </w:rPr>
+        <w:t xml:space="preserve"> </w:t>
+      </w:r>
+      <w:r>
+        <w:rPr>
+          <w:lang w:val="en-US"/>
+        </w:rPr>
+        <w:t xml:space="preserve"> to</w:t>
+      </w:r>
+      <w:proofErr w:type="gramEnd"/>
+      <w:r>
+        <w:rPr>
+          <w:lang w:val="en-US"/>
+        </w:rPr>
+        <w:t xml:space="preserve"> better style </w:t>
+      </w:r>
+      <w:proofErr w:type="spellStart"/>
+      <w:r>
+        <w:rPr>
+          <w:lang w:val="en-US"/>
+        </w:rPr>
+        <w:t>index.ejs</w:t>
+      </w:r>
+      <w:proofErr w:type="spellEnd"/>
+      <w:r>
+        <w:rPr>
+          <w:lang w:val="en-US"/>
+        </w:rPr>
+        <w:t xml:space="preserve"> page </w:t>
+      </w:r>
+    </w:p>
+    <w:p>
+      <w:pPr>
+        <w:rPr>
+          <w:b/>
+          <w:lang w:val="en-US"/>
+        </w:rPr>
+      </w:pPr>
+      <w:r>
+        <w:rPr>
+          <w:lang w:val="en-US"/>
+        </w:rPr>
+        <w:t xml:space="preserve">It now shows image, title, location and a show button which redirects to </w:t>
+      </w:r>
+      <w:proofErr w:type="spellStart"/>
+      <w:r>
+        <w:rPr>
+          <w:b/>
+          <w:lang w:val="en-US"/>
+        </w:rPr>
+        <w:t>show.ejs</w:t>
+      </w:r>
+      <w:proofErr w:type="spellEnd"/>
+    </w:p>
+    <w:p>
+      <w:pPr>
+        <w:rPr>
+          <w:b/>
+          <w:lang w:val="en-US"/>
+        </w:rPr>
+      </w:pPr>
+      <w:r>
+        <w:rPr>
+          <w:b/>
+          <w:lang w:val="en-US"/>
+        </w:rPr>
+        <w:lastRenderedPageBreak/>
+        <w:drawing>
+          <wp:inline distT="0" distB="0" distL="0" distR="0" wp14:anchorId="2D1F97A0" wp14:editId="5025564B">
+            <wp:extent cx="5731510" cy="2953385"/>
+            <wp:effectExtent l="0" t="0" r="2540" b="0"/>
+            <wp:docPr id="13" name="Picture 13"/>
+            <wp:cNvGraphicFramePr>
+              <a:graphicFrameLocks xmlns:a="http://schemas.openxmlformats.org/drawingml/2006/main" noChangeAspect="1"/>
+            </wp:cNvGraphicFramePr>
+            <a:graphic xmlns:a="http://schemas.openxmlformats.org/drawingml/2006/main">
+              <a:graphicData uri="http://schemas.openxmlformats.org/drawingml/2006/picture">
+                <pic:pic xmlns:pic="http://schemas.openxmlformats.org/drawingml/2006/picture">
+                  <pic:nvPicPr>
+                    <pic:cNvPr id="1" name=""/>
+                    <pic:cNvPicPr/>
+                  </pic:nvPicPr>
+                  <pic:blipFill>
+                    <a:blip r:embed="rId15"/>
+                    <a:stretch>
+                      <a:fillRect/>
+                    </a:stretch>
+                  </pic:blipFill>
+                  <pic:spPr>
+                    <a:xfrm>
+                      <a:off x="0" y="0"/>
+                      <a:ext cx="5731510" cy="2953385"/>
+                    </a:xfrm>
+                    <a:prstGeom prst="rect">
+                      <a:avLst/>
+                    </a:prstGeom>
+                  </pic:spPr>
+                </pic:pic>
+              </a:graphicData>
+            </a:graphic>
+          </wp:inline>
+        </w:drawing>
+      </w:r>
+    </w:p>
+    <w:p>
+      <w:pPr>
+        <w:rPr>
+          <w:b/>
+          <w:lang w:val="en-US"/>
+        </w:rPr>
+      </w:pPr>
+      <w:r>
+        <w:rPr>
+          <w:b/>
+          <w:lang w:val="en-US"/>
+        </w:rPr>
+        <w:drawing>
+          <wp:inline distT="0" distB="0" distL="0" distR="0" wp14:anchorId="6058D58A" wp14:editId="7733E18C">
+            <wp:extent cx="5731510" cy="2677160"/>
+            <wp:effectExtent l="0" t="0" r="2540" b="8890"/>
+            <wp:docPr id="14" name="Picture 14"/>
+            <wp:cNvGraphicFramePr>
+              <a:graphicFrameLocks xmlns:a="http://schemas.openxmlformats.org/drawingml/2006/main" noChangeAspect="1"/>
+            </wp:cNvGraphicFramePr>
+            <a:graphic xmlns:a="http://schemas.openxmlformats.org/drawingml/2006/main">
+              <a:graphicData uri="http://schemas.openxmlformats.org/drawingml/2006/picture">
+                <pic:pic xmlns:pic="http://schemas.openxmlformats.org/drawingml/2006/picture">
+                  <pic:nvPicPr>
+                    <pic:cNvPr id="1" name=""/>
+                    <pic:cNvPicPr/>
+                  </pic:nvPicPr>
+                  <pic:blipFill>
+                    <a:blip r:embed="rId16"/>
+                    <a:stretch>
+                      <a:fillRect/>
+                    </a:stretch>
+                  </pic:blipFill>
+                  <pic:spPr>
+                    <a:xfrm>
+                      <a:off x="0" y="0"/>
+                      <a:ext cx="5731510" cy="2677160"/>
+                    </a:xfrm>
+                    <a:prstGeom prst="rect">
+                      <a:avLst/>
+                    </a:prstGeom>
+                  </pic:spPr>
+                </pic:pic>
+              </a:graphicData>
+            </a:graphic>
+          </wp:inline>
+        </w:drawing>
+      </w:r>
       <w:bookmarkStart w:id="0" w:name="_GoBack"/>
       <w:bookmarkEnd w:id="0"/>
     </w:p>

</xml_diff>

<commit_message>
34. Styling The New Form 16-03-23 2:40pm
</commit_message>
<xml_diff>
--- a/yelpcamp_document.docx
+++ b/yelpcamp_document.docx
@@ -732,6 +732,7 @@
       </w:r>
       <w:r>
         <w:rPr>
+          <w:noProof/>
           <w:lang w:val="en-US"/>
         </w:rPr>
         <w:drawing>
@@ -807,6 +808,7 @@
       <w:proofErr w:type="spellEnd"/>
       <w:r>
         <w:rPr>
+          <w:noProof/>
           <w:lang w:val="en-US"/>
         </w:rPr>
         <w:drawing>
@@ -909,6 +911,7 @@
       <w:r>
         <w:rPr>
           <w:b/>
+          <w:noProof/>
           <w:lang w:val="en-US"/>
         </w:rPr>
         <w:drawing>
@@ -1078,6 +1081,7 @@
       </w:pPr>
       <w:r>
         <w:rPr>
+          <w:noProof/>
           <w:lang w:val="en-US"/>
         </w:rPr>
         <w:drawing>
@@ -1301,6 +1305,7 @@
       <w:r>
         <w:rPr>
           <w:b/>
+          <w:noProof/>
           <w:lang w:val="en-US"/>
         </w:rPr>
         <w:lastRenderedPageBreak/>
@@ -1351,6 +1356,7 @@
       <w:r>
         <w:rPr>
           <w:b/>
+          <w:noProof/>
           <w:lang w:val="en-US"/>
         </w:rPr>
         <w:drawing>
@@ -1389,8 +1395,279 @@
           </wp:inline>
         </w:drawing>
       </w:r>
+    </w:p>
+    <w:p>
+      <w:pPr>
+        <w:rPr>
+          <w:b/>
+          <w:lang w:val="en-US"/>
+        </w:rPr>
+      </w:pPr>
+    </w:p>
+    <w:p>
+      <w:pPr>
+        <w:rPr>
+          <w:b/>
+          <w:i/>
+          <w:sz w:val="28"/>
+        </w:rPr>
+      </w:pPr>
+      <w:r>
+        <w:rPr>
+          <w:b/>
+          <w:i/>
+          <w:sz w:val="28"/>
+        </w:rPr>
+        <w:t xml:space="preserve">34. Styling </w:t>
+      </w:r>
+      <w:proofErr w:type="gramStart"/>
+      <w:r>
+        <w:rPr>
+          <w:b/>
+          <w:i/>
+          <w:sz w:val="28"/>
+        </w:rPr>
+        <w:t>The</w:t>
+      </w:r>
+      <w:proofErr w:type="gramEnd"/>
+      <w:r>
+        <w:rPr>
+          <w:b/>
+          <w:i/>
+          <w:sz w:val="28"/>
+        </w:rPr>
+        <w:t xml:space="preserve"> New Form</w:t>
+      </w:r>
+    </w:p>
+    <w:p>
+      <w:pPr>
+        <w:rPr>
+          <w:sz w:val="20"/>
+        </w:rPr>
+      </w:pPr>
+      <w:r>
+        <w:rPr>
+          <w:sz w:val="20"/>
+        </w:rPr>
+        <w:t xml:space="preserve">Added styles to the form using bootstrap in </w:t>
+      </w:r>
+      <w:proofErr w:type="spellStart"/>
+      <w:proofErr w:type="gramStart"/>
+      <w:r>
+        <w:rPr>
+          <w:b/>
+          <w:sz w:val="20"/>
+        </w:rPr>
+        <w:t>new.ejs</w:t>
+      </w:r>
+      <w:proofErr w:type="spellEnd"/>
+      <w:r>
+        <w:rPr>
+          <w:b/>
+          <w:sz w:val="20"/>
+        </w:rPr>
+        <w:t xml:space="preserve"> </w:t>
+      </w:r>
+      <w:r>
+        <w:rPr>
+          <w:sz w:val="20"/>
+        </w:rPr>
+        <w:t xml:space="preserve"> file</w:t>
+      </w:r>
+      <w:proofErr w:type="gramEnd"/>
+      <w:r>
+        <w:rPr>
+          <w:sz w:val="20"/>
+        </w:rPr>
+        <w:t xml:space="preserve"> to improvise the UI</w:t>
+      </w:r>
+    </w:p>
+    <w:p>
+      <w:pPr>
+        <w:rPr>
+          <w:sz w:val="20"/>
+        </w:rPr>
+      </w:pPr>
+      <w:r>
+        <w:rPr>
+          <w:sz w:val="20"/>
+        </w:rPr>
+        <w:t xml:space="preserve">Plus added form </w:t>
+      </w:r>
+      <w:proofErr w:type="spellStart"/>
+      <w:r>
+        <w:rPr>
+          <w:sz w:val="20"/>
+        </w:rPr>
+        <w:t>i.e</w:t>
+      </w:r>
+      <w:proofErr w:type="spellEnd"/>
+      <w:r>
+        <w:rPr>
+          <w:sz w:val="20"/>
+        </w:rPr>
+        <w:t xml:space="preserve"> label and input for </w:t>
+      </w:r>
+      <w:proofErr w:type="spellStart"/>
+      <w:r>
+        <w:rPr>
+          <w:b/>
+          <w:sz w:val="20"/>
+        </w:rPr>
+        <w:t>imageURL</w:t>
+      </w:r>
+      <w:proofErr w:type="spellEnd"/>
+      <w:r>
+        <w:rPr>
+          <w:b/>
+          <w:sz w:val="20"/>
+        </w:rPr>
+        <w:t xml:space="preserve">, </w:t>
+      </w:r>
+      <w:proofErr w:type="gramStart"/>
+      <w:r>
+        <w:rPr>
+          <w:b/>
+          <w:sz w:val="20"/>
+        </w:rPr>
+        <w:t xml:space="preserve">price </w:t>
+      </w:r>
+      <w:r>
+        <w:rPr>
+          <w:sz w:val="20"/>
+        </w:rPr>
+        <w:t xml:space="preserve"> and</w:t>
+      </w:r>
+      <w:proofErr w:type="gramEnd"/>
+      <w:r>
+        <w:rPr>
+          <w:sz w:val="20"/>
+        </w:rPr>
+        <w:t xml:space="preserve"> </w:t>
+      </w:r>
+      <w:r>
+        <w:rPr>
+          <w:b/>
+          <w:sz w:val="20"/>
+        </w:rPr>
+        <w:t xml:space="preserve">description </w:t>
+      </w:r>
+      <w:r>
+        <w:rPr>
+          <w:sz w:val="20"/>
+        </w:rPr>
+        <w:t xml:space="preserve"> as well to the folder.</w:t>
+      </w:r>
+    </w:p>
+    <w:p>
+      <w:pPr>
+        <w:rPr>
+          <w:lang w:val="en-US"/>
+        </w:rPr>
+      </w:pPr>
+      <w:r>
+        <w:rPr>
+          <w:lang w:val="en-US"/>
+        </w:rPr>
+        <w:lastRenderedPageBreak/>
+        <w:drawing>
+          <wp:inline distT="0" distB="0" distL="0" distR="0" wp14:anchorId="46F9CD9D" wp14:editId="7EFAB1F3">
+            <wp:extent cx="5731510" cy="4587875"/>
+            <wp:effectExtent l="0" t="0" r="2540" b="3175"/>
+            <wp:docPr id="9" name="Picture 9"/>
+            <wp:cNvGraphicFramePr>
+              <a:graphicFrameLocks xmlns:a="http://schemas.openxmlformats.org/drawingml/2006/main" noChangeAspect="1"/>
+            </wp:cNvGraphicFramePr>
+            <a:graphic xmlns:a="http://schemas.openxmlformats.org/drawingml/2006/main">
+              <a:graphicData uri="http://schemas.openxmlformats.org/drawingml/2006/picture">
+                <pic:pic xmlns:pic="http://schemas.openxmlformats.org/drawingml/2006/picture">
+                  <pic:nvPicPr>
+                    <pic:cNvPr id="1" name=""/>
+                    <pic:cNvPicPr/>
+                  </pic:nvPicPr>
+                  <pic:blipFill>
+                    <a:blip r:embed="rId17"/>
+                    <a:stretch>
+                      <a:fillRect/>
+                    </a:stretch>
+                  </pic:blipFill>
+                  <pic:spPr>
+                    <a:xfrm>
+                      <a:off x="0" y="0"/>
+                      <a:ext cx="5731510" cy="4587875"/>
+                    </a:xfrm>
+                    <a:prstGeom prst="rect">
+                      <a:avLst/>
+                    </a:prstGeom>
+                  </pic:spPr>
+                </pic:pic>
+              </a:graphicData>
+            </a:graphic>
+          </wp:inline>
+        </w:drawing>
+      </w:r>
+    </w:p>
+    <w:p>
+      <w:pPr>
+        <w:rPr>
+          <w:lang w:val="en-US"/>
+        </w:rPr>
+      </w:pPr>
+      <w:r>
+        <w:rPr>
+          <w:lang w:val="en-US"/>
+        </w:rPr>
+        <w:t>Finally it looks something like this</w:t>
+      </w:r>
       <w:bookmarkStart w:id="0" w:name="_GoBack"/>
       <w:bookmarkEnd w:id="0"/>
+    </w:p>
+    <w:p>
+      <w:pPr>
+        <w:rPr>
+          <w:lang w:val="en-US"/>
+        </w:rPr>
+      </w:pPr>
+      <w:r>
+        <w:rPr>
+          <w:lang w:val="en-US"/>
+        </w:rPr>
+        <w:drawing>
+          <wp:inline distT="0" distB="0" distL="0" distR="0" wp14:anchorId="755DFBA1" wp14:editId="16349085">
+            <wp:extent cx="2302315" cy="2359452"/>
+            <wp:effectExtent l="0" t="0" r="3175" b="3175"/>
+            <wp:docPr id="15" name="Picture 15"/>
+            <wp:cNvGraphicFramePr>
+              <a:graphicFrameLocks xmlns:a="http://schemas.openxmlformats.org/drawingml/2006/main" noChangeAspect="1"/>
+            </wp:cNvGraphicFramePr>
+            <a:graphic xmlns:a="http://schemas.openxmlformats.org/drawingml/2006/main">
+              <a:graphicData uri="http://schemas.openxmlformats.org/drawingml/2006/picture">
+                <pic:pic xmlns:pic="http://schemas.openxmlformats.org/drawingml/2006/picture">
+                  <pic:nvPicPr>
+                    <pic:cNvPr id="1" name=""/>
+                    <pic:cNvPicPr/>
+                  </pic:nvPicPr>
+                  <pic:blipFill>
+                    <a:blip r:embed="rId18"/>
+                    <a:stretch>
+                      <a:fillRect/>
+                    </a:stretch>
+                  </pic:blipFill>
+                  <pic:spPr>
+                    <a:xfrm>
+                      <a:off x="0" y="0"/>
+                      <a:ext cx="2349799" cy="2408114"/>
+                    </a:xfrm>
+                    <a:prstGeom prst="rect">
+                      <a:avLst/>
+                    </a:prstGeom>
+                  </pic:spPr>
+                </pic:pic>
+              </a:graphicData>
+            </a:graphic>
+          </wp:inline>
+        </w:drawing>
+      </w:r>
     </w:p>
     <w:sectPr>
       <w:pgSz w:w="11906" w:h="16838"/>

</xml_diff>

<commit_message>
435. Styling Edit Form 16-03-2023 02:55
</commit_message>
<xml_diff>
--- a/yelpcamp_document.docx
+++ b/yelpcamp_document.docx
@@ -1613,14 +1613,20 @@
           <w:lang w:val="en-US"/>
         </w:rPr>
       </w:pPr>
-      <w:r>
-        <w:rPr>
-          <w:lang w:val="en-US"/>
-        </w:rPr>
-        <w:t>Finally it looks something like this</w:t>
-      </w:r>
-      <w:bookmarkStart w:id="0" w:name="_GoBack"/>
-      <w:bookmarkEnd w:id="0"/>
+      <w:proofErr w:type="gramStart"/>
+      <w:r>
+        <w:rPr>
+          <w:lang w:val="en-US"/>
+        </w:rPr>
+        <w:t>Finally</w:t>
+      </w:r>
+      <w:proofErr w:type="gramEnd"/>
+      <w:r>
+        <w:rPr>
+          <w:lang w:val="en-US"/>
+        </w:rPr>
+        <w:t xml:space="preserve"> it looks something like this</w:t>
+      </w:r>
     </w:p>
     <w:p>
       <w:pPr>
@@ -1657,6 +1663,305 @@
                     <a:xfrm>
                       <a:off x="0" y="0"/>
                       <a:ext cx="2349799" cy="2408114"/>
+                    </a:xfrm>
+                    <a:prstGeom prst="rect">
+                      <a:avLst/>
+                    </a:prstGeom>
+                  </pic:spPr>
+                </pic:pic>
+              </a:graphicData>
+            </a:graphic>
+          </wp:inline>
+        </w:drawing>
+      </w:r>
+    </w:p>
+    <w:p>
+      <w:pPr>
+        <w:rPr>
+          <w:lang w:val="en-US"/>
+        </w:rPr>
+      </w:pPr>
+    </w:p>
+    <w:p>
+      <w:pPr>
+        <w:rPr>
+          <w:lang w:val="en-US"/>
+        </w:rPr>
+      </w:pPr>
+    </w:p>
+    <w:p>
+      <w:pPr>
+        <w:rPr>
+          <w:lang w:val="en-US"/>
+        </w:rPr>
+      </w:pPr>
+    </w:p>
+    <w:p>
+      <w:pPr>
+        <w:rPr>
+          <w:lang w:val="en-US"/>
+        </w:rPr>
+      </w:pPr>
+    </w:p>
+    <w:p>
+      <w:pPr>
+        <w:rPr>
+          <w:lang w:val="en-US"/>
+        </w:rPr>
+      </w:pPr>
+    </w:p>
+    <w:p>
+      <w:pPr>
+        <w:rPr>
+          <w:b/>
+          <w:i/>
+          <w:sz w:val="32"/>
+          <w:lang w:val="en-US"/>
+        </w:rPr>
+      </w:pPr>
+      <w:r>
+        <w:rPr>
+          <w:b/>
+          <w:i/>
+          <w:sz w:val="32"/>
+        </w:rPr>
+        <w:lastRenderedPageBreak/>
+        <w:t>435. Styling Edit Form</w:t>
+      </w:r>
+    </w:p>
+    <w:p>
+      <w:pPr>
+        <w:rPr>
+          <w:sz w:val="20"/>
+          <w:lang w:val="en-US"/>
+        </w:rPr>
+      </w:pPr>
+      <w:r>
+        <w:rPr>
+          <w:sz w:val="20"/>
+          <w:lang w:val="en-US"/>
+        </w:rPr>
+        <w:t xml:space="preserve">In this part we just copied the form we created in </w:t>
+      </w:r>
+      <w:proofErr w:type="spellStart"/>
+      <w:r>
+        <w:rPr>
+          <w:b/>
+          <w:sz w:val="20"/>
+          <w:lang w:val="en-US"/>
+        </w:rPr>
+        <w:t>new.ejs</w:t>
+      </w:r>
+      <w:proofErr w:type="spellEnd"/>
+      <w:r>
+        <w:rPr>
+          <w:b/>
+          <w:sz w:val="20"/>
+          <w:lang w:val="en-US"/>
+        </w:rPr>
+        <w:t xml:space="preserve"> </w:t>
+      </w:r>
+      <w:r>
+        <w:rPr>
+          <w:sz w:val="20"/>
+          <w:lang w:val="en-US"/>
+        </w:rPr>
+        <w:t xml:space="preserve"> and added it to the </w:t>
+      </w:r>
+      <w:proofErr w:type="spellStart"/>
+      <w:r>
+        <w:rPr>
+          <w:b/>
+          <w:sz w:val="20"/>
+          <w:lang w:val="en-US"/>
+        </w:rPr>
+        <w:t>edit.ejs</w:t>
+      </w:r>
+      <w:proofErr w:type="spellEnd"/>
+      <w:r>
+        <w:rPr>
+          <w:b/>
+          <w:sz w:val="20"/>
+          <w:lang w:val="en-US"/>
+        </w:rPr>
+        <w:t xml:space="preserve"> </w:t>
+      </w:r>
+      <w:r>
+        <w:rPr>
+          <w:sz w:val="20"/>
+          <w:lang w:val="en-US"/>
+        </w:rPr>
+        <w:t xml:space="preserve">page with minor changes to </w:t>
+      </w:r>
+      <w:proofErr w:type="spellStart"/>
+      <w:r>
+        <w:rPr>
+          <w:sz w:val="20"/>
+          <w:lang w:val="en-US"/>
+        </w:rPr>
+        <w:t>neede</w:t>
+      </w:r>
+      <w:proofErr w:type="spellEnd"/>
+      <w:r>
+        <w:rPr>
+          <w:sz w:val="20"/>
+          <w:lang w:val="en-US"/>
+        </w:rPr>
+        <w:t xml:space="preserve"> to update the data which’ve been highlighted by with </w:t>
+      </w:r>
+      <w:r>
+        <w:rPr>
+          <w:sz w:val="20"/>
+          <w:lang w:val="en-US"/>
+        </w:rPr>
+        <w:t>p</w:t>
+      </w:r>
+      <w:bookmarkStart w:id="0" w:name="_GoBack"/>
+      <w:bookmarkEnd w:id="0"/>
+      <w:r>
+        <w:rPr>
+          <w:sz w:val="20"/>
+          <w:lang w:val="en-US"/>
+        </w:rPr>
+        <w:t>en in below image</w:t>
+      </w:r>
+      <w:r>
+        <w:rPr>
+          <w:sz w:val="20"/>
+          <w:lang w:val="en-US"/>
+        </w:rPr>
+        <w:t>.</w:t>
+      </w:r>
+    </w:p>
+    <w:p>
+      <w:pPr>
+        <w:rPr>
+          <w:sz w:val="20"/>
+          <w:lang w:val="en-US"/>
+        </w:rPr>
+      </w:pPr>
+      <w:r>
+        <w:rPr>
+          <w:sz w:val="20"/>
+          <w:lang w:val="en-US"/>
+        </w:rPr>
+        <w:t xml:space="preserve">Value can’t be added to </w:t>
+      </w:r>
+      <w:proofErr w:type="spellStart"/>
+      <w:r>
+        <w:rPr>
+          <w:sz w:val="20"/>
+          <w:lang w:val="en-US"/>
+        </w:rPr>
+        <w:t>textarea</w:t>
+      </w:r>
+      <w:proofErr w:type="spellEnd"/>
+      <w:r>
+        <w:rPr>
+          <w:sz w:val="20"/>
+          <w:lang w:val="en-US"/>
+        </w:rPr>
+        <w:t xml:space="preserve"> in description part of the form</w:t>
+      </w:r>
+      <w:r>
+        <w:rPr>
+          <w:sz w:val="20"/>
+          <w:lang w:val="en-US"/>
+        </w:rPr>
+        <w:t xml:space="preserve"> just like we added them into the input area of </w:t>
+      </w:r>
+      <w:proofErr w:type="spellStart"/>
+      <w:r>
+        <w:rPr>
+          <w:sz w:val="20"/>
+          <w:lang w:val="en-US"/>
+        </w:rPr>
+        <w:t>imageURL</w:t>
+      </w:r>
+      <w:proofErr w:type="spellEnd"/>
+      <w:r>
+        <w:rPr>
+          <w:sz w:val="20"/>
+          <w:lang w:val="en-US"/>
+        </w:rPr>
+        <w:t>, price, location and title</w:t>
+      </w:r>
+      <w:r>
+        <w:rPr>
+          <w:sz w:val="20"/>
+          <w:lang w:val="en-US"/>
+        </w:rPr>
+        <w:t xml:space="preserve">. It </w:t>
+      </w:r>
+      <w:proofErr w:type="gramStart"/>
+      <w:r>
+        <w:rPr>
+          <w:sz w:val="20"/>
+          <w:lang w:val="en-US"/>
+        </w:rPr>
+        <w:t>has to</w:t>
+      </w:r>
+      <w:proofErr w:type="gramEnd"/>
+      <w:r>
+        <w:rPr>
+          <w:sz w:val="20"/>
+          <w:lang w:val="en-US"/>
+        </w:rPr>
+        <w:t xml:space="preserve"> be just added as it is in between the </w:t>
+      </w:r>
+      <w:proofErr w:type="spellStart"/>
+      <w:r>
+        <w:rPr>
+          <w:sz w:val="20"/>
+          <w:lang w:val="en-US"/>
+        </w:rPr>
+        <w:t>textarea</w:t>
+      </w:r>
+      <w:proofErr w:type="spellEnd"/>
+      <w:r>
+        <w:rPr>
+          <w:sz w:val="20"/>
+          <w:lang w:val="en-US"/>
+        </w:rPr>
+        <w:t xml:space="preserve"> tags.</w:t>
+      </w:r>
+      <w:r>
+        <w:rPr>
+          <w:sz w:val="20"/>
+          <w:lang w:val="en-US"/>
+        </w:rPr>
+        <w:t xml:space="preserve"> </w:t>
+      </w:r>
+      <w:r>
+        <w:rPr>
+          <w:sz w:val="20"/>
+          <w:lang w:val="en-US"/>
+        </w:rPr>
+        <w:drawing>
+          <wp:inline distT="0" distB="0" distL="0" distR="0" wp14:anchorId="4643CE50" wp14:editId="5D0E9764">
+            <wp:extent cx="5731510" cy="3561715"/>
+            <wp:effectExtent l="0" t="0" r="2540" b="635"/>
+            <wp:docPr id="16" name="Picture 16"/>
+            <wp:cNvGraphicFramePr>
+              <a:graphicFrameLocks xmlns:a="http://schemas.openxmlformats.org/drawingml/2006/main" noChangeAspect="1"/>
+            </wp:cNvGraphicFramePr>
+            <a:graphic xmlns:a="http://schemas.openxmlformats.org/drawingml/2006/main">
+              <a:graphicData uri="http://schemas.openxmlformats.org/drawingml/2006/picture">
+                <pic:pic xmlns:pic="http://schemas.openxmlformats.org/drawingml/2006/picture">
+                  <pic:nvPicPr>
+                    <pic:cNvPr id="1" name=""/>
+                    <pic:cNvPicPr/>
+                  </pic:nvPicPr>
+                  <pic:blipFill>
+                    <a:blip r:embed="rId19"/>
+                    <a:stretch>
+                      <a:fillRect/>
+                    </a:stretch>
+                  </pic:blipFill>
+                  <pic:spPr>
+                    <a:xfrm>
+                      <a:off x="0" y="0"/>
+                      <a:ext cx="5731510" cy="3561715"/>
                     </a:xfrm>
                     <a:prstGeom prst="rect">
                       <a:avLst/>

</xml_diff>

<commit_message>
436. Styling Show Page 16-03-23 3:12pm
</commit_message>
<xml_diff>
--- a/yelpcamp_document.docx
+++ b/yelpcamp_document.docx
@@ -1744,6 +1744,7 @@
         <w:t xml:space="preserve">In this part we just copied the form we created in </w:t>
       </w:r>
       <w:proofErr w:type="spellStart"/>
+      <w:proofErr w:type="gramStart"/>
       <w:r>
         <w:rPr>
           <w:b/>
@@ -1766,7 +1767,15 @@
           <w:sz w:val="20"/>
           <w:lang w:val="en-US"/>
         </w:rPr>
-        <w:t xml:space="preserve"> and added it to the </w:t>
+        <w:t xml:space="preserve"> and</w:t>
+      </w:r>
+      <w:proofErr w:type="gramEnd"/>
+      <w:r>
+        <w:rPr>
+          <w:sz w:val="20"/>
+          <w:lang w:val="en-US"/>
+        </w:rPr>
+        <w:t xml:space="preserve"> added it to the </w:t>
       </w:r>
       <w:proofErr w:type="spellStart"/>
       <w:r>
@@ -1816,8 +1825,6 @@
         </w:rPr>
         <w:t>p</w:t>
       </w:r>
-      <w:bookmarkStart w:id="0" w:name="_GoBack"/>
-      <w:bookmarkEnd w:id="0"/>
       <w:r>
         <w:rPr>
           <w:sz w:val="20"/>
@@ -1962,6 +1969,255 @@
                     <a:xfrm>
                       <a:off x="0" y="0"/>
                       <a:ext cx="5731510" cy="3561715"/>
+                    </a:xfrm>
+                    <a:prstGeom prst="rect">
+                      <a:avLst/>
+                    </a:prstGeom>
+                  </pic:spPr>
+                </pic:pic>
+              </a:graphicData>
+            </a:graphic>
+          </wp:inline>
+        </w:drawing>
+      </w:r>
+    </w:p>
+    <w:p>
+      <w:pPr>
+        <w:rPr>
+          <w:sz w:val="20"/>
+          <w:lang w:val="en-US"/>
+        </w:rPr>
+      </w:pPr>
+    </w:p>
+    <w:p>
+      <w:pPr>
+        <w:rPr>
+          <w:b/>
+          <w:i/>
+          <w:sz w:val="28"/>
+        </w:rPr>
+      </w:pPr>
+    </w:p>
+    <w:p>
+      <w:pPr>
+        <w:rPr>
+          <w:b/>
+          <w:i/>
+          <w:sz w:val="28"/>
+        </w:rPr>
+      </w:pPr>
+    </w:p>
+    <w:p>
+      <w:pPr>
+        <w:rPr>
+          <w:b/>
+          <w:i/>
+          <w:sz w:val="28"/>
+        </w:rPr>
+      </w:pPr>
+    </w:p>
+    <w:p>
+      <w:pPr>
+        <w:rPr>
+          <w:b/>
+          <w:i/>
+          <w:sz w:val="28"/>
+        </w:rPr>
+      </w:pPr>
+    </w:p>
+    <w:p>
+      <w:pPr>
+        <w:rPr>
+          <w:b/>
+          <w:i/>
+          <w:sz w:val="28"/>
+        </w:rPr>
+      </w:pPr>
+    </w:p>
+    <w:p>
+      <w:pPr>
+        <w:rPr>
+          <w:b/>
+          <w:i/>
+          <w:sz w:val="28"/>
+        </w:rPr>
+      </w:pPr>
+    </w:p>
+    <w:p>
+      <w:pPr>
+        <w:rPr>
+          <w:b/>
+          <w:i/>
+          <w:sz w:val="28"/>
+        </w:rPr>
+      </w:pPr>
+    </w:p>
+    <w:p>
+      <w:pPr>
+        <w:rPr>
+          <w:b/>
+          <w:i/>
+          <w:sz w:val="28"/>
+        </w:rPr>
+      </w:pPr>
+    </w:p>
+    <w:p>
+      <w:pPr>
+        <w:rPr>
+          <w:b/>
+          <w:i/>
+          <w:sz w:val="28"/>
+        </w:rPr>
+      </w:pPr>
+    </w:p>
+    <w:p>
+      <w:pPr>
+        <w:rPr>
+          <w:b/>
+          <w:i/>
+          <w:sz w:val="28"/>
+        </w:rPr>
+      </w:pPr>
+    </w:p>
+    <w:p>
+      <w:pPr>
+        <w:rPr>
+          <w:b/>
+          <w:i/>
+          <w:sz w:val="28"/>
+        </w:rPr>
+      </w:pPr>
+    </w:p>
+    <w:p>
+      <w:pPr>
+        <w:rPr>
+          <w:b/>
+          <w:i/>
+          <w:sz w:val="28"/>
+          <w:lang w:val="en-US"/>
+        </w:rPr>
+      </w:pPr>
+      <w:bookmarkStart w:id="0" w:name="_GoBack"/>
+      <w:bookmarkEnd w:id="0"/>
+      <w:r>
+        <w:rPr>
+          <w:b/>
+          <w:i/>
+          <w:sz w:val="28"/>
+        </w:rPr>
+        <w:lastRenderedPageBreak/>
+        <w:t>436. Styling Show Page</w:t>
+      </w:r>
+    </w:p>
+    <w:p>
+      <w:pPr>
+        <w:rPr>
+          <w:sz w:val="20"/>
+          <w:lang w:val="en-US"/>
+        </w:rPr>
+      </w:pPr>
+      <w:r>
+        <w:rPr>
+          <w:sz w:val="20"/>
+          <w:lang w:val="en-US"/>
+        </w:rPr>
+        <w:t xml:space="preserve">Added better styles using bootstrap to </w:t>
+      </w:r>
+      <w:proofErr w:type="spellStart"/>
+      <w:proofErr w:type="gramStart"/>
+      <w:r>
+        <w:rPr>
+          <w:b/>
+          <w:sz w:val="20"/>
+          <w:lang w:val="en-US"/>
+        </w:rPr>
+        <w:t>show.ejs</w:t>
+      </w:r>
+      <w:proofErr w:type="spellEnd"/>
+      <w:r>
+        <w:rPr>
+          <w:b/>
+          <w:sz w:val="20"/>
+          <w:lang w:val="en-US"/>
+        </w:rPr>
+        <w:t xml:space="preserve"> </w:t>
+      </w:r>
+      <w:r>
+        <w:rPr>
+          <w:sz w:val="20"/>
+          <w:lang w:val="en-US"/>
+        </w:rPr>
+        <w:t xml:space="preserve"> file</w:t>
+      </w:r>
+      <w:proofErr w:type="gramEnd"/>
+      <w:r>
+        <w:rPr>
+          <w:sz w:val="20"/>
+          <w:lang w:val="en-US"/>
+        </w:rPr>
+        <w:t>.</w:t>
+      </w:r>
+      <w:r>
+        <w:rPr>
+          <w:sz w:val="20"/>
+          <w:lang w:val="en-US"/>
+        </w:rPr>
+        <w:t xml:space="preserve"> This was made using card template from bootstrap in which we showcased image the title, description, location and price along with two buttons dedicated to edit and delete the </w:t>
+      </w:r>
+      <w:proofErr w:type="gramStart"/>
+      <w:r>
+        <w:rPr>
+          <w:sz w:val="20"/>
+          <w:lang w:val="en-US"/>
+        </w:rPr>
+        <w:t>particular campground</w:t>
+      </w:r>
+      <w:proofErr w:type="gramEnd"/>
+      <w:r>
+        <w:rPr>
+          <w:sz w:val="20"/>
+          <w:lang w:val="en-US"/>
+        </w:rPr>
+        <w:t>.</w:t>
+      </w:r>
+    </w:p>
+    <w:p>
+      <w:pPr>
+        <w:rPr>
+          <w:sz w:val="20"/>
+          <w:lang w:val="en-US"/>
+        </w:rPr>
+      </w:pPr>
+      <w:r>
+        <w:rPr>
+          <w:sz w:val="20"/>
+          <w:lang w:val="en-US"/>
+        </w:rPr>
+        <w:drawing>
+          <wp:inline distT="0" distB="0" distL="0" distR="0" wp14:anchorId="7756E0E6" wp14:editId="7699E1AD">
+            <wp:extent cx="6060831" cy="4182685"/>
+            <wp:effectExtent l="0" t="0" r="0" b="8890"/>
+            <wp:docPr id="17" name="Picture 17"/>
+            <wp:cNvGraphicFramePr>
+              <a:graphicFrameLocks xmlns:a="http://schemas.openxmlformats.org/drawingml/2006/main" noChangeAspect="1"/>
+            </wp:cNvGraphicFramePr>
+            <a:graphic xmlns:a="http://schemas.openxmlformats.org/drawingml/2006/main">
+              <a:graphicData uri="http://schemas.openxmlformats.org/drawingml/2006/picture">
+                <pic:pic xmlns:pic="http://schemas.openxmlformats.org/drawingml/2006/picture">
+                  <pic:nvPicPr>
+                    <pic:cNvPr id="1" name=""/>
+                    <pic:cNvPicPr/>
+                  </pic:nvPicPr>
+                  <pic:blipFill>
+                    <a:blip r:embed="rId20"/>
+                    <a:stretch>
+                      <a:fillRect/>
+                    </a:stretch>
+                  </pic:blipFill>
+                  <pic:spPr>
+                    <a:xfrm>
+                      <a:off x="0" y="0"/>
+                      <a:ext cx="6072110" cy="4190469"/>
                     </a:xfrm>
                     <a:prstGeom prst="rect">
                       <a:avLst/>

</xml_diff>

<commit_message>
basic error validations completed
</commit_message>
<xml_diff>
--- a/yelpcamp_document.docx
+++ b/yelpcamp_document.docx
@@ -4118,10 +4118,9 @@
         </w:rPr>
         <w:t xml:space="preserve"> file which is taken from bootstrap website’s validation page.</w:t>
       </w:r>
-      <w:bookmarkStart w:id="0" w:name="_GoBack"/>
-      <w:bookmarkEnd w:id="0"/>
-      <w:r>
-        <w:rPr>
+      <w:r>
+        <w:rPr>
+          <w:noProof/>
           <w:sz w:val="28"/>
         </w:rPr>
         <w:drawing>
@@ -4169,6 +4168,7 @@
       </w:pPr>
       <w:r>
         <w:rPr>
+          <w:noProof/>
           <w:sz w:val="24"/>
         </w:rPr>
         <w:drawing>
@@ -4217,6 +4217,7 @@
       </w:pPr>
       <w:r>
         <w:rPr>
+          <w:noProof/>
           <w:sz w:val="28"/>
           <w:lang w:val="en-US"/>
         </w:rPr>
@@ -4256,6 +4257,889 @@
           </wp:inline>
         </w:drawing>
       </w:r>
+    </w:p>
+    <w:p>
+      <w:pPr>
+        <w:rPr>
+          <w:sz w:val="28"/>
+          <w:lang w:val="en-US"/>
+        </w:rPr>
+      </w:pPr>
+    </w:p>
+    <w:p>
+      <w:pPr>
+        <w:rPr>
+          <w:sz w:val="28"/>
+        </w:rPr>
+      </w:pPr>
+    </w:p>
+    <w:p>
+      <w:pPr>
+        <w:rPr>
+          <w:sz w:val="28"/>
+        </w:rPr>
+      </w:pPr>
+      <w:r>
+        <w:rPr>
+          <w:sz w:val="28"/>
+        </w:rPr>
+        <w:lastRenderedPageBreak/>
+        <w:t>453. Basic Error Handler</w:t>
+      </w:r>
+    </w:p>
+    <w:p>
+      <w:pPr>
+        <w:rPr>
+          <w:sz w:val="24"/>
+          <w:lang w:val="en-US"/>
+        </w:rPr>
+      </w:pPr>
+      <w:r>
+        <w:rPr>
+          <w:sz w:val="24"/>
+          <w:lang w:val="en-US"/>
+        </w:rPr>
+        <w:t xml:space="preserve"> We did some basic error handling using try and catch in app.js</w:t>
+      </w:r>
+      <w:r>
+        <w:rPr>
+          <w:noProof/>
+          <w:sz w:val="24"/>
+          <w:lang w:val="en-US"/>
+        </w:rPr>
+        <w:drawing>
+          <wp:inline distT="0" distB="0" distL="0" distR="0" wp14:anchorId="35CC423E" wp14:editId="4531A758">
+            <wp:extent cx="3581581" cy="760679"/>
+            <wp:effectExtent l="0" t="0" r="0" b="1905"/>
+            <wp:docPr id="35" name="Picture 35"/>
+            <wp:cNvGraphicFramePr>
+              <a:graphicFrameLocks xmlns:a="http://schemas.openxmlformats.org/drawingml/2006/main" noChangeAspect="1"/>
+            </wp:cNvGraphicFramePr>
+            <a:graphic xmlns:a="http://schemas.openxmlformats.org/drawingml/2006/main">
+              <a:graphicData uri="http://schemas.openxmlformats.org/drawingml/2006/picture">
+                <pic:pic xmlns:pic="http://schemas.openxmlformats.org/drawingml/2006/picture">
+                  <pic:nvPicPr>
+                    <pic:cNvPr id="1" name=""/>
+                    <pic:cNvPicPr/>
+                  </pic:nvPicPr>
+                  <pic:blipFill>
+                    <a:blip r:embed="rId38"/>
+                    <a:stretch>
+                      <a:fillRect/>
+                    </a:stretch>
+                  </pic:blipFill>
+                  <pic:spPr>
+                    <a:xfrm>
+                      <a:off x="0" y="0"/>
+                      <a:ext cx="3645500" cy="774254"/>
+                    </a:xfrm>
+                    <a:prstGeom prst="rect">
+                      <a:avLst/>
+                    </a:prstGeom>
+                  </pic:spPr>
+                </pic:pic>
+              </a:graphicData>
+            </a:graphic>
+          </wp:inline>
+        </w:drawing>
+      </w:r>
+      <w:r>
+        <w:rPr>
+          <w:noProof/>
+          <w:sz w:val="24"/>
+          <w:lang w:val="en-US"/>
+        </w:rPr>
+        <w:drawing>
+          <wp:inline distT="0" distB="0" distL="0" distR="0" wp14:anchorId="1B8EFE1D" wp14:editId="17141510">
+            <wp:extent cx="4353122" cy="1605051"/>
+            <wp:effectExtent l="0" t="0" r="0" b="0"/>
+            <wp:docPr id="34" name="Picture 34"/>
+            <wp:cNvGraphicFramePr>
+              <a:graphicFrameLocks xmlns:a="http://schemas.openxmlformats.org/drawingml/2006/main" noChangeAspect="1"/>
+            </wp:cNvGraphicFramePr>
+            <a:graphic xmlns:a="http://schemas.openxmlformats.org/drawingml/2006/main">
+              <a:graphicData uri="http://schemas.openxmlformats.org/drawingml/2006/picture">
+                <pic:pic xmlns:pic="http://schemas.openxmlformats.org/drawingml/2006/picture">
+                  <pic:nvPicPr>
+                    <pic:cNvPr id="1" name=""/>
+                    <pic:cNvPicPr/>
+                  </pic:nvPicPr>
+                  <pic:blipFill>
+                    <a:blip r:embed="rId39"/>
+                    <a:stretch>
+                      <a:fillRect/>
+                    </a:stretch>
+                  </pic:blipFill>
+                  <pic:spPr>
+                    <a:xfrm>
+                      <a:off x="0" y="0"/>
+                      <a:ext cx="4401337" cy="1622828"/>
+                    </a:xfrm>
+                    <a:prstGeom prst="rect">
+                      <a:avLst/>
+                    </a:prstGeom>
+                  </pic:spPr>
+                </pic:pic>
+              </a:graphicData>
+            </a:graphic>
+          </wp:inline>
+        </w:drawing>
+      </w:r>
+    </w:p>
+    <w:p>
+      <w:pPr>
+        <w:rPr>
+          <w:sz w:val="24"/>
+          <w:lang w:val="en-US"/>
+        </w:rPr>
+      </w:pPr>
+    </w:p>
+    <w:p>
+      <w:pPr>
+        <w:rPr>
+          <w:sz w:val="28"/>
+        </w:rPr>
+      </w:pPr>
+      <w:r>
+        <w:rPr>
+          <w:sz w:val="28"/>
+        </w:rPr>
+        <w:t xml:space="preserve">454. Defining </w:t>
+      </w:r>
+      <w:proofErr w:type="spellStart"/>
+      <w:r>
+        <w:rPr>
+          <w:sz w:val="28"/>
+        </w:rPr>
+        <w:t>ExpressError</w:t>
+      </w:r>
+      <w:proofErr w:type="spellEnd"/>
+      <w:r>
+        <w:rPr>
+          <w:sz w:val="28"/>
+        </w:rPr>
+        <w:t xml:space="preserve"> Class</w:t>
+      </w:r>
+    </w:p>
+    <w:p>
+      <w:pPr>
+        <w:rPr>
+          <w:sz w:val="24"/>
+          <w:lang w:val="en-US"/>
+        </w:rPr>
+      </w:pPr>
+      <w:r>
+        <w:rPr>
+          <w:sz w:val="24"/>
+          <w:lang w:val="en-US"/>
+        </w:rPr>
+        <w:t xml:space="preserve">We started with creating a </w:t>
+      </w:r>
+      <w:proofErr w:type="spellStart"/>
+      <w:r>
+        <w:rPr>
+          <w:sz w:val="24"/>
+          <w:lang w:val="en-US"/>
+        </w:rPr>
+        <w:t>utils</w:t>
+      </w:r>
+      <w:proofErr w:type="spellEnd"/>
+      <w:r>
+        <w:rPr>
+          <w:sz w:val="24"/>
+          <w:lang w:val="en-US"/>
+        </w:rPr>
+        <w:t xml:space="preserve"> folder for utilities function</w:t>
+      </w:r>
+      <w:r>
+        <w:rPr>
+          <w:sz w:val="24"/>
+          <w:lang w:val="en-US"/>
+        </w:rPr>
+        <w:t>.</w:t>
+      </w:r>
+    </w:p>
+    <w:p>
+      <w:pPr>
+        <w:rPr>
+          <w:sz w:val="24"/>
+        </w:rPr>
+      </w:pPr>
+      <w:r>
+        <w:rPr>
+          <w:sz w:val="24"/>
+        </w:rPr>
+        <w:t>In web development, the term "</w:t>
+      </w:r>
+      <w:proofErr w:type="spellStart"/>
+      <w:r>
+        <w:rPr>
+          <w:b/>
+          <w:sz w:val="24"/>
+        </w:rPr>
+        <w:t>utils</w:t>
+      </w:r>
+      <w:proofErr w:type="spellEnd"/>
+      <w:r>
+        <w:rPr>
+          <w:sz w:val="24"/>
+        </w:rPr>
+        <w:t>" refers to </w:t>
+      </w:r>
+      <w:r>
+        <w:rPr>
+          <w:b/>
+          <w:sz w:val="24"/>
+        </w:rPr>
+        <w:t>utility functions or modules</w:t>
+      </w:r>
+      <w:r>
+        <w:rPr>
+          <w:sz w:val="24"/>
+        </w:rPr>
+        <w:t xml:space="preserve"> that are </w:t>
+      </w:r>
+      <w:r>
+        <w:rPr>
+          <w:b/>
+          <w:i/>
+          <w:sz w:val="24"/>
+        </w:rPr>
+        <w:t>created to perform frequently used and often generic tasks that are not specific to a particular feature or functionality of the web application</w:t>
+      </w:r>
+      <w:r>
+        <w:rPr>
+          <w:sz w:val="24"/>
+        </w:rPr>
+        <w:t>. These can include functions that handle tasks such as data validation, error handling, formatting data, and other commonly required tasks.</w:t>
+      </w:r>
+    </w:p>
+    <w:p>
+      <w:pPr>
+        <w:rPr>
+          <w:b/>
+          <w:sz w:val="24"/>
+        </w:rPr>
+      </w:pPr>
+      <w:r>
+        <w:rPr>
+          <w:sz w:val="24"/>
+        </w:rPr>
+        <w:t xml:space="preserve">The </w:t>
+      </w:r>
+      <w:r>
+        <w:rPr>
+          <w:b/>
+          <w:sz w:val="24"/>
+        </w:rPr>
+        <w:t xml:space="preserve">main reason for creating </w:t>
+      </w:r>
+      <w:proofErr w:type="spellStart"/>
+      <w:r>
+        <w:rPr>
+          <w:b/>
+          <w:sz w:val="24"/>
+        </w:rPr>
+        <w:t>utils</w:t>
+      </w:r>
+      <w:proofErr w:type="spellEnd"/>
+      <w:r>
+        <w:rPr>
+          <w:sz w:val="24"/>
+        </w:rPr>
+        <w:t xml:space="preserve"> in web apps </w:t>
+      </w:r>
+      <w:r>
+        <w:rPr>
+          <w:b/>
+          <w:sz w:val="24"/>
+        </w:rPr>
+        <w:t>is to improve code reusability, maintainability, and readability</w:t>
+      </w:r>
+      <w:r>
+        <w:rPr>
+          <w:b/>
+          <w:sz w:val="24"/>
+        </w:rPr>
+        <w:t xml:space="preserve"> which </w:t>
+      </w:r>
+      <w:proofErr w:type="spellStart"/>
+      <w:r>
+        <w:rPr>
+          <w:b/>
+          <w:sz w:val="24"/>
+        </w:rPr>
+        <w:t>futher</w:t>
+      </w:r>
+      <w:proofErr w:type="spellEnd"/>
+      <w:r>
+        <w:rPr>
+          <w:b/>
+          <w:sz w:val="24"/>
+        </w:rPr>
+        <w:t xml:space="preserve"> </w:t>
+      </w:r>
+      <w:r>
+        <w:rPr>
+          <w:b/>
+          <w:sz w:val="24"/>
+        </w:rPr>
+        <w:t>can help reduce the amount of code duplication, which in turn helps to minimize the risk of errors and bugs in the codebase.</w:t>
+      </w:r>
+    </w:p>
+    <w:p>
+      <w:pPr>
+        <w:rPr>
+          <w:b/>
+          <w:sz w:val="24"/>
+          <w:lang w:val="en-US"/>
+        </w:rPr>
+      </w:pPr>
+    </w:p>
+    <w:p>
+      <w:pPr>
+        <w:jc w:val="center"/>
+        <w:rPr>
+          <w:sz w:val="24"/>
+          <w:lang w:val="en-US"/>
+        </w:rPr>
+      </w:pPr>
+      <w:r>
+        <w:rPr>
+          <w:noProof/>
+          <w:sz w:val="24"/>
+          <w:lang w:val="en-US"/>
+        </w:rPr>
+        <w:drawing>
+          <wp:inline distT="0" distB="0" distL="0" distR="0" wp14:anchorId="1BC1D5B3" wp14:editId="67972BAE">
+            <wp:extent cx="4458886" cy="800100"/>
+            <wp:effectExtent l="0" t="0" r="0" b="0"/>
+            <wp:docPr id="36" name="Picture 36"/>
+            <wp:cNvGraphicFramePr>
+              <a:graphicFrameLocks xmlns:a="http://schemas.openxmlformats.org/drawingml/2006/main" noChangeAspect="1"/>
+            </wp:cNvGraphicFramePr>
+            <a:graphic xmlns:a="http://schemas.openxmlformats.org/drawingml/2006/main">
+              <a:graphicData uri="http://schemas.openxmlformats.org/drawingml/2006/picture">
+                <pic:pic xmlns:pic="http://schemas.openxmlformats.org/drawingml/2006/picture">
+                  <pic:nvPicPr>
+                    <pic:cNvPr id="1" name=""/>
+                    <pic:cNvPicPr/>
+                  </pic:nvPicPr>
+                  <pic:blipFill>
+                    <a:blip r:embed="rId40"/>
+                    <a:stretch>
+                      <a:fillRect/>
+                    </a:stretch>
+                  </pic:blipFill>
+                  <pic:spPr>
+                    <a:xfrm>
+                      <a:off x="0" y="0"/>
+                      <a:ext cx="5268157" cy="945315"/>
+                    </a:xfrm>
+                    <a:prstGeom prst="rect">
+                      <a:avLst/>
+                    </a:prstGeom>
+                  </pic:spPr>
+                </pic:pic>
+              </a:graphicData>
+            </a:graphic>
+          </wp:inline>
+        </w:drawing>
+      </w:r>
+    </w:p>
+    <w:p>
+      <w:pPr>
+        <w:rPr>
+          <w:b/>
+          <w:sz w:val="24"/>
+        </w:rPr>
+      </w:pPr>
+      <w:r>
+        <w:rPr>
+          <w:sz w:val="24"/>
+        </w:rPr>
+        <w:t>Above given</w:t>
+      </w:r>
+      <w:r>
+        <w:rPr>
+          <w:sz w:val="24"/>
+        </w:rPr>
+        <w:t xml:space="preserve"> is a middleware function in an Express.js web application </w:t>
+      </w:r>
+      <w:r>
+        <w:rPr>
+          <w:b/>
+          <w:sz w:val="24"/>
+        </w:rPr>
+        <w:t>that handles all HTTP requests for routes that do not exist.</w:t>
+      </w:r>
+    </w:p>
+    <w:p>
+      <w:pPr>
+        <w:rPr>
+          <w:sz w:val="24"/>
+          <w:highlight w:val="yellow"/>
+        </w:rPr>
+      </w:pPr>
+      <w:r>
+        <w:rPr>
+          <w:b/>
+          <w:sz w:val="24"/>
+          <w:highlight w:val="yellow"/>
+          <w:lang w:val="en-US"/>
+        </w:rPr>
+        <w:t xml:space="preserve">*HERE </w:t>
+      </w:r>
+      <w:proofErr w:type="spellStart"/>
+      <w:r>
+        <w:rPr>
+          <w:b/>
+          <w:sz w:val="24"/>
+          <w:highlight w:val="yellow"/>
+        </w:rPr>
+        <w:t>app.all</w:t>
+      </w:r>
+      <w:proofErr w:type="spellEnd"/>
+      <w:r>
+        <w:rPr>
+          <w:b/>
+          <w:sz w:val="24"/>
+          <w:highlight w:val="yellow"/>
+        </w:rPr>
+        <w:t>()</w:t>
+      </w:r>
+      <w:r>
+        <w:rPr>
+          <w:sz w:val="24"/>
+          <w:highlight w:val="yellow"/>
+        </w:rPr>
+        <w:t xml:space="preserve"> method, is </w:t>
+      </w:r>
+      <w:r>
+        <w:rPr>
+          <w:b/>
+          <w:sz w:val="24"/>
+          <w:highlight w:val="yellow"/>
+        </w:rPr>
+        <w:t>used to handle all HTTP methods (GET, POST, PUT, DELETE, etc.) for a given route</w:t>
+      </w:r>
+      <w:r>
+        <w:rPr>
+          <w:sz w:val="24"/>
+          <w:highlight w:val="yellow"/>
+        </w:rPr>
+        <w:t xml:space="preserve">. In this case, the </w:t>
+      </w:r>
+      <w:r>
+        <w:rPr>
+          <w:b/>
+          <w:sz w:val="24"/>
+          <w:highlight w:val="yellow"/>
+        </w:rPr>
+        <w:t>route is specified as '*'</w:t>
+      </w:r>
+      <w:r>
+        <w:rPr>
+          <w:sz w:val="24"/>
+          <w:highlight w:val="yellow"/>
+        </w:rPr>
+        <w:t xml:space="preserve">, which is a </w:t>
+      </w:r>
+      <w:r>
+        <w:rPr>
+          <w:b/>
+          <w:sz w:val="24"/>
+          <w:highlight w:val="yellow"/>
+        </w:rPr>
+        <w:t>wildcard that matches all routes</w:t>
+      </w:r>
+      <w:r>
+        <w:rPr>
+          <w:sz w:val="24"/>
+          <w:highlight w:val="yellow"/>
+        </w:rPr>
+        <w:t>.</w:t>
+      </w:r>
+      <w:r>
+        <w:rPr>
+          <w:rFonts w:ascii="Segoe UI" w:hAnsi="Segoe UI" w:cs="Segoe UI"/>
+          <w:color w:val="050E17"/>
+          <w:sz w:val="27"/>
+          <w:szCs w:val="27"/>
+          <w:shd w:val="clear" w:color="auto" w:fill="F1F2F2"/>
+        </w:rPr>
+        <w:t xml:space="preserve"> </w:t>
+      </w:r>
+      <w:r>
+        <w:rPr>
+          <w:sz w:val="24"/>
+          <w:highlight w:val="yellow"/>
+        </w:rPr>
+        <w:t xml:space="preserve">The middleware function takes </w:t>
+      </w:r>
+      <w:r>
+        <w:rPr>
+          <w:b/>
+          <w:sz w:val="24"/>
+          <w:highlight w:val="yellow"/>
+        </w:rPr>
+        <w:t>three arguments</w:t>
+      </w:r>
+      <w:r>
+        <w:rPr>
+          <w:sz w:val="24"/>
+          <w:highlight w:val="yellow"/>
+        </w:rPr>
+        <w:t>: </w:t>
+      </w:r>
+      <w:proofErr w:type="spellStart"/>
+      <w:r>
+        <w:rPr>
+          <w:b/>
+          <w:sz w:val="24"/>
+          <w:highlight w:val="yellow"/>
+        </w:rPr>
+        <w:t>req</w:t>
+      </w:r>
+      <w:proofErr w:type="spellEnd"/>
+      <w:r>
+        <w:rPr>
+          <w:b/>
+          <w:sz w:val="24"/>
+          <w:highlight w:val="yellow"/>
+        </w:rPr>
+        <w:t> (the request object), res (the response object), and next (a function that is used to pass control to the next middleware function in the chain)</w:t>
+      </w:r>
+      <w:r>
+        <w:rPr>
+          <w:sz w:val="24"/>
+          <w:highlight w:val="yellow"/>
+        </w:rPr>
+        <w:t>.</w:t>
+      </w:r>
+    </w:p>
+    <w:p>
+      <w:pPr>
+        <w:rPr>
+          <w:sz w:val="24"/>
+        </w:rPr>
+      </w:pPr>
+      <w:r>
+        <w:rPr>
+          <w:sz w:val="24"/>
+        </w:rPr>
+        <w:lastRenderedPageBreak/>
+        <w:t>In summary, the code </w:t>
+      </w:r>
+      <w:proofErr w:type="spellStart"/>
+      <w:r>
+        <w:rPr>
+          <w:b/>
+          <w:sz w:val="24"/>
+        </w:rPr>
+        <w:t>app.all</w:t>
+      </w:r>
+      <w:proofErr w:type="spellEnd"/>
+      <w:r>
+        <w:rPr>
+          <w:b/>
+          <w:sz w:val="24"/>
+        </w:rPr>
+        <w:t>('*', (</w:t>
+      </w:r>
+      <w:proofErr w:type="spellStart"/>
+      <w:r>
+        <w:rPr>
+          <w:b/>
+          <w:sz w:val="24"/>
+        </w:rPr>
+        <w:t>req</w:t>
+      </w:r>
+      <w:proofErr w:type="spellEnd"/>
+      <w:r>
+        <w:rPr>
+          <w:b/>
+          <w:sz w:val="24"/>
+        </w:rPr>
+        <w:t xml:space="preserve">, res, next) =&gt; { next(new </w:t>
+      </w:r>
+      <w:proofErr w:type="spellStart"/>
+      <w:r>
+        <w:rPr>
+          <w:b/>
+          <w:sz w:val="24"/>
+        </w:rPr>
+        <w:t>ExpressError</w:t>
+      </w:r>
+      <w:proofErr w:type="spellEnd"/>
+      <w:r>
+        <w:rPr>
+          <w:b/>
+          <w:sz w:val="24"/>
+        </w:rPr>
+        <w:t>('Page Not Found', 404)) })</w:t>
+      </w:r>
+      <w:r>
+        <w:rPr>
+          <w:sz w:val="24"/>
+        </w:rPr>
+        <w:t xml:space="preserve"> is a middleware function that </w:t>
+      </w:r>
+      <w:r>
+        <w:rPr>
+          <w:b/>
+          <w:sz w:val="24"/>
+        </w:rPr>
+        <w:t>handles all HTTP requests for routes that do not exist in an Express.js web application</w:t>
+      </w:r>
+      <w:r>
+        <w:rPr>
+          <w:sz w:val="24"/>
+        </w:rPr>
+        <w:t>. It creates a new </w:t>
+      </w:r>
+      <w:proofErr w:type="spellStart"/>
+      <w:r>
+        <w:rPr>
+          <w:sz w:val="24"/>
+        </w:rPr>
+        <w:t>ExpressError</w:t>
+      </w:r>
+      <w:proofErr w:type="spellEnd"/>
+      <w:r>
+        <w:rPr>
+          <w:sz w:val="24"/>
+        </w:rPr>
+        <w:t> object with a message of </w:t>
+      </w:r>
+      <w:r>
+        <w:rPr>
+          <w:b/>
+          <w:i/>
+          <w:sz w:val="24"/>
+        </w:rPr>
+        <w:t>'Page Not Found'</w:t>
+      </w:r>
+      <w:r>
+        <w:rPr>
+          <w:sz w:val="24"/>
+        </w:rPr>
+        <w:t xml:space="preserve"> and </w:t>
+      </w:r>
+      <w:r>
+        <w:rPr>
+          <w:b/>
+          <w:sz w:val="24"/>
+        </w:rPr>
+        <w:t>a status code of </w:t>
+      </w:r>
+      <w:r>
+        <w:rPr>
+          <w:b/>
+          <w:i/>
+          <w:sz w:val="24"/>
+        </w:rPr>
+        <w:t>404</w:t>
+      </w:r>
+      <w:r>
+        <w:rPr>
+          <w:sz w:val="24"/>
+        </w:rPr>
+        <w:t>, and passes it to the next function to be handled by the error-handling middleware function.</w:t>
+      </w:r>
+    </w:p>
+    <w:p>
+      <w:pPr>
+        <w:rPr>
+          <w:sz w:val="24"/>
+          <w:lang w:val="en-US"/>
+        </w:rPr>
+      </w:pPr>
+    </w:p>
+    <w:p>
+      <w:pPr>
+        <w:rPr>
+          <w:sz w:val="24"/>
+          <w:lang w:val="en-US"/>
+        </w:rPr>
+      </w:pPr>
+    </w:p>
+    <w:p>
+      <w:pPr>
+        <w:rPr>
+          <w:b/>
+          <w:sz w:val="28"/>
+        </w:rPr>
+      </w:pPr>
+      <w:r>
+        <w:rPr>
+          <w:b/>
+          <w:sz w:val="28"/>
+        </w:rPr>
+        <w:t>455. More Errors</w:t>
+      </w:r>
+    </w:p>
+    <w:p>
+      <w:pPr>
+        <w:rPr>
+          <w:sz w:val="24"/>
+          <w:lang w:val="en-US"/>
+        </w:rPr>
+      </w:pPr>
+    </w:p>
+    <w:p>
+      <w:pPr>
+        <w:rPr>
+          <w:b/>
+          <w:sz w:val="28"/>
+        </w:rPr>
+      </w:pPr>
+      <w:r>
+        <w:rPr>
+          <w:b/>
+          <w:sz w:val="28"/>
+        </w:rPr>
+        <w:t>456. Defining Error Template</w:t>
+      </w:r>
+    </w:p>
+    <w:p>
+      <w:pPr>
+        <w:jc w:val="center"/>
+        <w:rPr>
+          <w:sz w:val="24"/>
+          <w:lang w:val="en-US"/>
+        </w:rPr>
+      </w:pPr>
+      <w:r>
+        <w:rPr>
+          <w:sz w:val="24"/>
+          <w:lang w:val="en-US"/>
+        </w:rPr>
+        <w:t xml:space="preserve">In this part we created </w:t>
+      </w:r>
+      <w:proofErr w:type="spellStart"/>
+      <w:r>
+        <w:rPr>
+          <w:sz w:val="24"/>
+          <w:lang w:val="en-US"/>
+        </w:rPr>
+        <w:t>error.ejs</w:t>
+      </w:r>
+      <w:proofErr w:type="spellEnd"/>
+      <w:r>
+        <w:rPr>
+          <w:sz w:val="24"/>
+          <w:lang w:val="en-US"/>
+        </w:rPr>
+        <w:t xml:space="preserve"> template</w:t>
+      </w:r>
+      <w:r>
+        <w:rPr>
+          <w:sz w:val="24"/>
+          <w:lang w:val="en-US"/>
+        </w:rPr>
+        <w:drawing>
+          <wp:inline distT="0" distB="0" distL="0" distR="0" wp14:anchorId="7540187A" wp14:editId="7785D5FD">
+            <wp:extent cx="3320324" cy="1699523"/>
+            <wp:effectExtent l="0" t="0" r="0" b="0"/>
+            <wp:docPr id="37" name="Picture 37"/>
+            <wp:cNvGraphicFramePr>
+              <a:graphicFrameLocks xmlns:a="http://schemas.openxmlformats.org/drawingml/2006/main" noChangeAspect="1"/>
+            </wp:cNvGraphicFramePr>
+            <a:graphic xmlns:a="http://schemas.openxmlformats.org/drawingml/2006/main">
+              <a:graphicData uri="http://schemas.openxmlformats.org/drawingml/2006/picture">
+                <pic:pic xmlns:pic="http://schemas.openxmlformats.org/drawingml/2006/picture">
+                  <pic:nvPicPr>
+                    <pic:cNvPr id="1" name=""/>
+                    <pic:cNvPicPr/>
+                  </pic:nvPicPr>
+                  <pic:blipFill>
+                    <a:blip r:embed="rId41"/>
+                    <a:stretch>
+                      <a:fillRect/>
+                    </a:stretch>
+                  </pic:blipFill>
+                  <pic:spPr>
+                    <a:xfrm>
+                      <a:off x="0" y="0"/>
+                      <a:ext cx="3383373" cy="1731795"/>
+                    </a:xfrm>
+                    <a:prstGeom prst="rect">
+                      <a:avLst/>
+                    </a:prstGeom>
+                  </pic:spPr>
+                </pic:pic>
+              </a:graphicData>
+            </a:graphic>
+          </wp:inline>
+        </w:drawing>
+      </w:r>
+    </w:p>
+    <w:p>
+      <w:pPr>
+        <w:rPr>
+          <w:sz w:val="24"/>
+          <w:lang w:val="en-US"/>
+        </w:rPr>
+      </w:pPr>
+      <w:r>
+        <w:rPr>
+          <w:sz w:val="24"/>
+          <w:lang w:val="en-US"/>
+        </w:rPr>
+        <w:t>It will show something like this</w:t>
+      </w:r>
+      <w:bookmarkStart w:id="0" w:name="_GoBack"/>
+      <w:r>
+        <w:rPr>
+          <w:sz w:val="24"/>
+          <w:lang w:val="en-US"/>
+        </w:rPr>
+        <w:drawing>
+          <wp:inline distT="0" distB="0" distL="0" distR="0" wp14:anchorId="605B3855" wp14:editId="34F2C5DE">
+            <wp:extent cx="4016829" cy="1617234"/>
+            <wp:effectExtent l="0" t="0" r="3175" b="2540"/>
+            <wp:docPr id="39" name="Picture 39"/>
+            <wp:cNvGraphicFramePr>
+              <a:graphicFrameLocks xmlns:a="http://schemas.openxmlformats.org/drawingml/2006/main" noChangeAspect="1"/>
+            </wp:cNvGraphicFramePr>
+            <a:graphic xmlns:a="http://schemas.openxmlformats.org/drawingml/2006/main">
+              <a:graphicData uri="http://schemas.openxmlformats.org/drawingml/2006/picture">
+                <pic:pic xmlns:pic="http://schemas.openxmlformats.org/drawingml/2006/picture">
+                  <pic:nvPicPr>
+                    <pic:cNvPr id="1" name=""/>
+                    <pic:cNvPicPr/>
+                  </pic:nvPicPr>
+                  <pic:blipFill>
+                    <a:blip r:embed="rId42"/>
+                    <a:stretch>
+                      <a:fillRect/>
+                    </a:stretch>
+                  </pic:blipFill>
+                  <pic:spPr>
+                    <a:xfrm>
+                      <a:off x="0" y="0"/>
+                      <a:ext cx="4041536" cy="1627181"/>
+                    </a:xfrm>
+                    <a:prstGeom prst="rect">
+                      <a:avLst/>
+                    </a:prstGeom>
+                  </pic:spPr>
+                </pic:pic>
+              </a:graphicData>
+            </a:graphic>
+          </wp:inline>
+        </w:drawing>
+      </w:r>
+      <w:bookmarkEnd w:id="0"/>
+    </w:p>
+    <w:p>
+      <w:pPr>
+        <w:rPr>
+          <w:sz w:val="24"/>
+          <w:lang w:val="en-US"/>
+        </w:rPr>
+      </w:pPr>
     </w:p>
     <w:sectPr>
       <w:pgSz w:w="11906" w:h="16838"/>

</xml_diff>

<commit_message>
addd JOI to the project
</commit_message>
<xml_diff>
--- a/yelpcamp_document.docx
+++ b/yelpcamp_document.docx
@@ -4393,228 +4393,23 @@
           <w:lang w:val="en-US"/>
         </w:rPr>
       </w:pPr>
-    </w:p>
-    <w:p>
-      <w:pPr>
-        <w:rPr>
-          <w:sz w:val="28"/>
-        </w:rPr>
-      </w:pPr>
-      <w:r>
-        <w:rPr>
-          <w:sz w:val="28"/>
-        </w:rPr>
-        <w:t xml:space="preserve">454. Defining </w:t>
-      </w:r>
-      <w:proofErr w:type="spellStart"/>
-      <w:r>
-        <w:rPr>
-          <w:sz w:val="28"/>
-        </w:rPr>
-        <w:t>ExpressError</w:t>
-      </w:r>
-      <w:proofErr w:type="spellEnd"/>
-      <w:r>
-        <w:rPr>
-          <w:sz w:val="28"/>
-        </w:rPr>
-        <w:t xml:space="preserve"> Class</w:t>
-      </w:r>
-    </w:p>
-    <w:p>
-      <w:pPr>
-        <w:rPr>
-          <w:sz w:val="24"/>
-          <w:lang w:val="en-US"/>
-        </w:rPr>
-      </w:pPr>
-      <w:r>
-        <w:rPr>
-          <w:sz w:val="24"/>
-          <w:lang w:val="en-US"/>
-        </w:rPr>
-        <w:t xml:space="preserve">We started with creating a </w:t>
-      </w:r>
-      <w:proofErr w:type="spellStart"/>
-      <w:r>
-        <w:rPr>
-          <w:sz w:val="24"/>
-          <w:lang w:val="en-US"/>
-        </w:rPr>
-        <w:t>utils</w:t>
-      </w:r>
-      <w:proofErr w:type="spellEnd"/>
-      <w:r>
-        <w:rPr>
-          <w:sz w:val="24"/>
-          <w:lang w:val="en-US"/>
-        </w:rPr>
-        <w:t xml:space="preserve"> folder for utilities function</w:t>
-      </w:r>
-      <w:r>
-        <w:rPr>
-          <w:sz w:val="24"/>
-          <w:lang w:val="en-US"/>
-        </w:rPr>
-        <w:t>.</w:t>
-      </w:r>
-    </w:p>
-    <w:p>
-      <w:pPr>
-        <w:rPr>
-          <w:sz w:val="24"/>
-        </w:rPr>
-      </w:pPr>
-      <w:r>
-        <w:rPr>
-          <w:sz w:val="24"/>
-        </w:rPr>
-        <w:t>In web development, the term "</w:t>
-      </w:r>
-      <w:proofErr w:type="spellStart"/>
-      <w:r>
-        <w:rPr>
-          <w:b/>
-          <w:sz w:val="24"/>
-        </w:rPr>
-        <w:t>utils</w:t>
-      </w:r>
-      <w:proofErr w:type="spellEnd"/>
-      <w:r>
-        <w:rPr>
-          <w:sz w:val="24"/>
-        </w:rPr>
-        <w:t>" refers to </w:t>
-      </w:r>
-      <w:r>
-        <w:rPr>
-          <w:b/>
-          <w:sz w:val="24"/>
-        </w:rPr>
-        <w:t>utility functions or modules</w:t>
-      </w:r>
-      <w:r>
-        <w:rPr>
-          <w:sz w:val="24"/>
-        </w:rPr>
-        <w:t xml:space="preserve"> that are </w:t>
-      </w:r>
-      <w:r>
-        <w:rPr>
-          <w:b/>
-          <w:i/>
-          <w:sz w:val="24"/>
-        </w:rPr>
-        <w:t>created to perform frequently used and often generic tasks that are not specific to a particular feature or functionality of the web application</w:t>
-      </w:r>
-      <w:r>
-        <w:rPr>
-          <w:sz w:val="24"/>
-        </w:rPr>
-        <w:t>. These can include functions that handle tasks such as data validation, error handling, formatting data, and other commonly required tasks.</w:t>
-      </w:r>
-    </w:p>
-    <w:p>
-      <w:pPr>
-        <w:rPr>
-          <w:b/>
-          <w:sz w:val="24"/>
-        </w:rPr>
-      </w:pPr>
-      <w:r>
-        <w:rPr>
-          <w:sz w:val="24"/>
-        </w:rPr>
-        <w:t xml:space="preserve">The </w:t>
-      </w:r>
-      <w:r>
-        <w:rPr>
-          <w:b/>
-          <w:sz w:val="24"/>
-        </w:rPr>
-        <w:t xml:space="preserve">main reason for creating </w:t>
-      </w:r>
-      <w:proofErr w:type="spellStart"/>
-      <w:r>
-        <w:rPr>
-          <w:b/>
-          <w:sz w:val="24"/>
-        </w:rPr>
-        <w:t>utils</w:t>
-      </w:r>
-      <w:proofErr w:type="spellEnd"/>
-      <w:r>
-        <w:rPr>
-          <w:sz w:val="24"/>
-        </w:rPr>
-        <w:t xml:space="preserve"> in web apps </w:t>
-      </w:r>
-      <w:r>
-        <w:rPr>
-          <w:b/>
-          <w:sz w:val="24"/>
-        </w:rPr>
-        <w:t>is to improve code reusability, maintainability, and readability</w:t>
-      </w:r>
-      <w:r>
-        <w:rPr>
-          <w:b/>
-          <w:sz w:val="24"/>
-        </w:rPr>
-        <w:t xml:space="preserve"> which </w:t>
-      </w:r>
-      <w:proofErr w:type="spellStart"/>
-      <w:r>
-        <w:rPr>
-          <w:b/>
-          <w:sz w:val="24"/>
-        </w:rPr>
-        <w:t>futher</w:t>
-      </w:r>
-      <w:proofErr w:type="spellEnd"/>
-      <w:r>
-        <w:rPr>
-          <w:b/>
-          <w:sz w:val="24"/>
-        </w:rPr>
-        <w:t xml:space="preserve"> </w:t>
-      </w:r>
-      <w:r>
-        <w:rPr>
-          <w:b/>
-          <w:sz w:val="24"/>
-        </w:rPr>
-        <w:t>can help reduce the amount of code duplication, which in turn helps to minimize the risk of errors and bugs in the codebase.</w:t>
-      </w:r>
-    </w:p>
-    <w:p>
-      <w:pPr>
-        <w:rPr>
-          <w:b/>
-          <w:sz w:val="24"/>
-          <w:lang w:val="en-US"/>
-        </w:rPr>
-      </w:pPr>
-    </w:p>
-    <w:p>
-      <w:pPr>
-        <w:jc w:val="center"/>
-        <w:rPr>
-          <w:sz w:val="24"/>
-          <w:lang w:val="en-US"/>
-        </w:rPr>
-      </w:pPr>
-      <w:r>
-        <w:rPr>
-          <w:noProof/>
+      <w:r>
+        <w:rPr>
+          <w:sz w:val="24"/>
+          <w:lang w:val="en-US"/>
+        </w:rPr>
+        <w:t xml:space="preserve">And at last we created a default error handler </w:t>
+      </w:r>
+      <w:r>
+        <w:rPr>
           <w:sz w:val="24"/>
           <w:lang w:val="en-US"/>
         </w:rPr>
         <w:drawing>
-          <wp:inline distT="0" distB="0" distL="0" distR="0" wp14:anchorId="1BC1D5B3" wp14:editId="67972BAE">
-            <wp:extent cx="4458886" cy="800100"/>
-            <wp:effectExtent l="0" t="0" r="0" b="0"/>
-            <wp:docPr id="36" name="Picture 36"/>
+          <wp:inline distT="0" distB="0" distL="0" distR="0" wp14:anchorId="2113FB58" wp14:editId="049D6360">
+            <wp:extent cx="4799124" cy="1126672"/>
+            <wp:effectExtent l="0" t="0" r="1905" b="0"/>
+            <wp:docPr id="42" name="Picture 42"/>
             <wp:cNvGraphicFramePr>
               <a:graphicFrameLocks xmlns:a="http://schemas.openxmlformats.org/drawingml/2006/main" noChangeAspect="1"/>
             </wp:cNvGraphicFramePr>
@@ -4634,7 +4429,7 @@
                   <pic:spPr>
                     <a:xfrm>
                       <a:off x="0" y="0"/>
-                      <a:ext cx="5268157" cy="945315"/>
+                      <a:ext cx="4905153" cy="1151564"/>
                     </a:xfrm>
                     <a:prstGeom prst="rect">
                       <a:avLst/>
@@ -4650,357 +4445,218 @@
     <w:p>
       <w:pPr>
         <w:rPr>
-          <w:b/>
-          <w:sz w:val="24"/>
-        </w:rPr>
-      </w:pPr>
-      <w:r>
-        <w:rPr>
-          <w:sz w:val="24"/>
-        </w:rPr>
-        <w:t>Above given</w:t>
-      </w:r>
-      <w:r>
-        <w:rPr>
-          <w:sz w:val="24"/>
-        </w:rPr>
-        <w:t xml:space="preserve"> is a middleware function in an Express.js web application </w:t>
-      </w:r>
-      <w:r>
-        <w:rPr>
-          <w:b/>
-          <w:sz w:val="24"/>
-        </w:rPr>
-        <w:t>that handles all HTTP requests for routes that do not exist.</w:t>
-      </w:r>
-    </w:p>
-    <w:p>
-      <w:pPr>
-        <w:rPr>
-          <w:sz w:val="24"/>
-          <w:highlight w:val="yellow"/>
-        </w:rPr>
-      </w:pPr>
-      <w:r>
-        <w:rPr>
-          <w:b/>
-          <w:sz w:val="24"/>
-          <w:highlight w:val="yellow"/>
-          <w:lang w:val="en-US"/>
-        </w:rPr>
-        <w:t xml:space="preserve">*HERE </w:t>
+          <w:sz w:val="24"/>
+          <w:lang w:val="en-US"/>
+        </w:rPr>
+      </w:pPr>
+    </w:p>
+    <w:p>
+      <w:pPr>
+        <w:rPr>
+          <w:b/>
+          <w:sz w:val="28"/>
+        </w:rPr>
+      </w:pPr>
+      <w:bookmarkStart w:id="0" w:name="_GoBack"/>
+      <w:r>
+        <w:rPr>
+          <w:b/>
+          <w:sz w:val="28"/>
+        </w:rPr>
+        <w:t xml:space="preserve">454. Defining </w:t>
       </w:r>
       <w:proofErr w:type="spellStart"/>
       <w:r>
         <w:rPr>
           <w:b/>
-          <w:sz w:val="24"/>
-          <w:highlight w:val="yellow"/>
-        </w:rPr>
-        <w:t>app.all</w:t>
+          <w:sz w:val="28"/>
+        </w:rPr>
+        <w:t>ExpressError</w:t>
       </w:r>
       <w:proofErr w:type="spellEnd"/>
       <w:r>
         <w:rPr>
           <w:b/>
-          <w:sz w:val="24"/>
-          <w:highlight w:val="yellow"/>
-        </w:rPr>
-        <w:t>()</w:t>
-      </w:r>
-      <w:r>
-        <w:rPr>
-          <w:sz w:val="24"/>
-          <w:highlight w:val="yellow"/>
-        </w:rPr>
-        <w:t xml:space="preserve"> method, is </w:t>
-      </w:r>
-      <w:r>
-        <w:rPr>
-          <w:b/>
-          <w:sz w:val="24"/>
-          <w:highlight w:val="yellow"/>
-        </w:rPr>
-        <w:t>used to handle all HTTP methods (GET, POST, PUT, DELETE, etc.) for a given route</w:t>
-      </w:r>
-      <w:r>
-        <w:rPr>
-          <w:sz w:val="24"/>
-          <w:highlight w:val="yellow"/>
-        </w:rPr>
-        <w:t xml:space="preserve">. In this case, the </w:t>
-      </w:r>
-      <w:r>
-        <w:rPr>
-          <w:b/>
-          <w:sz w:val="24"/>
-          <w:highlight w:val="yellow"/>
-        </w:rPr>
-        <w:t>route is specified as '*'</w:t>
-      </w:r>
-      <w:r>
-        <w:rPr>
-          <w:sz w:val="24"/>
-          <w:highlight w:val="yellow"/>
-        </w:rPr>
-        <w:t xml:space="preserve">, which is a </w:t>
-      </w:r>
-      <w:r>
-        <w:rPr>
-          <w:b/>
-          <w:sz w:val="24"/>
-          <w:highlight w:val="yellow"/>
-        </w:rPr>
-        <w:t>wildcard that matches all routes</w:t>
-      </w:r>
-      <w:r>
-        <w:rPr>
-          <w:sz w:val="24"/>
-          <w:highlight w:val="yellow"/>
+          <w:sz w:val="28"/>
+        </w:rPr>
+        <w:t xml:space="preserve"> Class</w:t>
+      </w:r>
+    </w:p>
+    <w:bookmarkEnd w:id="0"/>
+    <w:p>
+      <w:pPr>
+        <w:rPr>
+          <w:sz w:val="24"/>
+          <w:lang w:val="en-US"/>
+        </w:rPr>
+      </w:pPr>
+      <w:r>
+        <w:rPr>
+          <w:sz w:val="24"/>
+          <w:lang w:val="en-US"/>
+        </w:rPr>
+        <w:t xml:space="preserve">We started with creating a </w:t>
+      </w:r>
+      <w:proofErr w:type="spellStart"/>
+      <w:r>
+        <w:rPr>
+          <w:sz w:val="24"/>
+          <w:lang w:val="en-US"/>
+        </w:rPr>
+        <w:t>utils</w:t>
+      </w:r>
+      <w:proofErr w:type="spellEnd"/>
+      <w:r>
+        <w:rPr>
+          <w:sz w:val="24"/>
+          <w:lang w:val="en-US"/>
+        </w:rPr>
+        <w:t xml:space="preserve"> folder for utilities function</w:t>
+      </w:r>
+      <w:r>
+        <w:rPr>
+          <w:sz w:val="24"/>
+          <w:lang w:val="en-US"/>
         </w:rPr>
         <w:t>.</w:t>
       </w:r>
-      <w:r>
-        <w:rPr>
-          <w:rFonts w:ascii="Segoe UI" w:hAnsi="Segoe UI" w:cs="Segoe UI"/>
-          <w:color w:val="050E17"/>
-          <w:sz w:val="27"/>
-          <w:szCs w:val="27"/>
-          <w:shd w:val="clear" w:color="auto" w:fill="F1F2F2"/>
+    </w:p>
+    <w:p>
+      <w:pPr>
+        <w:rPr>
+          <w:sz w:val="24"/>
+        </w:rPr>
+      </w:pPr>
+      <w:r>
+        <w:rPr>
+          <w:sz w:val="24"/>
+        </w:rPr>
+        <w:t>In web development, the term "</w:t>
+      </w:r>
+      <w:proofErr w:type="spellStart"/>
+      <w:r>
+        <w:rPr>
+          <w:b/>
+          <w:sz w:val="24"/>
+        </w:rPr>
+        <w:t>utils</w:t>
+      </w:r>
+      <w:proofErr w:type="spellEnd"/>
+      <w:r>
+        <w:rPr>
+          <w:sz w:val="24"/>
+        </w:rPr>
+        <w:t>" refers to </w:t>
+      </w:r>
+      <w:r>
+        <w:rPr>
+          <w:b/>
+          <w:sz w:val="24"/>
+        </w:rPr>
+        <w:t>utility functions or modules</w:t>
+      </w:r>
+      <w:r>
+        <w:rPr>
+          <w:sz w:val="24"/>
+        </w:rPr>
+        <w:t xml:space="preserve"> that are </w:t>
+      </w:r>
+      <w:r>
+        <w:rPr>
+          <w:b/>
+          <w:i/>
+          <w:sz w:val="24"/>
+        </w:rPr>
+        <w:t>created to perform frequently used and often generic tasks that are not specific to a particular feature or functionality of the web application</w:t>
+      </w:r>
+      <w:r>
+        <w:rPr>
+          <w:sz w:val="24"/>
+        </w:rPr>
+        <w:t>. These can include functions that handle tasks such as data validation, error handling, formatting data, and other commonly required tasks.</w:t>
+      </w:r>
+    </w:p>
+    <w:p>
+      <w:pPr>
+        <w:rPr>
+          <w:b/>
+          <w:sz w:val="24"/>
+        </w:rPr>
+      </w:pPr>
+      <w:r>
+        <w:rPr>
+          <w:sz w:val="24"/>
+        </w:rPr>
+        <w:t xml:space="preserve">The </w:t>
+      </w:r>
+      <w:r>
+        <w:rPr>
+          <w:b/>
+          <w:sz w:val="24"/>
+        </w:rPr>
+        <w:t xml:space="preserve">main reason for creating </w:t>
+      </w:r>
+      <w:proofErr w:type="spellStart"/>
+      <w:r>
+        <w:rPr>
+          <w:b/>
+          <w:sz w:val="24"/>
+        </w:rPr>
+        <w:t>utils</w:t>
+      </w:r>
+      <w:proofErr w:type="spellEnd"/>
+      <w:r>
+        <w:rPr>
+          <w:sz w:val="24"/>
+        </w:rPr>
+        <w:t xml:space="preserve"> in web apps </w:t>
+      </w:r>
+      <w:r>
+        <w:rPr>
+          <w:b/>
+          <w:sz w:val="24"/>
+        </w:rPr>
+        <w:t>is to improve code reusability, maintainability, and readability</w:t>
+      </w:r>
+      <w:r>
+        <w:rPr>
+          <w:b/>
+          <w:sz w:val="24"/>
+        </w:rPr>
+        <w:t xml:space="preserve"> which </w:t>
+      </w:r>
+      <w:proofErr w:type="spellStart"/>
+      <w:r>
+        <w:rPr>
+          <w:b/>
+          <w:sz w:val="24"/>
+        </w:rPr>
+        <w:t>futher</w:t>
+      </w:r>
+      <w:proofErr w:type="spellEnd"/>
+      <w:r>
+        <w:rPr>
+          <w:b/>
+          <w:sz w:val="24"/>
         </w:rPr>
         <w:t xml:space="preserve"> </w:t>
       </w:r>
       <w:r>
         <w:rPr>
-          <w:sz w:val="24"/>
-          <w:highlight w:val="yellow"/>
-        </w:rPr>
-        <w:t xml:space="preserve">The middleware function takes </w:t>
-      </w:r>
-      <w:r>
-        <w:rPr>
-          <w:b/>
-          <w:sz w:val="24"/>
-          <w:highlight w:val="yellow"/>
-        </w:rPr>
-        <w:t>three arguments</w:t>
-      </w:r>
-      <w:r>
-        <w:rPr>
-          <w:sz w:val="24"/>
-          <w:highlight w:val="yellow"/>
-        </w:rPr>
-        <w:t>: </w:t>
-      </w:r>
-      <w:proofErr w:type="spellStart"/>
-      <w:r>
-        <w:rPr>
-          <w:b/>
-          <w:sz w:val="24"/>
-          <w:highlight w:val="yellow"/>
-        </w:rPr>
-        <w:t>req</w:t>
-      </w:r>
-      <w:proofErr w:type="spellEnd"/>
-      <w:r>
-        <w:rPr>
-          <w:b/>
-          <w:sz w:val="24"/>
-          <w:highlight w:val="yellow"/>
-        </w:rPr>
-        <w:t> (the request object), res (the response object), and next (a function that is used to pass control to the next middleware function in the chain)</w:t>
-      </w:r>
-      <w:r>
-        <w:rPr>
-          <w:sz w:val="24"/>
-          <w:highlight w:val="yellow"/>
-        </w:rPr>
-        <w:t>.</w:t>
-      </w:r>
-    </w:p>
-    <w:p>
-      <w:pPr>
-        <w:rPr>
-          <w:sz w:val="24"/>
-        </w:rPr>
-      </w:pPr>
-      <w:r>
-        <w:rPr>
-          <w:sz w:val="24"/>
-        </w:rPr>
-        <w:lastRenderedPageBreak/>
-        <w:t>In summary, the code </w:t>
-      </w:r>
-      <w:proofErr w:type="spellStart"/>
-      <w:r>
-        <w:rPr>
-          <w:b/>
-          <w:sz w:val="24"/>
-        </w:rPr>
-        <w:t>app.all</w:t>
-      </w:r>
-      <w:proofErr w:type="spellEnd"/>
-      <w:r>
-        <w:rPr>
-          <w:b/>
-          <w:sz w:val="24"/>
-        </w:rPr>
-        <w:t>('*', (</w:t>
-      </w:r>
-      <w:proofErr w:type="spellStart"/>
-      <w:r>
-        <w:rPr>
-          <w:b/>
-          <w:sz w:val="24"/>
-        </w:rPr>
-        <w:t>req</w:t>
-      </w:r>
-      <w:proofErr w:type="spellEnd"/>
-      <w:r>
-        <w:rPr>
-          <w:b/>
-          <w:sz w:val="24"/>
-        </w:rPr>
-        <w:t xml:space="preserve">, res, next) =&gt; { next(new </w:t>
-      </w:r>
-      <w:proofErr w:type="spellStart"/>
-      <w:r>
-        <w:rPr>
-          <w:b/>
-          <w:sz w:val="24"/>
-        </w:rPr>
-        <w:t>ExpressError</w:t>
-      </w:r>
-      <w:proofErr w:type="spellEnd"/>
-      <w:r>
-        <w:rPr>
-          <w:b/>
-          <w:sz w:val="24"/>
-        </w:rPr>
-        <w:t>('Page Not Found', 404)) })</w:t>
-      </w:r>
-      <w:r>
-        <w:rPr>
-          <w:sz w:val="24"/>
-        </w:rPr>
-        <w:t xml:space="preserve"> is a middleware function that </w:t>
-      </w:r>
-      <w:r>
-        <w:rPr>
-          <w:b/>
-          <w:sz w:val="24"/>
-        </w:rPr>
-        <w:t>handles all HTTP requests for routes that do not exist in an Express.js web application</w:t>
-      </w:r>
-      <w:r>
-        <w:rPr>
-          <w:sz w:val="24"/>
-        </w:rPr>
-        <w:t>. It creates a new </w:t>
-      </w:r>
-      <w:proofErr w:type="spellStart"/>
-      <w:r>
-        <w:rPr>
-          <w:sz w:val="24"/>
-        </w:rPr>
-        <w:t>ExpressError</w:t>
-      </w:r>
-      <w:proofErr w:type="spellEnd"/>
-      <w:r>
-        <w:rPr>
-          <w:sz w:val="24"/>
-        </w:rPr>
-        <w:t> object with a message of </w:t>
-      </w:r>
-      <w:r>
-        <w:rPr>
-          <w:b/>
-          <w:i/>
-          <w:sz w:val="24"/>
-        </w:rPr>
-        <w:t>'Page Not Found'</w:t>
-      </w:r>
-      <w:r>
-        <w:rPr>
-          <w:sz w:val="24"/>
-        </w:rPr>
-        <w:t xml:space="preserve"> and </w:t>
-      </w:r>
-      <w:r>
-        <w:rPr>
-          <w:b/>
-          <w:sz w:val="24"/>
-        </w:rPr>
-        <w:t>a status code of </w:t>
-      </w:r>
-      <w:r>
-        <w:rPr>
-          <w:b/>
-          <w:i/>
-          <w:sz w:val="24"/>
-        </w:rPr>
-        <w:t>404</w:t>
-      </w:r>
-      <w:r>
-        <w:rPr>
-          <w:sz w:val="24"/>
-        </w:rPr>
-        <w:t>, and passes it to the next function to be handled by the error-handling middleware function.</w:t>
-      </w:r>
-    </w:p>
-    <w:p>
-      <w:pPr>
-        <w:rPr>
-          <w:sz w:val="24"/>
-          <w:lang w:val="en-US"/>
-        </w:rPr>
-      </w:pPr>
-    </w:p>
-    <w:p>
-      <w:pPr>
-        <w:rPr>
-          <w:sz w:val="24"/>
-          <w:lang w:val="en-US"/>
-        </w:rPr>
-      </w:pPr>
-    </w:p>
-    <w:p>
-      <w:pPr>
-        <w:rPr>
-          <w:b/>
-          <w:sz w:val="28"/>
-        </w:rPr>
-      </w:pPr>
-      <w:r>
-        <w:rPr>
-          <w:b/>
-          <w:sz w:val="28"/>
-        </w:rPr>
-        <w:t>455. More Errors</w:t>
-      </w:r>
-    </w:p>
-    <w:p>
-      <w:pPr>
-        <w:rPr>
-          <w:sz w:val="24"/>
-          <w:lang w:val="en-US"/>
-        </w:rPr>
-      </w:pPr>
-    </w:p>
-    <w:p>
-      <w:pPr>
-        <w:rPr>
-          <w:b/>
-          <w:sz w:val="28"/>
-        </w:rPr>
-      </w:pPr>
-      <w:r>
-        <w:rPr>
-          <w:b/>
-          <w:sz w:val="28"/>
-        </w:rPr>
-        <w:t>456. Defining Error Template</w:t>
-      </w:r>
+          <w:b/>
+          <w:sz w:val="24"/>
+        </w:rPr>
+        <w:t>can help reduce the amount of code duplication, which in turn helps to minimize the risk of errors and bugs in the codebase.</w:t>
+      </w:r>
+    </w:p>
+    <w:p>
+      <w:pPr>
+        <w:rPr>
+          <w:b/>
+          <w:sz w:val="24"/>
+          <w:lang w:val="en-US"/>
+        </w:rPr>
+      </w:pPr>
     </w:p>
     <w:p>
       <w:pPr>
@@ -5012,37 +4668,15 @@
       </w:pPr>
       <w:r>
         <w:rPr>
-          <w:sz w:val="24"/>
-          <w:lang w:val="en-US"/>
-        </w:rPr>
-        <w:t xml:space="preserve">In this part we created </w:t>
-      </w:r>
-      <w:proofErr w:type="spellStart"/>
-      <w:r>
-        <w:rPr>
-          <w:sz w:val="24"/>
-          <w:lang w:val="en-US"/>
-        </w:rPr>
-        <w:t>error.ejs</w:t>
-      </w:r>
-      <w:proofErr w:type="spellEnd"/>
-      <w:r>
-        <w:rPr>
-          <w:sz w:val="24"/>
-          <w:lang w:val="en-US"/>
-        </w:rPr>
-        <w:t xml:space="preserve"> template</w:t>
-      </w:r>
-      <w:r>
-        <w:rPr>
+          <w:noProof/>
           <w:sz w:val="24"/>
           <w:lang w:val="en-US"/>
         </w:rPr>
         <w:drawing>
-          <wp:inline distT="0" distB="0" distL="0" distR="0" wp14:anchorId="7540187A" wp14:editId="7785D5FD">
-            <wp:extent cx="3320324" cy="1699523"/>
+          <wp:inline distT="0" distB="0" distL="0" distR="0" wp14:anchorId="1BC1D5B3" wp14:editId="67972BAE">
+            <wp:extent cx="4458886" cy="800100"/>
             <wp:effectExtent l="0" t="0" r="0" b="0"/>
-            <wp:docPr id="37" name="Picture 37"/>
+            <wp:docPr id="36" name="Picture 36"/>
             <wp:cNvGraphicFramePr>
               <a:graphicFrameLocks xmlns:a="http://schemas.openxmlformats.org/drawingml/2006/main" noChangeAspect="1"/>
             </wp:cNvGraphicFramePr>
@@ -5062,7 +4696,7 @@
                   <pic:spPr>
                     <a:xfrm>
                       <a:off x="0" y="0"/>
-                      <a:ext cx="3383373" cy="1731795"/>
+                      <a:ext cx="5268157" cy="945315"/>
                     </a:xfrm>
                     <a:prstGeom prst="rect">
                       <a:avLst/>
@@ -5078,28 +4712,495 @@
     <w:p>
       <w:pPr>
         <w:rPr>
-          <w:sz w:val="24"/>
-          <w:lang w:val="en-US"/>
-        </w:rPr>
-      </w:pPr>
-      <w:r>
-        <w:rPr>
-          <w:sz w:val="24"/>
-          <w:lang w:val="en-US"/>
-        </w:rPr>
-        <w:t>It will show something like this</w:t>
-      </w:r>
-      <w:bookmarkStart w:id="0" w:name="_GoBack"/>
-      <w:r>
-        <w:rPr>
-          <w:sz w:val="24"/>
-          <w:lang w:val="en-US"/>
+          <w:b/>
+          <w:sz w:val="24"/>
+        </w:rPr>
+      </w:pPr>
+      <w:r>
+        <w:rPr>
+          <w:sz w:val="24"/>
+        </w:rPr>
+        <w:t>Above given</w:t>
+      </w:r>
+      <w:r>
+        <w:rPr>
+          <w:sz w:val="24"/>
+        </w:rPr>
+        <w:t xml:space="preserve"> is a middleware function in an Express.js web application </w:t>
+      </w:r>
+      <w:r>
+        <w:rPr>
+          <w:b/>
+          <w:sz w:val="24"/>
+        </w:rPr>
+        <w:t>that handles all HTTP requests for routes that do not exist.</w:t>
+      </w:r>
+    </w:p>
+    <w:p>
+      <w:pPr>
+        <w:rPr>
+          <w:sz w:val="24"/>
+          <w:highlight w:val="yellow"/>
+        </w:rPr>
+      </w:pPr>
+      <w:r>
+        <w:rPr>
+          <w:b/>
+          <w:sz w:val="24"/>
+          <w:highlight w:val="yellow"/>
+          <w:lang w:val="en-US"/>
+        </w:rPr>
+        <w:lastRenderedPageBreak/>
+        <w:t xml:space="preserve">*HERE </w:t>
+      </w:r>
+      <w:proofErr w:type="spellStart"/>
+      <w:r>
+        <w:rPr>
+          <w:b/>
+          <w:sz w:val="24"/>
+          <w:highlight w:val="yellow"/>
+        </w:rPr>
+        <w:t>app.all</w:t>
+      </w:r>
+      <w:proofErr w:type="spellEnd"/>
+      <w:r>
+        <w:rPr>
+          <w:b/>
+          <w:sz w:val="24"/>
+          <w:highlight w:val="yellow"/>
+        </w:rPr>
+        <w:t>()</w:t>
+      </w:r>
+      <w:r>
+        <w:rPr>
+          <w:sz w:val="24"/>
+          <w:highlight w:val="yellow"/>
+        </w:rPr>
+        <w:t xml:space="preserve"> method, is </w:t>
+      </w:r>
+      <w:r>
+        <w:rPr>
+          <w:b/>
+          <w:sz w:val="24"/>
+          <w:highlight w:val="yellow"/>
+        </w:rPr>
+        <w:t>used to handle all HTTP methods (GET, POST, PUT, DELETE, etc.) for a given route</w:t>
+      </w:r>
+      <w:r>
+        <w:rPr>
+          <w:sz w:val="24"/>
+          <w:highlight w:val="yellow"/>
+        </w:rPr>
+        <w:t xml:space="preserve">. In this case, the </w:t>
+      </w:r>
+      <w:r>
+        <w:rPr>
+          <w:b/>
+          <w:sz w:val="24"/>
+          <w:highlight w:val="yellow"/>
+        </w:rPr>
+        <w:t>route is specified as '*'</w:t>
+      </w:r>
+      <w:r>
+        <w:rPr>
+          <w:sz w:val="24"/>
+          <w:highlight w:val="yellow"/>
+        </w:rPr>
+        <w:t xml:space="preserve">, which is a </w:t>
+      </w:r>
+      <w:r>
+        <w:rPr>
+          <w:b/>
+          <w:sz w:val="24"/>
+          <w:highlight w:val="yellow"/>
+        </w:rPr>
+        <w:t>wildcard that matches all routes</w:t>
+      </w:r>
+      <w:r>
+        <w:rPr>
+          <w:sz w:val="24"/>
+          <w:highlight w:val="yellow"/>
+        </w:rPr>
+        <w:t>.</w:t>
+      </w:r>
+      <w:r>
+        <w:rPr>
+          <w:rFonts w:ascii="Segoe UI" w:hAnsi="Segoe UI" w:cs="Segoe UI"/>
+          <w:color w:val="050E17"/>
+          <w:sz w:val="27"/>
+          <w:szCs w:val="27"/>
+          <w:shd w:val="clear" w:color="auto" w:fill="F1F2F2"/>
+        </w:rPr>
+        <w:t xml:space="preserve"> </w:t>
+      </w:r>
+      <w:r>
+        <w:rPr>
+          <w:sz w:val="24"/>
+          <w:highlight w:val="yellow"/>
+        </w:rPr>
+        <w:t xml:space="preserve">The middleware function takes </w:t>
+      </w:r>
+      <w:r>
+        <w:rPr>
+          <w:b/>
+          <w:sz w:val="24"/>
+          <w:highlight w:val="yellow"/>
+        </w:rPr>
+        <w:t>three arguments</w:t>
+      </w:r>
+      <w:r>
+        <w:rPr>
+          <w:sz w:val="24"/>
+          <w:highlight w:val="yellow"/>
+        </w:rPr>
+        <w:t>: </w:t>
+      </w:r>
+      <w:proofErr w:type="spellStart"/>
+      <w:r>
+        <w:rPr>
+          <w:b/>
+          <w:sz w:val="24"/>
+          <w:highlight w:val="yellow"/>
+        </w:rPr>
+        <w:t>req</w:t>
+      </w:r>
+      <w:proofErr w:type="spellEnd"/>
+      <w:r>
+        <w:rPr>
+          <w:b/>
+          <w:sz w:val="24"/>
+          <w:highlight w:val="yellow"/>
+        </w:rPr>
+        <w:t> (the request object), res (the response object), and next (a function that is used to pass control to the next middleware function in the chain)</w:t>
+      </w:r>
+      <w:r>
+        <w:rPr>
+          <w:sz w:val="24"/>
+          <w:highlight w:val="yellow"/>
+        </w:rPr>
+        <w:t>.</w:t>
+      </w:r>
+    </w:p>
+    <w:p>
+      <w:pPr>
+        <w:rPr>
+          <w:sz w:val="24"/>
+        </w:rPr>
+      </w:pPr>
+      <w:r>
+        <w:rPr>
+          <w:sz w:val="24"/>
+        </w:rPr>
+        <w:t>In summary, the code </w:t>
+      </w:r>
+      <w:proofErr w:type="spellStart"/>
+      <w:r>
+        <w:rPr>
+          <w:b/>
+          <w:sz w:val="24"/>
+        </w:rPr>
+        <w:t>app.all</w:t>
+      </w:r>
+      <w:proofErr w:type="spellEnd"/>
+      <w:r>
+        <w:rPr>
+          <w:b/>
+          <w:sz w:val="24"/>
+        </w:rPr>
+        <w:t>('*', (</w:t>
+      </w:r>
+      <w:proofErr w:type="spellStart"/>
+      <w:r>
+        <w:rPr>
+          <w:b/>
+          <w:sz w:val="24"/>
+        </w:rPr>
+        <w:t>req</w:t>
+      </w:r>
+      <w:proofErr w:type="spellEnd"/>
+      <w:r>
+        <w:rPr>
+          <w:b/>
+          <w:sz w:val="24"/>
+        </w:rPr>
+        <w:t xml:space="preserve">, res, next) =&gt; { next(new </w:t>
+      </w:r>
+      <w:proofErr w:type="spellStart"/>
+      <w:r>
+        <w:rPr>
+          <w:b/>
+          <w:sz w:val="24"/>
+        </w:rPr>
+        <w:t>ExpressError</w:t>
+      </w:r>
+      <w:proofErr w:type="spellEnd"/>
+      <w:r>
+        <w:rPr>
+          <w:b/>
+          <w:sz w:val="24"/>
+        </w:rPr>
+        <w:t>('Page Not Found', 404)) })</w:t>
+      </w:r>
+      <w:r>
+        <w:rPr>
+          <w:sz w:val="24"/>
+        </w:rPr>
+        <w:t xml:space="preserve"> is a middleware function that </w:t>
+      </w:r>
+      <w:r>
+        <w:rPr>
+          <w:b/>
+          <w:sz w:val="24"/>
+        </w:rPr>
+        <w:t>handles all HTTP requests for routes that do not exist in an Express.js web application</w:t>
+      </w:r>
+      <w:r>
+        <w:rPr>
+          <w:sz w:val="24"/>
+        </w:rPr>
+        <w:t>. It creates a new </w:t>
+      </w:r>
+      <w:proofErr w:type="spellStart"/>
+      <w:r>
+        <w:rPr>
+          <w:sz w:val="24"/>
+        </w:rPr>
+        <w:t>ExpressError</w:t>
+      </w:r>
+      <w:proofErr w:type="spellEnd"/>
+      <w:r>
+        <w:rPr>
+          <w:sz w:val="24"/>
+        </w:rPr>
+        <w:t> object with a message of </w:t>
+      </w:r>
+      <w:r>
+        <w:rPr>
+          <w:b/>
+          <w:i/>
+          <w:sz w:val="24"/>
+        </w:rPr>
+        <w:t>'Page Not Found'</w:t>
+      </w:r>
+      <w:r>
+        <w:rPr>
+          <w:sz w:val="24"/>
+        </w:rPr>
+        <w:t xml:space="preserve"> and </w:t>
+      </w:r>
+      <w:r>
+        <w:rPr>
+          <w:b/>
+          <w:sz w:val="24"/>
+        </w:rPr>
+        <w:t>a status code of </w:t>
+      </w:r>
+      <w:r>
+        <w:rPr>
+          <w:b/>
+          <w:i/>
+          <w:sz w:val="24"/>
+        </w:rPr>
+        <w:t>404</w:t>
+      </w:r>
+      <w:r>
+        <w:rPr>
+          <w:sz w:val="24"/>
+        </w:rPr>
+        <w:t>, and passes it to the next function to be handled by the error-handling middleware function.</w:t>
+      </w:r>
+    </w:p>
+    <w:p>
+      <w:pPr>
+        <w:rPr>
+          <w:sz w:val="24"/>
+          <w:lang w:val="en-US"/>
+        </w:rPr>
+      </w:pPr>
+    </w:p>
+    <w:p>
+      <w:pPr>
+        <w:rPr>
+          <w:sz w:val="24"/>
+          <w:lang w:val="en-US"/>
+        </w:rPr>
+      </w:pPr>
+    </w:p>
+    <w:p>
+      <w:pPr>
+        <w:rPr>
+          <w:b/>
+          <w:sz w:val="28"/>
+        </w:rPr>
+      </w:pPr>
+      <w:r>
+        <w:rPr>
+          <w:b/>
+          <w:sz w:val="28"/>
+        </w:rPr>
+        <w:t>455. More Errors</w:t>
+      </w:r>
+    </w:p>
+    <w:p>
+      <w:pPr>
+        <w:rPr>
+          <w:b/>
+          <w:sz w:val="24"/>
+        </w:rPr>
+      </w:pPr>
+      <w:r>
+        <w:rPr>
+          <w:sz w:val="24"/>
+        </w:rPr>
+        <w:t>In this part</w:t>
+      </w:r>
+      <w:r>
+        <w:rPr>
+          <w:b/>
+          <w:sz w:val="24"/>
+        </w:rPr>
+        <w:t xml:space="preserve"> we created </w:t>
+      </w:r>
+      <w:proofErr w:type="spellStart"/>
+      <w:r>
+        <w:rPr>
+          <w:b/>
+          <w:sz w:val="24"/>
+        </w:rPr>
+        <w:t>catchAsync</w:t>
+      </w:r>
+      <w:proofErr w:type="spellEnd"/>
+      <w:r>
+        <w:rPr>
+          <w:b/>
+          <w:sz w:val="24"/>
+        </w:rPr>
+        <w:t xml:space="preserve"> </w:t>
+      </w:r>
+      <w:r>
+        <w:rPr>
+          <w:sz w:val="24"/>
+        </w:rPr>
+        <w:t>and</w:t>
+      </w:r>
+      <w:r>
+        <w:rPr>
+          <w:b/>
+          <w:sz w:val="24"/>
+        </w:rPr>
+        <w:t xml:space="preserve"> </w:t>
+      </w:r>
+      <w:proofErr w:type="spellStart"/>
+      <w:r>
+        <w:rPr>
+          <w:b/>
+          <w:sz w:val="24"/>
+        </w:rPr>
+        <w:t>ExpressError</w:t>
+      </w:r>
+      <w:proofErr w:type="spellEnd"/>
+      <w:r>
+        <w:rPr>
+          <w:b/>
+          <w:sz w:val="24"/>
+        </w:rPr>
+        <w:t xml:space="preserve"> JS files </w:t>
+      </w:r>
+      <w:r>
+        <w:rPr>
+          <w:sz w:val="24"/>
+        </w:rPr>
+        <w:t>inside</w:t>
+      </w:r>
+      <w:r>
+        <w:rPr>
+          <w:b/>
+          <w:sz w:val="24"/>
+        </w:rPr>
+        <w:t xml:space="preserve"> </w:t>
+      </w:r>
+      <w:proofErr w:type="spellStart"/>
+      <w:r>
+        <w:rPr>
+          <w:b/>
+          <w:sz w:val="24"/>
+        </w:rPr>
+        <w:t>utils</w:t>
+      </w:r>
+      <w:proofErr w:type="spellEnd"/>
+    </w:p>
+    <w:p>
+      <w:pPr>
+        <w:rPr>
+          <w:b/>
+          <w:sz w:val="24"/>
+        </w:rPr>
+      </w:pPr>
+      <w:r>
+        <w:rPr>
+          <w:sz w:val="24"/>
+        </w:rPr>
+        <w:t>We wrapped all our</w:t>
+      </w:r>
+      <w:r>
+        <w:rPr>
+          <w:sz w:val="24"/>
+        </w:rPr>
+        <w:t xml:space="preserve"> CRUD endpoints inside </w:t>
+      </w:r>
+      <w:proofErr w:type="spellStart"/>
+      <w:r>
+        <w:rPr>
+          <w:b/>
+          <w:sz w:val="24"/>
+        </w:rPr>
+        <w:t>catchAsync</w:t>
+      </w:r>
+      <w:proofErr w:type="spellEnd"/>
+      <w:r>
+        <w:rPr>
+          <w:b/>
+          <w:sz w:val="24"/>
+        </w:rPr>
+        <w:t xml:space="preserve"> </w:t>
+      </w:r>
+      <w:r>
+        <w:rPr>
+          <w:sz w:val="24"/>
+        </w:rPr>
+        <w:t>as it is</w:t>
+      </w:r>
+      <w:r>
+        <w:rPr>
+          <w:sz w:val="24"/>
+        </w:rPr>
+        <w:t xml:space="preserve"> basically a </w:t>
+      </w:r>
+      <w:r>
+        <w:rPr>
+          <w:b/>
+          <w:sz w:val="24"/>
+          <w:highlight w:val="yellow"/>
+        </w:rPr>
+        <w:t>function we create and use as a wrapper to catch any asynchronous errors when our route functions are executed.</w:t>
+      </w:r>
+    </w:p>
+    <w:p>
+      <w:pPr>
+        <w:jc w:val="center"/>
+        <w:rPr>
+          <w:sz w:val="24"/>
+        </w:rPr>
+      </w:pPr>
+      <w:r>
+        <w:rPr>
+          <w:sz w:val="24"/>
         </w:rPr>
         <w:drawing>
-          <wp:inline distT="0" distB="0" distL="0" distR="0" wp14:anchorId="605B3855" wp14:editId="34F2C5DE">
-            <wp:extent cx="4016829" cy="1617234"/>
-            <wp:effectExtent l="0" t="0" r="3175" b="2540"/>
-            <wp:docPr id="39" name="Picture 39"/>
+          <wp:inline distT="0" distB="0" distL="0" distR="0" wp14:anchorId="41A0500C" wp14:editId="5DA5909F">
+            <wp:extent cx="3897267" cy="977123"/>
+            <wp:effectExtent l="0" t="0" r="0" b="0"/>
+            <wp:docPr id="40" name="Picture 40"/>
             <wp:cNvGraphicFramePr>
               <a:graphicFrameLocks xmlns:a="http://schemas.openxmlformats.org/drawingml/2006/main" noChangeAspect="1"/>
             </wp:cNvGraphicFramePr>
@@ -5119,6 +5220,151 @@
                   <pic:spPr>
                     <a:xfrm>
                       <a:off x="0" y="0"/>
+                      <a:ext cx="3942567" cy="988481"/>
+                    </a:xfrm>
+                    <a:prstGeom prst="rect">
+                      <a:avLst/>
+                    </a:prstGeom>
+                  </pic:spPr>
+                </pic:pic>
+              </a:graphicData>
+            </a:graphic>
+          </wp:inline>
+        </w:drawing>
+      </w:r>
+    </w:p>
+    <w:p>
+      <w:pPr>
+        <w:rPr>
+          <w:b/>
+          <w:sz w:val="28"/>
+        </w:rPr>
+      </w:pPr>
+      <w:r>
+        <w:rPr>
+          <w:b/>
+          <w:sz w:val="28"/>
+        </w:rPr>
+        <w:t>456. Defining Error Template</w:t>
+      </w:r>
+    </w:p>
+    <w:p>
+      <w:pPr>
+        <w:jc w:val="center"/>
+        <w:rPr>
+          <w:sz w:val="24"/>
+          <w:lang w:val="en-US"/>
+        </w:rPr>
+      </w:pPr>
+      <w:r>
+        <w:rPr>
+          <w:sz w:val="24"/>
+          <w:lang w:val="en-US"/>
+        </w:rPr>
+        <w:t xml:space="preserve">In this part we created </w:t>
+      </w:r>
+      <w:proofErr w:type="spellStart"/>
+      <w:r>
+        <w:rPr>
+          <w:sz w:val="24"/>
+          <w:lang w:val="en-US"/>
+        </w:rPr>
+        <w:t>error.ejs</w:t>
+      </w:r>
+      <w:proofErr w:type="spellEnd"/>
+      <w:r>
+        <w:rPr>
+          <w:sz w:val="24"/>
+          <w:lang w:val="en-US"/>
+        </w:rPr>
+        <w:t xml:space="preserve"> template</w:t>
+      </w:r>
+      <w:r>
+        <w:rPr>
+          <w:sz w:val="24"/>
+          <w:lang w:val="en-US"/>
+        </w:rPr>
+        <w:drawing>
+          <wp:inline distT="0" distB="0" distL="0" distR="0" wp14:anchorId="7540187A" wp14:editId="7785D5FD">
+            <wp:extent cx="3320324" cy="1699523"/>
+            <wp:effectExtent l="0" t="0" r="0" b="0"/>
+            <wp:docPr id="37" name="Picture 37"/>
+            <wp:cNvGraphicFramePr>
+              <a:graphicFrameLocks xmlns:a="http://schemas.openxmlformats.org/drawingml/2006/main" noChangeAspect="1"/>
+            </wp:cNvGraphicFramePr>
+            <a:graphic xmlns:a="http://schemas.openxmlformats.org/drawingml/2006/main">
+              <a:graphicData uri="http://schemas.openxmlformats.org/drawingml/2006/picture">
+                <pic:pic xmlns:pic="http://schemas.openxmlformats.org/drawingml/2006/picture">
+                  <pic:nvPicPr>
+                    <pic:cNvPr id="1" name=""/>
+                    <pic:cNvPicPr/>
+                  </pic:nvPicPr>
+                  <pic:blipFill>
+                    <a:blip r:embed="rId43"/>
+                    <a:stretch>
+                      <a:fillRect/>
+                    </a:stretch>
+                  </pic:blipFill>
+                  <pic:spPr>
+                    <a:xfrm>
+                      <a:off x="0" y="0"/>
+                      <a:ext cx="3383373" cy="1731795"/>
+                    </a:xfrm>
+                    <a:prstGeom prst="rect">
+                      <a:avLst/>
+                    </a:prstGeom>
+                  </pic:spPr>
+                </pic:pic>
+              </a:graphicData>
+            </a:graphic>
+          </wp:inline>
+        </w:drawing>
+      </w:r>
+    </w:p>
+    <w:p>
+      <w:pPr>
+        <w:rPr>
+          <w:sz w:val="24"/>
+          <w:lang w:val="en-US"/>
+        </w:rPr>
+      </w:pPr>
+      <w:r>
+        <w:rPr>
+          <w:sz w:val="24"/>
+          <w:lang w:val="en-US"/>
+        </w:rPr>
+        <w:lastRenderedPageBreak/>
+        <w:t>It will show something like this</w:t>
+      </w:r>
+      <w:r>
+        <w:rPr>
+          <w:sz w:val="24"/>
+          <w:lang w:val="en-US"/>
+        </w:rPr>
+        <w:drawing>
+          <wp:inline distT="0" distB="0" distL="0" distR="0" wp14:anchorId="605B3855" wp14:editId="34F2C5DE">
+            <wp:extent cx="4016829" cy="1617234"/>
+            <wp:effectExtent l="0" t="0" r="3175" b="2540"/>
+            <wp:docPr id="39" name="Picture 39"/>
+            <wp:cNvGraphicFramePr>
+              <a:graphicFrameLocks xmlns:a="http://schemas.openxmlformats.org/drawingml/2006/main" noChangeAspect="1"/>
+            </wp:cNvGraphicFramePr>
+            <a:graphic xmlns:a="http://schemas.openxmlformats.org/drawingml/2006/main">
+              <a:graphicData uri="http://schemas.openxmlformats.org/drawingml/2006/picture">
+                <pic:pic xmlns:pic="http://schemas.openxmlformats.org/drawingml/2006/picture">
+                  <pic:nvPicPr>
+                    <pic:cNvPr id="1" name=""/>
+                    <pic:cNvPicPr/>
+                  </pic:nvPicPr>
+                  <pic:blipFill>
+                    <a:blip r:embed="rId44"/>
+                    <a:stretch>
+                      <a:fillRect/>
+                    </a:stretch>
+                  </pic:blipFill>
+                  <pic:spPr>
+                    <a:xfrm>
+                      <a:off x="0" y="0"/>
                       <a:ext cx="4041536" cy="1627181"/>
                     </a:xfrm>
                     <a:prstGeom prst="rect">
@@ -5131,15 +5377,196 @@
           </wp:inline>
         </w:drawing>
       </w:r>
-      <w:bookmarkEnd w:id="0"/>
-    </w:p>
-    <w:p>
-      <w:pPr>
-        <w:rPr>
-          <w:sz w:val="24"/>
-          <w:lang w:val="en-US"/>
-        </w:rPr>
-      </w:pPr>
+    </w:p>
+    <w:p>
+      <w:pPr>
+        <w:rPr>
+          <w:b/>
+          <w:sz w:val="28"/>
+        </w:rPr>
+      </w:pPr>
+      <w:r>
+        <w:rPr>
+          <w:b/>
+          <w:sz w:val="28"/>
+        </w:rPr>
+        <w:t>457. JOI Schema Validations</w:t>
+      </w:r>
+      <w:r>
+        <w:rPr>
+          <w:b/>
+          <w:sz w:val="28"/>
+        </w:rPr>
+        <w:t xml:space="preserve"> and </w:t>
+      </w:r>
+      <w:r>
+        <w:rPr>
+          <w:b/>
+          <w:sz w:val="28"/>
+        </w:rPr>
+        <w:t>458. JOI Validation Middleware</w:t>
+      </w:r>
+    </w:p>
+    <w:p>
+      <w:pPr>
+        <w:rPr>
+          <w:sz w:val="24"/>
+          <w:lang w:val="en-US"/>
+        </w:rPr>
+      </w:pPr>
+      <w:r>
+        <w:rPr>
+          <w:sz w:val="24"/>
+          <w:lang w:val="en-US"/>
+        </w:rPr>
+        <w:t xml:space="preserve">In part we’re </w:t>
+      </w:r>
+      <w:proofErr w:type="spellStart"/>
+      <w:r>
+        <w:rPr>
+          <w:sz w:val="24"/>
+          <w:lang w:val="en-US"/>
+        </w:rPr>
+        <w:t>gonna</w:t>
+      </w:r>
+      <w:proofErr w:type="spellEnd"/>
+      <w:r>
+        <w:rPr>
+          <w:sz w:val="24"/>
+          <w:lang w:val="en-US"/>
+        </w:rPr>
+        <w:t xml:space="preserve"> add </w:t>
+      </w:r>
+      <w:hyperlink r:id="rId45" w:history="1">
+        <w:r>
+          <w:rPr>
+            <w:rStyle w:val="Hyperlink"/>
+            <w:sz w:val="24"/>
+            <w:lang w:val="en-US"/>
+          </w:rPr>
+          <w:t>JOI validations</w:t>
+        </w:r>
+      </w:hyperlink>
+      <w:r>
+        <w:rPr>
+          <w:sz w:val="24"/>
+          <w:lang w:val="en-US"/>
+        </w:rPr>
+        <w:t xml:space="preserve"> </w:t>
+      </w:r>
+    </w:p>
+    <w:p>
+      <w:pPr>
+        <w:rPr>
+          <w:b/>
+          <w:i/>
+          <w:sz w:val="24"/>
+        </w:rPr>
+      </w:pPr>
+      <w:r>
+        <w:rPr>
+          <w:b/>
+          <w:i/>
+          <w:sz w:val="24"/>
+          <w:highlight w:val="yellow"/>
+        </w:rPr>
+        <w:t>*</w:t>
+      </w:r>
+      <w:r>
+        <w:rPr>
+          <w:b/>
+          <w:i/>
+          <w:sz w:val="24"/>
+          <w:highlight w:val="yellow"/>
+        </w:rPr>
+        <w:t>JOI schema validation ensures data submitted to an application meets specific rules, preventing errors and inconsistencies. It defines rules for data validation, including type, format, and required fields.</w:t>
+      </w:r>
+    </w:p>
+    <w:p>
+      <w:pPr>
+        <w:rPr>
+          <w:sz w:val="24"/>
+        </w:rPr>
+      </w:pPr>
+      <w:r>
+        <w:rPr>
+          <w:sz w:val="24"/>
+        </w:rPr>
+        <w:t xml:space="preserve">To do so  we created a </w:t>
+      </w:r>
+      <w:r>
+        <w:rPr>
+          <w:b/>
+          <w:sz w:val="24"/>
+        </w:rPr>
+        <w:t>schema</w:t>
+      </w:r>
+      <w:r>
+        <w:rPr>
+          <w:b/>
+          <w:sz w:val="24"/>
+        </w:rPr>
+        <w:t xml:space="preserve">.js </w:t>
+      </w:r>
+      <w:r>
+        <w:rPr>
+          <w:sz w:val="24"/>
+        </w:rPr>
+        <w:t xml:space="preserve">in the root folder and added JOI validation code to it </w:t>
+      </w:r>
+      <w:r>
+        <w:rPr>
+          <w:sz w:val="24"/>
+        </w:rPr>
+        <w:drawing>
+          <wp:inline distT="0" distB="0" distL="0" distR="0" wp14:anchorId="30BFCED2" wp14:editId="4C56AF37">
+            <wp:extent cx="3488871" cy="2109126"/>
+            <wp:effectExtent l="0" t="0" r="0" b="5715"/>
+            <wp:docPr id="41" name="Picture 41"/>
+            <wp:cNvGraphicFramePr>
+              <a:graphicFrameLocks xmlns:a="http://schemas.openxmlformats.org/drawingml/2006/main" noChangeAspect="1"/>
+            </wp:cNvGraphicFramePr>
+            <a:graphic xmlns:a="http://schemas.openxmlformats.org/drawingml/2006/main">
+              <a:graphicData uri="http://schemas.openxmlformats.org/drawingml/2006/picture">
+                <pic:pic xmlns:pic="http://schemas.openxmlformats.org/drawingml/2006/picture">
+                  <pic:nvPicPr>
+                    <pic:cNvPr id="1" name=""/>
+                    <pic:cNvPicPr/>
+                  </pic:nvPicPr>
+                  <pic:blipFill>
+                    <a:blip r:embed="rId46"/>
+                    <a:stretch>
+                      <a:fillRect/>
+                    </a:stretch>
+                  </pic:blipFill>
+                  <pic:spPr>
+                    <a:xfrm>
+                      <a:off x="0" y="0"/>
+                      <a:ext cx="3539479" cy="2139720"/>
+                    </a:xfrm>
+                    <a:prstGeom prst="rect">
+                      <a:avLst/>
+                    </a:prstGeom>
+                  </pic:spPr>
+                </pic:pic>
+              </a:graphicData>
+            </a:graphic>
+          </wp:inline>
+        </w:drawing>
+      </w:r>
+    </w:p>
+    <w:p>
+      <w:pPr>
+        <w:rPr>
+          <w:sz w:val="24"/>
+        </w:rPr>
+      </w:pPr>
+      <w:r>
+        <w:rPr>
+          <w:sz w:val="24"/>
+        </w:rPr>
+        <w:t xml:space="preserve"> </w:t>
+      </w:r>
     </w:p>
     <w:sectPr>
       <w:pgSz w:w="11906" w:h="16838"/>

</xml_diff>

<commit_message>
delete middlware added in campground schema
</commit_message>
<xml_diff>
--- a/yelpcamp_document.docx
+++ b/yelpcamp_document.docx
@@ -5569,7 +5569,6 @@
           <w:sz w:val="32"/>
         </w:rPr>
       </w:pPr>
-      <w:bookmarkStart w:id="0" w:name="_GoBack"/>
       <w:r>
         <w:rPr>
           <w:b/>
@@ -5594,7 +5593,6 @@
         <w:t>: Adding the Reviews Model</w:t>
       </w:r>
     </w:p>
-    <w:bookmarkEnd w:id="0"/>
     <w:p>
       <w:pPr>
         <w:rPr>
@@ -5659,6 +5657,7 @@
     </w:p>
     <w:p>
       <w:pPr>
+        <w:jc w:val="center"/>
         <w:rPr>
           <w:b/>
           <w:sz w:val="24"/>
@@ -5722,6 +5721,7 @@
     </w:p>
     <w:p>
       <w:pPr>
+        <w:jc w:val="center"/>
         <w:rPr>
           <w:b/>
           <w:sz w:val="24"/>
@@ -5780,9 +5780,725 @@
     <w:p>
       <w:pPr>
         <w:rPr>
-          <w:sz w:val="24"/>
-        </w:rPr>
-      </w:pPr>
+          <w:b/>
+          <w:sz w:val="28"/>
+        </w:rPr>
+      </w:pPr>
+      <w:r>
+        <w:rPr>
+          <w:b/>
+          <w:sz w:val="28"/>
+        </w:rPr>
+        <w:t>477. Adding The Review Form</w:t>
+      </w:r>
+    </w:p>
+    <w:p>
+      <w:pPr>
+        <w:rPr>
+          <w:sz w:val="24"/>
+        </w:rPr>
+      </w:pPr>
+      <w:r>
+        <w:rPr>
+          <w:sz w:val="24"/>
+        </w:rPr>
+        <w:t xml:space="preserve">In this part we’re </w:t>
+      </w:r>
+      <w:proofErr w:type="spellStart"/>
+      <w:r>
+        <w:rPr>
+          <w:sz w:val="24"/>
+        </w:rPr>
+        <w:t>gonna</w:t>
+      </w:r>
+      <w:proofErr w:type="spellEnd"/>
+      <w:r>
+        <w:rPr>
+          <w:sz w:val="24"/>
+        </w:rPr>
+        <w:t xml:space="preserve"> add a form in </w:t>
+      </w:r>
+      <w:proofErr w:type="spellStart"/>
+      <w:r>
+        <w:rPr>
+          <w:b/>
+          <w:sz w:val="24"/>
+        </w:rPr>
+        <w:t>show.ejs</w:t>
+      </w:r>
+      <w:proofErr w:type="spellEnd"/>
+      <w:r>
+        <w:rPr>
+          <w:sz w:val="24"/>
+        </w:rPr>
+        <w:t xml:space="preserve"> to take reviews from the user.</w:t>
+      </w:r>
+    </w:p>
+    <w:p>
+      <w:pPr>
+        <w:rPr>
+          <w:sz w:val="24"/>
+        </w:rPr>
+      </w:pPr>
+      <w:r>
+        <w:rPr>
+          <w:sz w:val="24"/>
+        </w:rPr>
+        <w:drawing>
+          <wp:inline distT="0" distB="0" distL="0" distR="0" wp14:anchorId="3162164B" wp14:editId="7EE62488">
+            <wp:extent cx="4211606" cy="1870166"/>
+            <wp:effectExtent l="0" t="0" r="0" b="0"/>
+            <wp:docPr id="46" name="Picture 46"/>
+            <wp:cNvGraphicFramePr>
+              <a:graphicFrameLocks xmlns:a="http://schemas.openxmlformats.org/drawingml/2006/main" noChangeAspect="1"/>
+            </wp:cNvGraphicFramePr>
+            <a:graphic xmlns:a="http://schemas.openxmlformats.org/drawingml/2006/main">
+              <a:graphicData uri="http://schemas.openxmlformats.org/drawingml/2006/picture">
+                <pic:pic xmlns:pic="http://schemas.openxmlformats.org/drawingml/2006/picture">
+                  <pic:nvPicPr>
+                    <pic:cNvPr id="1" name=""/>
+                    <pic:cNvPicPr/>
+                  </pic:nvPicPr>
+                  <pic:blipFill>
+                    <a:blip r:embed="rId49"/>
+                    <a:stretch>
+                      <a:fillRect/>
+                    </a:stretch>
+                  </pic:blipFill>
+                  <pic:spPr>
+                    <a:xfrm>
+                      <a:off x="0" y="0"/>
+                      <a:ext cx="4225293" cy="1876244"/>
+                    </a:xfrm>
+                    <a:prstGeom prst="rect">
+                      <a:avLst/>
+                    </a:prstGeom>
+                  </pic:spPr>
+                </pic:pic>
+              </a:graphicData>
+            </a:graphic>
+          </wp:inline>
+        </w:drawing>
+      </w:r>
+    </w:p>
+    <w:p>
+      <w:pPr>
+        <w:rPr>
+          <w:sz w:val="24"/>
+        </w:rPr>
+      </w:pPr>
+    </w:p>
+    <w:p>
+      <w:pPr>
+        <w:rPr>
+          <w:b/>
+          <w:sz w:val="28"/>
+        </w:rPr>
+      </w:pPr>
+      <w:r>
+        <w:rPr>
+          <w:b/>
+          <w:sz w:val="28"/>
+        </w:rPr>
+        <w:t>478. Creating Reviews</w:t>
+      </w:r>
+    </w:p>
+    <w:p>
+      <w:pPr>
+        <w:rPr>
+          <w:noProof/>
+        </w:rPr>
+      </w:pPr>
+      <w:r>
+        <w:rPr>
+          <w:sz w:val="24"/>
+        </w:rPr>
+        <w:t xml:space="preserve">In this lecture we created routes for </w:t>
+      </w:r>
+      <w:proofErr w:type="spellStart"/>
+      <w:r>
+        <w:rPr>
+          <w:sz w:val="24"/>
+        </w:rPr>
+        <w:t>ccreating</w:t>
+      </w:r>
+      <w:proofErr w:type="spellEnd"/>
+      <w:r>
+        <w:rPr>
+          <w:sz w:val="24"/>
+        </w:rPr>
+        <w:t xml:space="preserve"> reviews</w:t>
+      </w:r>
+      <w:r>
+        <w:rPr>
+          <w:noProof/>
+        </w:rPr>
+        <w:t xml:space="preserve"> </w:t>
+      </w:r>
+      <w:r>
+        <w:rPr>
+          <w:sz w:val="24"/>
+        </w:rPr>
+        <w:drawing>
+          <wp:inline distT="0" distB="0" distL="0" distR="0" wp14:anchorId="0E7F807A" wp14:editId="7BB1896C">
+            <wp:extent cx="5731510" cy="1657350"/>
+            <wp:effectExtent l="0" t="0" r="2540" b="0"/>
+            <wp:docPr id="48" name="Picture 48"/>
+            <wp:cNvGraphicFramePr>
+              <a:graphicFrameLocks xmlns:a="http://schemas.openxmlformats.org/drawingml/2006/main" noChangeAspect="1"/>
+            </wp:cNvGraphicFramePr>
+            <a:graphic xmlns:a="http://schemas.openxmlformats.org/drawingml/2006/main">
+              <a:graphicData uri="http://schemas.openxmlformats.org/drawingml/2006/picture">
+                <pic:pic xmlns:pic="http://schemas.openxmlformats.org/drawingml/2006/picture">
+                  <pic:nvPicPr>
+                    <pic:cNvPr id="1" name=""/>
+                    <pic:cNvPicPr/>
+                  </pic:nvPicPr>
+                  <pic:blipFill>
+                    <a:blip r:embed="rId50"/>
+                    <a:stretch>
+                      <a:fillRect/>
+                    </a:stretch>
+                  </pic:blipFill>
+                  <pic:spPr>
+                    <a:xfrm>
+                      <a:off x="0" y="0"/>
+                      <a:ext cx="5731510" cy="1657350"/>
+                    </a:xfrm>
+                    <a:prstGeom prst="rect">
+                      <a:avLst/>
+                    </a:prstGeom>
+                  </pic:spPr>
+                </pic:pic>
+              </a:graphicData>
+            </a:graphic>
+          </wp:inline>
+        </w:drawing>
+      </w:r>
+    </w:p>
+    <w:p>
+      <w:pPr>
+        <w:rPr>
+          <w:sz w:val="24"/>
+        </w:rPr>
+      </w:pPr>
+    </w:p>
+    <w:p>
+      <w:pPr>
+        <w:rPr>
+          <w:b/>
+          <w:sz w:val="28"/>
+        </w:rPr>
+      </w:pPr>
+    </w:p>
+    <w:p>
+      <w:pPr>
+        <w:rPr>
+          <w:b/>
+          <w:sz w:val="28"/>
+        </w:rPr>
+      </w:pPr>
+    </w:p>
+    <w:p>
+      <w:pPr>
+        <w:rPr>
+          <w:b/>
+          <w:sz w:val="28"/>
+        </w:rPr>
+      </w:pPr>
+    </w:p>
+    <w:p>
+      <w:pPr>
+        <w:rPr>
+          <w:b/>
+          <w:sz w:val="28"/>
+        </w:rPr>
+      </w:pPr>
+      <w:r>
+        <w:rPr>
+          <w:b/>
+          <w:sz w:val="28"/>
+        </w:rPr>
+        <w:lastRenderedPageBreak/>
+        <w:t>479. Validating Reviews</w:t>
+      </w:r>
+    </w:p>
+    <w:p>
+      <w:pPr>
+        <w:rPr>
+          <w:noProof/>
+        </w:rPr>
+      </w:pPr>
+      <w:r>
+        <w:rPr>
+          <w:sz w:val="24"/>
+        </w:rPr>
+        <w:t>In this lecture we created validations using JOI in</w:t>
+      </w:r>
+      <w:r>
+        <w:rPr>
+          <w:b/>
+          <w:sz w:val="24"/>
+        </w:rPr>
+        <w:t xml:space="preserve"> schemas.js</w:t>
+      </w:r>
+      <w:r>
+        <w:rPr>
+          <w:noProof/>
+        </w:rPr>
+        <w:t xml:space="preserve"> </w:t>
+      </w:r>
+      <w:r>
+        <w:rPr>
+          <w:b/>
+          <w:sz w:val="24"/>
+        </w:rPr>
+        <w:drawing>
+          <wp:inline distT="0" distB="0" distL="0" distR="0" wp14:anchorId="5E500F35" wp14:editId="344C7122">
+            <wp:extent cx="3591684" cy="936719"/>
+            <wp:effectExtent l="0" t="0" r="8890" b="0"/>
+            <wp:docPr id="49" name="Picture 49"/>
+            <wp:cNvGraphicFramePr>
+              <a:graphicFrameLocks xmlns:a="http://schemas.openxmlformats.org/drawingml/2006/main" noChangeAspect="1"/>
+            </wp:cNvGraphicFramePr>
+            <a:graphic xmlns:a="http://schemas.openxmlformats.org/drawingml/2006/main">
+              <a:graphicData uri="http://schemas.openxmlformats.org/drawingml/2006/picture">
+                <pic:pic xmlns:pic="http://schemas.openxmlformats.org/drawingml/2006/picture">
+                  <pic:nvPicPr>
+                    <pic:cNvPr id="1" name=""/>
+                    <pic:cNvPicPr/>
+                  </pic:nvPicPr>
+                  <pic:blipFill>
+                    <a:blip r:embed="rId51"/>
+                    <a:stretch>
+                      <a:fillRect/>
+                    </a:stretch>
+                  </pic:blipFill>
+                  <pic:spPr>
+                    <a:xfrm>
+                      <a:off x="0" y="0"/>
+                      <a:ext cx="3666844" cy="956321"/>
+                    </a:xfrm>
+                    <a:prstGeom prst="rect">
+                      <a:avLst/>
+                    </a:prstGeom>
+                  </pic:spPr>
+                </pic:pic>
+              </a:graphicData>
+            </a:graphic>
+          </wp:inline>
+        </w:drawing>
+      </w:r>
+    </w:p>
+    <w:p>
+      <w:pPr>
+        <w:rPr>
+          <w:noProof/>
+        </w:rPr>
+      </w:pPr>
+      <w:r>
+        <w:rPr>
+          <w:sz w:val="24"/>
+        </w:rPr>
+        <w:t xml:space="preserve">And in </w:t>
+      </w:r>
+      <w:r>
+        <w:rPr>
+          <w:b/>
+          <w:sz w:val="24"/>
+        </w:rPr>
+        <w:t>app.js</w:t>
+      </w:r>
+      <w:r>
+        <w:rPr>
+          <w:sz w:val="24"/>
+        </w:rPr>
+        <w:t xml:space="preserve"> it’s </w:t>
+      </w:r>
+      <w:proofErr w:type="spellStart"/>
+      <w:r>
+        <w:rPr>
+          <w:b/>
+          <w:sz w:val="24"/>
+        </w:rPr>
+        <w:t>validateReview</w:t>
+      </w:r>
+      <w:proofErr w:type="spellEnd"/>
+      <w:r>
+        <w:rPr>
+          <w:sz w:val="24"/>
+        </w:rPr>
+        <w:t xml:space="preserve"> </w:t>
+      </w:r>
+      <w:r>
+        <w:rPr>
+          <w:sz w:val="24"/>
+        </w:rPr>
+        <w:t>function</w:t>
+      </w:r>
+      <w:r>
+        <w:rPr>
+          <w:noProof/>
+        </w:rPr>
+        <w:t xml:space="preserve"> </w:t>
+      </w:r>
+      <w:r>
+        <w:rPr>
+          <w:sz w:val="24"/>
+        </w:rPr>
+        <w:drawing>
+          <wp:inline distT="0" distB="0" distL="0" distR="0" wp14:anchorId="5058AAFD" wp14:editId="5AFC05AD">
+            <wp:extent cx="4670153" cy="1716770"/>
+            <wp:effectExtent l="0" t="0" r="0" b="0"/>
+            <wp:docPr id="51" name="Picture 51"/>
+            <wp:cNvGraphicFramePr>
+              <a:graphicFrameLocks xmlns:a="http://schemas.openxmlformats.org/drawingml/2006/main" noChangeAspect="1"/>
+            </wp:cNvGraphicFramePr>
+            <a:graphic xmlns:a="http://schemas.openxmlformats.org/drawingml/2006/main">
+              <a:graphicData uri="http://schemas.openxmlformats.org/drawingml/2006/picture">
+                <pic:pic xmlns:pic="http://schemas.openxmlformats.org/drawingml/2006/picture">
+                  <pic:nvPicPr>
+                    <pic:cNvPr id="1" name=""/>
+                    <pic:cNvPicPr/>
+                  </pic:nvPicPr>
+                  <pic:blipFill>
+                    <a:blip r:embed="rId52"/>
+                    <a:stretch>
+                      <a:fillRect/>
+                    </a:stretch>
+                  </pic:blipFill>
+                  <pic:spPr>
+                    <a:xfrm>
+                      <a:off x="0" y="0"/>
+                      <a:ext cx="4688571" cy="1723540"/>
+                    </a:xfrm>
+                    <a:prstGeom prst="rect">
+                      <a:avLst/>
+                    </a:prstGeom>
+                  </pic:spPr>
+                </pic:pic>
+              </a:graphicData>
+            </a:graphic>
+          </wp:inline>
+        </w:drawing>
+      </w:r>
+    </w:p>
+    <w:p>
+      <w:pPr>
+        <w:rPr>
+          <w:b/>
+          <w:noProof/>
+          <w:sz w:val="28"/>
+        </w:rPr>
+      </w:pPr>
+      <w:r>
+        <w:rPr>
+          <w:b/>
+          <w:noProof/>
+          <w:sz w:val="28"/>
+        </w:rPr>
+        <w:t>480. Displaying Reviews</w:t>
+      </w:r>
+    </w:p>
+    <w:p>
+      <w:pPr>
+        <w:rPr>
+          <w:b/>
+          <w:sz w:val="24"/>
+        </w:rPr>
+      </w:pPr>
+      <w:proofErr w:type="spellStart"/>
+      <w:r>
+        <w:rPr>
+          <w:sz w:val="24"/>
+        </w:rPr>
+        <w:t>Showimg</w:t>
+      </w:r>
+      <w:proofErr w:type="spellEnd"/>
+      <w:r>
+        <w:rPr>
+          <w:sz w:val="24"/>
+        </w:rPr>
+        <w:t xml:space="preserve"> reviews in </w:t>
+      </w:r>
+      <w:proofErr w:type="spellStart"/>
+      <w:r>
+        <w:rPr>
+          <w:b/>
+          <w:sz w:val="24"/>
+        </w:rPr>
+        <w:t>show.ejs</w:t>
+      </w:r>
+      <w:proofErr w:type="spellEnd"/>
+      <w:r>
+        <w:rPr>
+          <w:b/>
+          <w:sz w:val="24"/>
+        </w:rPr>
+        <w:t xml:space="preserve"> </w:t>
+      </w:r>
+      <w:r>
+        <w:rPr>
+          <w:sz w:val="24"/>
+        </w:rPr>
+        <w:drawing>
+          <wp:inline distT="0" distB="0" distL="0" distR="0" wp14:anchorId="4D1C97AC" wp14:editId="079FBDDE">
+            <wp:extent cx="5731510" cy="1799590"/>
+            <wp:effectExtent l="0" t="0" r="2540" b="0"/>
+            <wp:docPr id="52" name="Picture 52"/>
+            <wp:cNvGraphicFramePr>
+              <a:graphicFrameLocks xmlns:a="http://schemas.openxmlformats.org/drawingml/2006/main" noChangeAspect="1"/>
+            </wp:cNvGraphicFramePr>
+            <a:graphic xmlns:a="http://schemas.openxmlformats.org/drawingml/2006/main">
+              <a:graphicData uri="http://schemas.openxmlformats.org/drawingml/2006/picture">
+                <pic:pic xmlns:pic="http://schemas.openxmlformats.org/drawingml/2006/picture">
+                  <pic:nvPicPr>
+                    <pic:cNvPr id="1" name=""/>
+                    <pic:cNvPicPr/>
+                  </pic:nvPicPr>
+                  <pic:blipFill>
+                    <a:blip r:embed="rId53"/>
+                    <a:stretch>
+                      <a:fillRect/>
+                    </a:stretch>
+                  </pic:blipFill>
+                  <pic:spPr>
+                    <a:xfrm>
+                      <a:off x="0" y="0"/>
+                      <a:ext cx="5731510" cy="1799590"/>
+                    </a:xfrm>
+                    <a:prstGeom prst="rect">
+                      <a:avLst/>
+                    </a:prstGeom>
+                  </pic:spPr>
+                </pic:pic>
+              </a:graphicData>
+            </a:graphic>
+          </wp:inline>
+        </w:drawing>
+      </w:r>
+    </w:p>
+    <w:p>
+      <w:pPr>
+        <w:rPr>
+          <w:b/>
+          <w:sz w:val="28"/>
+        </w:rPr>
+      </w:pPr>
+      <w:r>
+        <w:rPr>
+          <w:b/>
+          <w:sz w:val="28"/>
+        </w:rPr>
+        <w:t>481. Styling Reviews</w:t>
+      </w:r>
+    </w:p>
+    <w:p>
+      <w:pPr>
+        <w:rPr>
+          <w:sz w:val="24"/>
+        </w:rPr>
+      </w:pPr>
+      <w:r>
+        <w:rPr>
+          <w:sz w:val="24"/>
+        </w:rPr>
+        <w:t>Basic styling is done to shift review part to the side of show panel</w:t>
+      </w:r>
+    </w:p>
+    <w:p>
+      <w:pPr>
+        <w:rPr>
+          <w:b/>
+          <w:sz w:val="28"/>
+        </w:rPr>
+      </w:pPr>
+      <w:r>
+        <w:rPr>
+          <w:b/>
+          <w:sz w:val="28"/>
+        </w:rPr>
+        <w:t>482. Deleting Reviews</w:t>
+      </w:r>
+      <w:r>
+        <w:rPr>
+          <w:rFonts w:ascii="Segoe UI" w:eastAsia="Times New Roman" w:hAnsi="Segoe UI" w:cs="Segoe UI"/>
+          <w:b/>
+          <w:color w:val="1C1D1F"/>
+          <w:sz w:val="28"/>
+          <w:szCs w:val="24"/>
+          <w:lang w:eastAsia="en-IN"/>
+        </w:rPr>
+        <w:t xml:space="preserve"> </w:t>
+      </w:r>
+      <w:r>
+        <w:rPr>
+          <w:b/>
+          <w:sz w:val="28"/>
+        </w:rPr>
+        <w:t>Play</w:t>
+      </w:r>
+    </w:p>
+    <w:p>
+      <w:pPr>
+        <w:rPr>
+          <w:sz w:val="24"/>
+        </w:rPr>
+      </w:pPr>
+      <w:r>
+        <w:rPr>
+          <w:sz w:val="24"/>
+        </w:rPr>
+        <w:t>Created delete route for the review part</w:t>
+      </w:r>
+    </w:p>
+    <w:p>
+      <w:pPr>
+        <w:rPr>
+          <w:sz w:val="24"/>
+        </w:rPr>
+      </w:pPr>
+      <w:r>
+        <w:rPr>
+          <w:sz w:val="24"/>
+        </w:rPr>
+        <w:drawing>
+          <wp:inline distT="0" distB="0" distL="0" distR="0" wp14:anchorId="46AF1077" wp14:editId="640A951B">
+            <wp:extent cx="5876203" cy="1208314"/>
+            <wp:effectExtent l="0" t="0" r="0" b="0"/>
+            <wp:docPr id="53" name="Picture 53"/>
+            <wp:cNvGraphicFramePr>
+              <a:graphicFrameLocks xmlns:a="http://schemas.openxmlformats.org/drawingml/2006/main" noChangeAspect="1"/>
+            </wp:cNvGraphicFramePr>
+            <a:graphic xmlns:a="http://schemas.openxmlformats.org/drawingml/2006/main">
+              <a:graphicData uri="http://schemas.openxmlformats.org/drawingml/2006/picture">
+                <pic:pic xmlns:pic="http://schemas.openxmlformats.org/drawingml/2006/picture">
+                  <pic:nvPicPr>
+                    <pic:cNvPr id="1" name=""/>
+                    <pic:cNvPicPr/>
+                  </pic:nvPicPr>
+                  <pic:blipFill>
+                    <a:blip r:embed="rId54"/>
+                    <a:stretch>
+                      <a:fillRect/>
+                    </a:stretch>
+                  </pic:blipFill>
+                  <pic:spPr>
+                    <a:xfrm>
+                      <a:off x="0" y="0"/>
+                      <a:ext cx="6004954" cy="1234789"/>
+                    </a:xfrm>
+                    <a:prstGeom prst="rect">
+                      <a:avLst/>
+                    </a:prstGeom>
+                  </pic:spPr>
+                </pic:pic>
+              </a:graphicData>
+            </a:graphic>
+          </wp:inline>
+        </w:drawing>
+      </w:r>
+    </w:p>
+    <w:p>
+      <w:pPr>
+        <w:rPr>
+          <w:sz w:val="24"/>
+        </w:rPr>
+      </w:pPr>
+    </w:p>
+    <w:p>
+      <w:pPr>
+        <w:rPr>
+          <w:b/>
+          <w:sz w:val="28"/>
+        </w:rPr>
+      </w:pPr>
+      <w:r>
+        <w:rPr>
+          <w:b/>
+          <w:sz w:val="28"/>
+        </w:rPr>
+        <w:lastRenderedPageBreak/>
+        <w:t>483. Campground Delete Middleware</w:t>
+      </w:r>
+    </w:p>
+    <w:p>
+      <w:pPr>
+        <w:rPr>
+          <w:sz w:val="24"/>
+          <w:highlight w:val="yellow"/>
+        </w:rPr>
+      </w:pPr>
+      <w:r>
+        <w:rPr>
+          <w:sz w:val="24"/>
+          <w:highlight w:val="yellow"/>
+        </w:rPr>
+        <w:t>*Suppose a case where campground is deleted so we’ve to make sure we also delete it’s reviews as well from review table for which we create delete middleware in campground</w:t>
+      </w:r>
+      <w:r>
+        <w:rPr>
+          <w:sz w:val="24"/>
+          <w:highlight w:val="yellow"/>
+        </w:rPr>
+        <w:t>.js</w:t>
+      </w:r>
+      <w:bookmarkStart w:id="0" w:name="_GoBack"/>
+      <w:bookmarkEnd w:id="0"/>
+      <w:r>
+        <w:rPr>
+          <w:sz w:val="24"/>
+          <w:highlight w:val="yellow"/>
+        </w:rPr>
+        <w:t xml:space="preserve"> schema</w:t>
+      </w:r>
+    </w:p>
+    <w:p>
+      <w:pPr>
+        <w:rPr>
+          <w:sz w:val="24"/>
+        </w:rPr>
+      </w:pPr>
+      <w:r>
+        <w:rPr>
+          <w:sz w:val="24"/>
+        </w:rPr>
+        <w:drawing>
+          <wp:inline distT="0" distB="0" distL="0" distR="0" wp14:anchorId="7B64770F" wp14:editId="59A76722">
+            <wp:extent cx="4485096" cy="1458923"/>
+            <wp:effectExtent l="0" t="0" r="0" b="8255"/>
+            <wp:docPr id="54" name="Picture 54"/>
+            <wp:cNvGraphicFramePr>
+              <a:graphicFrameLocks xmlns:a="http://schemas.openxmlformats.org/drawingml/2006/main" noChangeAspect="1"/>
+            </wp:cNvGraphicFramePr>
+            <a:graphic xmlns:a="http://schemas.openxmlformats.org/drawingml/2006/main">
+              <a:graphicData uri="http://schemas.openxmlformats.org/drawingml/2006/picture">
+                <pic:pic xmlns:pic="http://schemas.openxmlformats.org/drawingml/2006/picture">
+                  <pic:nvPicPr>
+                    <pic:cNvPr id="1" name=""/>
+                    <pic:cNvPicPr/>
+                  </pic:nvPicPr>
+                  <pic:blipFill>
+                    <a:blip r:embed="rId55"/>
+                    <a:stretch>
+                      <a:fillRect/>
+                    </a:stretch>
+                  </pic:blipFill>
+                  <pic:spPr>
+                    <a:xfrm>
+                      <a:off x="0" y="0"/>
+                      <a:ext cx="4506285" cy="1465816"/>
+                    </a:xfrm>
+                    <a:prstGeom prst="rect">
+                      <a:avLst/>
+                    </a:prstGeom>
+                  </pic:spPr>
+                </pic:pic>
+              </a:graphicData>
+            </a:graphic>
+          </wp:inline>
+        </w:drawing>
+      </w:r>
     </w:p>
     <w:sectPr>
       <w:pgSz w:w="11906" w:h="16838"/>

</xml_diff>

<commit_message>
added routes to app.js
</commit_message>
<xml_diff>
--- a/yelpcamp_document.docx
+++ b/yelpcamp_document.docx
@@ -5666,6 +5666,7 @@
       <w:r>
         <w:rPr>
           <w:b/>
+          <w:noProof/>
           <w:sz w:val="24"/>
         </w:rPr>
         <w:drawing>
@@ -5730,6 +5731,7 @@
       <w:r>
         <w:rPr>
           <w:b/>
+          <w:noProof/>
           <w:sz w:val="24"/>
         </w:rPr>
         <w:drawing>
@@ -5842,6 +5844,7 @@
       </w:pPr>
       <w:r>
         <w:rPr>
+          <w:noProof/>
           <w:sz w:val="24"/>
         </w:rPr>
         <w:drawing>
@@ -5937,6 +5940,7 @@
       </w:r>
       <w:r>
         <w:rPr>
+          <w:noProof/>
           <w:sz w:val="24"/>
         </w:rPr>
         <w:drawing>
@@ -6051,6 +6055,7 @@
       <w:r>
         <w:rPr>
           <w:b/>
+          <w:noProof/>
           <w:sz w:val="24"/>
         </w:rPr>
         <w:drawing>
@@ -6144,6 +6149,7 @@
       </w:r>
       <w:r>
         <w:rPr>
+          <w:noProof/>
           <w:sz w:val="24"/>
         </w:rPr>
         <w:drawing>
@@ -6239,6 +6245,7 @@
       </w:r>
       <w:r>
         <w:rPr>
+          <w:noProof/>
           <w:sz w:val="24"/>
         </w:rPr>
         <w:drawing>
@@ -6360,6 +6367,7 @@
       </w:pPr>
       <w:r>
         <w:rPr>
+          <w:noProof/>
           <w:sz w:val="24"/>
         </w:rPr>
         <w:drawing>
@@ -6443,8 +6451,6 @@
         </w:rPr>
         <w:t>.js</w:t>
       </w:r>
-      <w:bookmarkStart w:id="0" w:name="_GoBack"/>
-      <w:bookmarkEnd w:id="0"/>
       <w:r>
         <w:rPr>
           <w:sz w:val="24"/>
@@ -6461,6 +6467,7 @@
       </w:pPr>
       <w:r>
         <w:rPr>
+          <w:noProof/>
           <w:sz w:val="24"/>
         </w:rPr>
         <w:drawing>
@@ -6499,6 +6506,83 @@
           </wp:inline>
         </w:drawing>
       </w:r>
+    </w:p>
+    <w:p>
+      <w:pPr>
+        <w:rPr>
+          <w:sz w:val="24"/>
+        </w:rPr>
+      </w:pPr>
+    </w:p>
+    <w:p>
+      <w:pPr>
+        <w:rPr>
+          <w:sz w:val="24"/>
+        </w:rPr>
+      </w:pPr>
+    </w:p>
+    <w:p>
+      <w:pPr>
+        <w:rPr>
+          <w:b/>
+          <w:sz w:val="32"/>
+        </w:rPr>
+      </w:pPr>
+      <w:r>
+        <w:rPr>
+          <w:b/>
+          <w:sz w:val="32"/>
+        </w:rPr>
+        <w:t xml:space="preserve">Section 49: </w:t>
+      </w:r>
+      <w:proofErr w:type="spellStart"/>
+      <w:r>
+        <w:rPr>
+          <w:b/>
+          <w:sz w:val="32"/>
+        </w:rPr>
+        <w:t>Yelpcamp</w:t>
+      </w:r>
+      <w:proofErr w:type="spellEnd"/>
+      <w:r>
+        <w:rPr>
+          <w:b/>
+          <w:sz w:val="32"/>
+        </w:rPr>
+        <w:t xml:space="preserve"> restructuring and flash</w:t>
+      </w:r>
+    </w:p>
+    <w:p>
+      <w:pPr>
+        <w:rPr>
+          <w:b/>
+          <w:sz w:val="28"/>
+        </w:rPr>
+      </w:pPr>
+      <w:r>
+        <w:rPr>
+          <w:b/>
+          <w:sz w:val="28"/>
+        </w:rPr>
+        <w:t>498. Breaking Out Campground Routes</w:t>
+      </w:r>
+    </w:p>
+    <w:p>
+      <w:pPr>
+        <w:rPr>
+          <w:sz w:val="24"/>
+        </w:rPr>
+      </w:pPr>
+      <w:bookmarkStart w:id="0" w:name="_GoBack"/>
+      <w:bookmarkEnd w:id="0"/>
+    </w:p>
+    <w:p>
+      <w:pPr>
+        <w:rPr>
+          <w:b/>
+          <w:sz w:val="32"/>
+        </w:rPr>
+      </w:pPr>
     </w:p>
     <w:sectPr>
       <w:pgSz w:w="11906" w:h="16838"/>

</xml_diff>

<commit_message>
added partials in routes
</commit_message>
<xml_diff>
--- a/yelpcamp_document.docx
+++ b/yelpcamp_document.docx
@@ -6566,21 +6566,1171 @@
         </w:rPr>
         <w:t>498. Breaking Out Campground Routes</w:t>
       </w:r>
-    </w:p>
-    <w:p>
-      <w:pPr>
-        <w:rPr>
-          <w:sz w:val="24"/>
-        </w:rPr>
-      </w:pPr>
+      <w:r>
+        <w:rPr>
+          <w:b/>
+          <w:sz w:val="28"/>
+        </w:rPr>
+        <w:t xml:space="preserve"> and </w:t>
+      </w:r>
+      <w:r>
+        <w:rPr>
+          <w:b/>
+          <w:sz w:val="28"/>
+        </w:rPr>
+        <w:t>499. Breaking Out Review Routes</w:t>
+      </w:r>
+    </w:p>
+    <w:p>
+      <w:pPr>
+        <w:rPr>
+          <w:b/>
+          <w:sz w:val="24"/>
+        </w:rPr>
+      </w:pPr>
+      <w:r>
+        <w:rPr>
+          <w:sz w:val="24"/>
+        </w:rPr>
+        <w:t xml:space="preserve">We create a folder route in which we added </w:t>
+      </w:r>
+      <w:r>
+        <w:rPr>
+          <w:b/>
+          <w:sz w:val="24"/>
+        </w:rPr>
+        <w:t>campground routes and review routes</w:t>
+      </w:r>
+      <w:r>
+        <w:rPr>
+          <w:b/>
+          <w:sz w:val="24"/>
+        </w:rPr>
+        <w:t>.</w:t>
+      </w:r>
+    </w:p>
+    <w:p>
+      <w:pPr>
+        <w:rPr>
+          <w:sz w:val="24"/>
+        </w:rPr>
+      </w:pPr>
+      <w:r>
+        <w:rPr>
+          <w:sz w:val="24"/>
+        </w:rPr>
+        <w:t xml:space="preserve">Here it is </w:t>
+      </w:r>
+      <w:r>
+        <w:rPr>
+          <w:sz w:val="24"/>
+        </w:rPr>
+        <w:drawing>
+          <wp:inline distT="0" distB="0" distL="0" distR="0" wp14:anchorId="32971B50" wp14:editId="78EF913D">
+            <wp:extent cx="3564868" cy="3723640"/>
+            <wp:effectExtent l="0" t="0" r="0" b="0"/>
+            <wp:docPr id="38" name="Picture 38"/>
+            <wp:cNvGraphicFramePr>
+              <a:graphicFrameLocks xmlns:a="http://schemas.openxmlformats.org/drawingml/2006/main" noChangeAspect="1"/>
+            </wp:cNvGraphicFramePr>
+            <a:graphic xmlns:a="http://schemas.openxmlformats.org/drawingml/2006/main">
+              <a:graphicData uri="http://schemas.openxmlformats.org/drawingml/2006/picture">
+                <pic:pic xmlns:pic="http://schemas.openxmlformats.org/drawingml/2006/picture">
+                  <pic:nvPicPr>
+                    <pic:cNvPr id="1" name=""/>
+                    <pic:cNvPicPr/>
+                  </pic:nvPicPr>
+                  <pic:blipFill>
+                    <a:blip r:embed="rId56"/>
+                    <a:stretch>
+                      <a:fillRect/>
+                    </a:stretch>
+                  </pic:blipFill>
+                  <pic:spPr>
+                    <a:xfrm>
+                      <a:off x="0" y="0"/>
+                      <a:ext cx="3571770" cy="3730850"/>
+                    </a:xfrm>
+                    <a:prstGeom prst="rect">
+                      <a:avLst/>
+                    </a:prstGeom>
+                  </pic:spPr>
+                </pic:pic>
+              </a:graphicData>
+            </a:graphic>
+          </wp:inline>
+        </w:drawing>
+      </w:r>
+    </w:p>
+    <w:p>
+      <w:pPr>
+        <w:rPr>
+          <w:sz w:val="24"/>
+        </w:rPr>
+      </w:pPr>
+    </w:p>
+    <w:p>
+      <w:pPr>
+        <w:rPr>
+          <w:sz w:val="24"/>
+        </w:rPr>
+      </w:pPr>
+    </w:p>
+    <w:p>
+      <w:pPr>
+        <w:rPr>
+          <w:b/>
+          <w:sz w:val="28"/>
+        </w:rPr>
+      </w:pPr>
+      <w:r>
+        <w:rPr>
+          <w:b/>
+          <w:sz w:val="28"/>
+        </w:rPr>
+        <w:lastRenderedPageBreak/>
+        <w:t>500. Serving Static Assets</w:t>
+      </w:r>
+    </w:p>
+    <w:p>
+      <w:pPr>
+        <w:rPr>
+          <w:b/>
+          <w:sz w:val="24"/>
+          <w:highlight w:val="yellow"/>
+        </w:rPr>
+      </w:pPr>
+      <w:r>
+        <w:rPr>
+          <w:sz w:val="24"/>
+        </w:rPr>
+        <w:t xml:space="preserve">We added the following fragment of code which </w:t>
+      </w:r>
+      <w:r>
+        <w:rPr>
+          <w:b/>
+          <w:sz w:val="24"/>
+          <w:highlight w:val="yellow"/>
+        </w:rPr>
+        <w:t>is used to serve static files (such as HTML, CSS, images, and scripts) from the "public" directory in an Express.js application.</w:t>
+      </w:r>
+    </w:p>
+    <w:p>
+      <w:pPr>
+        <w:rPr>
+          <w:b/>
+          <w:sz w:val="24"/>
+        </w:rPr>
+      </w:pPr>
+      <w:r>
+        <w:rPr>
+          <w:b/>
+          <w:sz w:val="24"/>
+        </w:rPr>
+        <w:t>It sets up a middleware that intercepts incoming requests for static files and responds with the appropriate file if it exists in the "public" directory. </w:t>
+      </w:r>
+    </w:p>
+    <w:p>
+      <w:pPr>
+        <w:rPr>
+          <w:b/>
+          <w:sz w:val="28"/>
+        </w:rPr>
+      </w:pPr>
+      <w:r>
+        <w:rPr>
+          <w:b/>
+          <w:sz w:val="28"/>
+        </w:rPr>
+        <w:drawing>
+          <wp:inline distT="0" distB="0" distL="0" distR="0" wp14:anchorId="49454C6A" wp14:editId="66CBF3EF">
+            <wp:extent cx="5731510" cy="635635"/>
+            <wp:effectExtent l="0" t="0" r="2540" b="0"/>
+            <wp:docPr id="43" name="Picture 43"/>
+            <wp:cNvGraphicFramePr>
+              <a:graphicFrameLocks xmlns:a="http://schemas.openxmlformats.org/drawingml/2006/main" noChangeAspect="1"/>
+            </wp:cNvGraphicFramePr>
+            <a:graphic xmlns:a="http://schemas.openxmlformats.org/drawingml/2006/main">
+              <a:graphicData uri="http://schemas.openxmlformats.org/drawingml/2006/picture">
+                <pic:pic xmlns:pic="http://schemas.openxmlformats.org/drawingml/2006/picture">
+                  <pic:nvPicPr>
+                    <pic:cNvPr id="1" name=""/>
+                    <pic:cNvPicPr/>
+                  </pic:nvPicPr>
+                  <pic:blipFill>
+                    <a:blip r:embed="rId57"/>
+                    <a:stretch>
+                      <a:fillRect/>
+                    </a:stretch>
+                  </pic:blipFill>
+                  <pic:spPr>
+                    <a:xfrm>
+                      <a:off x="0" y="0"/>
+                      <a:ext cx="5731510" cy="635635"/>
+                    </a:xfrm>
+                    <a:prstGeom prst="rect">
+                      <a:avLst/>
+                    </a:prstGeom>
+                  </pic:spPr>
+                </pic:pic>
+              </a:graphicData>
+            </a:graphic>
+          </wp:inline>
+        </w:drawing>
+      </w:r>
+    </w:p>
+    <w:p>
+      <w:pPr>
+        <w:rPr>
+          <w:sz w:val="24"/>
+        </w:rPr>
+      </w:pPr>
+      <w:r>
+        <w:rPr>
+          <w:sz w:val="24"/>
+        </w:rPr>
+        <w:t>Then we created</w:t>
+      </w:r>
+      <w:r>
+        <w:rPr>
+          <w:sz w:val="24"/>
+        </w:rPr>
+        <w:t xml:space="preserve"> public/</w:t>
+      </w:r>
+      <w:proofErr w:type="spellStart"/>
+      <w:r>
+        <w:rPr>
+          <w:sz w:val="24"/>
+        </w:rPr>
+        <w:t>javascripts</w:t>
+      </w:r>
+      <w:proofErr w:type="spellEnd"/>
+      <w:r>
+        <w:rPr>
+          <w:sz w:val="24"/>
+        </w:rPr>
+        <w:t>/validateForms.js</w:t>
+      </w:r>
+    </w:p>
+    <w:p>
+      <w:pPr>
+        <w:rPr>
+          <w:sz w:val="24"/>
+        </w:rPr>
+      </w:pPr>
+      <w:r>
+        <w:rPr>
+          <w:sz w:val="24"/>
+        </w:rPr>
+        <w:t xml:space="preserve">And using that public file we use it in boilerplate </w:t>
+      </w:r>
+      <w:r>
+        <w:rPr>
+          <w:sz w:val="24"/>
+        </w:rPr>
+        <w:drawing>
+          <wp:inline distT="0" distB="0" distL="0" distR="0" wp14:anchorId="6E1575BF" wp14:editId="4246CEC6">
+            <wp:extent cx="5731510" cy="1247140"/>
+            <wp:effectExtent l="0" t="0" r="2540" b="0"/>
+            <wp:docPr id="47" name="Picture 47"/>
+            <wp:cNvGraphicFramePr>
+              <a:graphicFrameLocks xmlns:a="http://schemas.openxmlformats.org/drawingml/2006/main" noChangeAspect="1"/>
+            </wp:cNvGraphicFramePr>
+            <a:graphic xmlns:a="http://schemas.openxmlformats.org/drawingml/2006/main">
+              <a:graphicData uri="http://schemas.openxmlformats.org/drawingml/2006/picture">
+                <pic:pic xmlns:pic="http://schemas.openxmlformats.org/drawingml/2006/picture">
+                  <pic:nvPicPr>
+                    <pic:cNvPr id="1" name=""/>
+                    <pic:cNvPicPr/>
+                  </pic:nvPicPr>
+                  <pic:blipFill>
+                    <a:blip r:embed="rId58"/>
+                    <a:stretch>
+                      <a:fillRect/>
+                    </a:stretch>
+                  </pic:blipFill>
+                  <pic:spPr>
+                    <a:xfrm>
+                      <a:off x="0" y="0"/>
+                      <a:ext cx="5731510" cy="1247140"/>
+                    </a:xfrm>
+                    <a:prstGeom prst="rect">
+                      <a:avLst/>
+                    </a:prstGeom>
+                  </pic:spPr>
+                </pic:pic>
+              </a:graphicData>
+            </a:graphic>
+          </wp:inline>
+        </w:drawing>
+      </w:r>
+    </w:p>
+    <w:p>
+      <w:pPr>
+        <w:rPr>
+          <w:color w:val="FF0000"/>
+          <w:sz w:val="24"/>
+        </w:rPr>
+      </w:pPr>
+      <w:proofErr w:type="spellStart"/>
+      <w:r>
+        <w:rPr>
+          <w:color w:val="FF0000"/>
+          <w:sz w:val="24"/>
+        </w:rPr>
+        <w:t>Humne</w:t>
+      </w:r>
+      <w:proofErr w:type="spellEnd"/>
+      <w:r>
+        <w:rPr>
+          <w:color w:val="FF0000"/>
+          <w:sz w:val="24"/>
+        </w:rPr>
+        <w:t xml:space="preserve"> validate form ka function public main </w:t>
+      </w:r>
+      <w:proofErr w:type="spellStart"/>
+      <w:r>
+        <w:rPr>
+          <w:color w:val="FF0000"/>
+          <w:sz w:val="24"/>
+        </w:rPr>
+        <w:t>dala</w:t>
+      </w:r>
+      <w:proofErr w:type="spellEnd"/>
+      <w:r>
+        <w:rPr>
+          <w:color w:val="FF0000"/>
+          <w:sz w:val="24"/>
+        </w:rPr>
+        <w:t xml:space="preserve"> and </w:t>
+      </w:r>
+      <w:proofErr w:type="spellStart"/>
+      <w:r>
+        <w:rPr>
+          <w:color w:val="FF0000"/>
+          <w:sz w:val="24"/>
+        </w:rPr>
+        <w:t>usko</w:t>
+      </w:r>
+      <w:proofErr w:type="spellEnd"/>
+      <w:r>
+        <w:rPr>
+          <w:color w:val="FF0000"/>
+          <w:sz w:val="24"/>
+        </w:rPr>
+        <w:t xml:space="preserve"> fir hum </w:t>
+      </w:r>
+      <w:proofErr w:type="spellStart"/>
+      <w:r>
+        <w:rPr>
+          <w:color w:val="FF0000"/>
+          <w:sz w:val="24"/>
+        </w:rPr>
+        <w:t>kahin</w:t>
+      </w:r>
+      <w:proofErr w:type="spellEnd"/>
+      <w:r>
+        <w:rPr>
+          <w:color w:val="FF0000"/>
+          <w:sz w:val="24"/>
+        </w:rPr>
+        <w:t xml:space="preserve"> </w:t>
+      </w:r>
+      <w:proofErr w:type="spellStart"/>
+      <w:r>
+        <w:rPr>
+          <w:color w:val="FF0000"/>
+          <w:sz w:val="24"/>
+        </w:rPr>
+        <w:t>bhi</w:t>
+      </w:r>
+      <w:proofErr w:type="spellEnd"/>
+      <w:r>
+        <w:rPr>
+          <w:color w:val="FF0000"/>
+          <w:sz w:val="24"/>
+        </w:rPr>
+        <w:t xml:space="preserve"> access </w:t>
+      </w:r>
+      <w:proofErr w:type="spellStart"/>
+      <w:r>
+        <w:rPr>
+          <w:color w:val="FF0000"/>
+          <w:sz w:val="24"/>
+        </w:rPr>
+        <w:t>kar</w:t>
+      </w:r>
+      <w:proofErr w:type="spellEnd"/>
+      <w:r>
+        <w:rPr>
+          <w:color w:val="FF0000"/>
+          <w:sz w:val="24"/>
+        </w:rPr>
+        <w:t xml:space="preserve"> </w:t>
+      </w:r>
+      <w:proofErr w:type="spellStart"/>
+      <w:r>
+        <w:rPr>
+          <w:color w:val="FF0000"/>
+          <w:sz w:val="24"/>
+        </w:rPr>
+        <w:t>ske</w:t>
+      </w:r>
+      <w:proofErr w:type="spellEnd"/>
+      <w:r>
+        <w:rPr>
+          <w:color w:val="FF0000"/>
+          <w:sz w:val="24"/>
+        </w:rPr>
+        <w:t xml:space="preserve"> </w:t>
+      </w:r>
+      <w:proofErr w:type="spellStart"/>
+      <w:r>
+        <w:rPr>
+          <w:color w:val="FF0000"/>
+          <w:sz w:val="24"/>
+        </w:rPr>
+        <w:t>hain</w:t>
+      </w:r>
+      <w:proofErr w:type="spellEnd"/>
+      <w:r>
+        <w:rPr>
+          <w:color w:val="FF0000"/>
+          <w:sz w:val="24"/>
+        </w:rPr>
+        <w:t xml:space="preserve"> just like </w:t>
+      </w:r>
+      <w:proofErr w:type="spellStart"/>
+      <w:r>
+        <w:rPr>
+          <w:color w:val="FF0000"/>
+          <w:sz w:val="24"/>
+        </w:rPr>
+        <w:t>humne</w:t>
+      </w:r>
+      <w:proofErr w:type="spellEnd"/>
+      <w:r>
+        <w:rPr>
+          <w:color w:val="FF0000"/>
+          <w:sz w:val="24"/>
+        </w:rPr>
+        <w:t xml:space="preserve"> </w:t>
+      </w:r>
+      <w:proofErr w:type="spellStart"/>
+      <w:r>
+        <w:rPr>
+          <w:color w:val="FF0000"/>
+          <w:sz w:val="24"/>
+        </w:rPr>
+        <w:t>usse</w:t>
+      </w:r>
+      <w:proofErr w:type="spellEnd"/>
+      <w:r>
+        <w:rPr>
+          <w:color w:val="FF0000"/>
+          <w:sz w:val="24"/>
+        </w:rPr>
+        <w:t xml:space="preserve"> boilerplate main use </w:t>
+      </w:r>
+      <w:proofErr w:type="spellStart"/>
+      <w:r>
+        <w:rPr>
+          <w:color w:val="FF0000"/>
+          <w:sz w:val="24"/>
+        </w:rPr>
+        <w:t>kiya</w:t>
+      </w:r>
+      <w:proofErr w:type="spellEnd"/>
+      <w:r>
+        <w:rPr>
+          <w:color w:val="FF0000"/>
+          <w:sz w:val="24"/>
+        </w:rPr>
+        <w:t>!</w:t>
+      </w:r>
+    </w:p>
+    <w:p>
+      <w:pPr>
+        <w:rPr>
+          <w:sz w:val="24"/>
+        </w:rPr>
+      </w:pPr>
+      <w:r>
+        <w:rPr>
+          <w:sz w:val="24"/>
+        </w:rPr>
+        <w:drawing>
+          <wp:inline distT="0" distB="0" distL="0" distR="0" wp14:anchorId="4706FEE7" wp14:editId="0AE4E257">
+            <wp:extent cx="3145790" cy="3088980"/>
+            <wp:effectExtent l="0" t="0" r="0" b="0"/>
+            <wp:docPr id="50" name="Picture 50"/>
+            <wp:cNvGraphicFramePr>
+              <a:graphicFrameLocks xmlns:a="http://schemas.openxmlformats.org/drawingml/2006/main" noChangeAspect="1"/>
+            </wp:cNvGraphicFramePr>
+            <a:graphic xmlns:a="http://schemas.openxmlformats.org/drawingml/2006/main">
+              <a:graphicData uri="http://schemas.openxmlformats.org/drawingml/2006/picture">
+                <pic:pic xmlns:pic="http://schemas.openxmlformats.org/drawingml/2006/picture">
+                  <pic:nvPicPr>
+                    <pic:cNvPr id="1" name=""/>
+                    <pic:cNvPicPr/>
+                  </pic:nvPicPr>
+                  <pic:blipFill>
+                    <a:blip r:embed="rId59"/>
+                    <a:stretch>
+                      <a:fillRect/>
+                    </a:stretch>
+                  </pic:blipFill>
+                  <pic:spPr>
+                    <a:xfrm>
+                      <a:off x="0" y="0"/>
+                      <a:ext cx="3150826" cy="3093926"/>
+                    </a:xfrm>
+                    <a:prstGeom prst="rect">
+                      <a:avLst/>
+                    </a:prstGeom>
+                  </pic:spPr>
+                </pic:pic>
+              </a:graphicData>
+            </a:graphic>
+          </wp:inline>
+        </w:drawing>
+      </w:r>
+    </w:p>
+    <w:p>
+      <w:pPr>
+        <w:rPr>
+          <w:sz w:val="24"/>
+        </w:rPr>
+      </w:pPr>
+    </w:p>
+    <w:p>
+      <w:pPr>
+        <w:rPr>
+          <w:b/>
+          <w:sz w:val="28"/>
+        </w:rPr>
+      </w:pPr>
+      <w:r>
+        <w:rPr>
+          <w:b/>
+          <w:sz w:val="28"/>
+        </w:rPr>
+        <w:t>501. Configuring Session</w:t>
+      </w:r>
+    </w:p>
+    <w:p>
+      <w:pPr>
+        <w:rPr>
+          <w:sz w:val="24"/>
+        </w:rPr>
+      </w:pPr>
+      <w:r>
+        <w:rPr>
+          <w:sz w:val="24"/>
+        </w:rPr>
+        <w:t xml:space="preserve">In this </w:t>
+      </w:r>
+      <w:proofErr w:type="spellStart"/>
+      <w:r>
+        <w:rPr>
+          <w:sz w:val="24"/>
+        </w:rPr>
+        <w:t>lec</w:t>
+      </w:r>
+      <w:proofErr w:type="spellEnd"/>
+      <w:r>
+        <w:rPr>
+          <w:sz w:val="24"/>
+        </w:rPr>
+        <w:t xml:space="preserve"> we’re </w:t>
+      </w:r>
+      <w:proofErr w:type="spellStart"/>
+      <w:r>
+        <w:rPr>
+          <w:sz w:val="24"/>
+        </w:rPr>
+        <w:t>gonna</w:t>
+      </w:r>
+      <w:proofErr w:type="spellEnd"/>
+      <w:r>
+        <w:rPr>
+          <w:sz w:val="24"/>
+        </w:rPr>
+        <w:t xml:space="preserve"> add express session.</w:t>
+      </w:r>
+    </w:p>
+    <w:p>
+      <w:pPr>
+        <w:rPr>
+          <w:sz w:val="24"/>
+        </w:rPr>
+      </w:pPr>
+      <w:r>
+        <w:rPr>
+          <w:sz w:val="24"/>
+        </w:rPr>
+        <w:t>For it we install</w:t>
+      </w:r>
+    </w:p>
+    <w:p>
+      <w:pPr>
+        <w:rPr>
+          <w:sz w:val="24"/>
+        </w:rPr>
+      </w:pPr>
+      <w:r>
+        <w:rPr>
+          <w:sz w:val="24"/>
+        </w:rPr>
+        <w:lastRenderedPageBreak/>
+        <w:t xml:space="preserve"> </w:t>
+      </w:r>
+      <w:r>
+        <w:rPr>
+          <w:sz w:val="24"/>
+        </w:rPr>
+        <w:drawing>
+          <wp:inline distT="0" distB="0" distL="0" distR="0" wp14:anchorId="0D29A320" wp14:editId="208CAD40">
+            <wp:extent cx="1282353" cy="356870"/>
+            <wp:effectExtent l="0" t="0" r="0" b="5080"/>
+            <wp:docPr id="55" name="Picture 55"/>
+            <wp:cNvGraphicFramePr>
+              <a:graphicFrameLocks xmlns:a="http://schemas.openxmlformats.org/drawingml/2006/main" noChangeAspect="1"/>
+            </wp:cNvGraphicFramePr>
+            <a:graphic xmlns:a="http://schemas.openxmlformats.org/drawingml/2006/main">
+              <a:graphicData uri="http://schemas.openxmlformats.org/drawingml/2006/picture">
+                <pic:pic xmlns:pic="http://schemas.openxmlformats.org/drawingml/2006/picture">
+                  <pic:nvPicPr>
+                    <pic:cNvPr id="1" name=""/>
+                    <pic:cNvPicPr/>
+                  </pic:nvPicPr>
+                  <pic:blipFill>
+                    <a:blip r:embed="rId60"/>
+                    <a:stretch>
+                      <a:fillRect/>
+                    </a:stretch>
+                  </pic:blipFill>
+                  <pic:spPr>
+                    <a:xfrm>
+                      <a:off x="0" y="0"/>
+                      <a:ext cx="1367401" cy="380538"/>
+                    </a:xfrm>
+                    <a:prstGeom prst="rect">
+                      <a:avLst/>
+                    </a:prstGeom>
+                  </pic:spPr>
+                </pic:pic>
+              </a:graphicData>
+            </a:graphic>
+          </wp:inline>
+        </w:drawing>
+      </w:r>
+    </w:p>
+    <w:p>
+      <w:pPr>
+        <w:rPr>
+          <w:sz w:val="24"/>
+        </w:rPr>
+      </w:pPr>
+      <w:r>
+        <w:rPr>
+          <w:sz w:val="24"/>
+        </w:rPr>
+        <w:t xml:space="preserve">Then require it </w:t>
+      </w:r>
+      <w:r>
+        <w:rPr>
+          <w:sz w:val="24"/>
+        </w:rPr>
+        <w:drawing>
+          <wp:inline distT="0" distB="0" distL="0" distR="0" wp14:anchorId="7F552331" wp14:editId="61CC0AAF">
+            <wp:extent cx="5731510" cy="298450"/>
+            <wp:effectExtent l="0" t="0" r="2540" b="6350"/>
+            <wp:docPr id="59" name="Picture 59"/>
+            <wp:cNvGraphicFramePr>
+              <a:graphicFrameLocks xmlns:a="http://schemas.openxmlformats.org/drawingml/2006/main" noChangeAspect="1"/>
+            </wp:cNvGraphicFramePr>
+            <a:graphic xmlns:a="http://schemas.openxmlformats.org/drawingml/2006/main">
+              <a:graphicData uri="http://schemas.openxmlformats.org/drawingml/2006/picture">
+                <pic:pic xmlns:pic="http://schemas.openxmlformats.org/drawingml/2006/picture">
+                  <pic:nvPicPr>
+                    <pic:cNvPr id="1" name=""/>
+                    <pic:cNvPicPr/>
+                  </pic:nvPicPr>
+                  <pic:blipFill>
+                    <a:blip r:embed="rId61"/>
+                    <a:stretch>
+                      <a:fillRect/>
+                    </a:stretch>
+                  </pic:blipFill>
+                  <pic:spPr>
+                    <a:xfrm>
+                      <a:off x="0" y="0"/>
+                      <a:ext cx="5731510" cy="298450"/>
+                    </a:xfrm>
+                    <a:prstGeom prst="rect">
+                      <a:avLst/>
+                    </a:prstGeom>
+                  </pic:spPr>
+                </pic:pic>
+              </a:graphicData>
+            </a:graphic>
+          </wp:inline>
+        </w:drawing>
+      </w:r>
+    </w:p>
+    <w:p>
+      <w:pPr>
+        <w:rPr>
+          <w:sz w:val="24"/>
+        </w:rPr>
+      </w:pPr>
+      <w:r>
+        <w:rPr>
+          <w:sz w:val="24"/>
+        </w:rPr>
+        <w:drawing>
+          <wp:inline distT="0" distB="0" distL="0" distR="0" wp14:anchorId="5B2892B9" wp14:editId="201AF301">
+            <wp:extent cx="4664710" cy="2566469"/>
+            <wp:effectExtent l="0" t="0" r="2540" b="5715"/>
+            <wp:docPr id="56" name="Picture 56"/>
+            <wp:cNvGraphicFramePr>
+              <a:graphicFrameLocks xmlns:a="http://schemas.openxmlformats.org/drawingml/2006/main" noChangeAspect="1"/>
+            </wp:cNvGraphicFramePr>
+            <a:graphic xmlns:a="http://schemas.openxmlformats.org/drawingml/2006/main">
+              <a:graphicData uri="http://schemas.openxmlformats.org/drawingml/2006/picture">
+                <pic:pic xmlns:pic="http://schemas.openxmlformats.org/drawingml/2006/picture">
+                  <pic:nvPicPr>
+                    <pic:cNvPr id="1" name=""/>
+                    <pic:cNvPicPr/>
+                  </pic:nvPicPr>
+                  <pic:blipFill>
+                    <a:blip r:embed="rId62"/>
+                    <a:stretch>
+                      <a:fillRect/>
+                    </a:stretch>
+                  </pic:blipFill>
+                  <pic:spPr>
+                    <a:xfrm>
+                      <a:off x="0" y="0"/>
+                      <a:ext cx="4672734" cy="2570884"/>
+                    </a:xfrm>
+                    <a:prstGeom prst="rect">
+                      <a:avLst/>
+                    </a:prstGeom>
+                  </pic:spPr>
+                </pic:pic>
+              </a:graphicData>
+            </a:graphic>
+          </wp:inline>
+        </w:drawing>
+      </w:r>
+    </w:p>
+    <w:p>
+      <w:pPr>
+        <w:rPr>
+          <w:sz w:val="24"/>
+        </w:rPr>
+      </w:pPr>
+    </w:p>
+    <w:p>
+      <w:pPr>
+        <w:rPr>
+          <w:b/>
+          <w:sz w:val="28"/>
+        </w:rPr>
+      </w:pPr>
+      <w:r>
+        <w:rPr>
+          <w:b/>
+          <w:sz w:val="28"/>
+        </w:rPr>
+        <w:t>502. Setting Up Flash</w:t>
+      </w:r>
+      <w:r>
+        <w:rPr>
+          <w:b/>
+          <w:sz w:val="28"/>
+        </w:rPr>
+        <w:t xml:space="preserve">, </w:t>
+      </w:r>
+      <w:r>
+        <w:rPr>
+          <w:b/>
+          <w:sz w:val="28"/>
+        </w:rPr>
+        <w:t>503. Flash Success Partial</w:t>
+      </w:r>
+      <w:r>
+        <w:rPr>
+          <w:b/>
+          <w:sz w:val="28"/>
+        </w:rPr>
+        <w:t xml:space="preserve">, </w:t>
+      </w:r>
+      <w:r>
+        <w:rPr>
+          <w:b/>
+          <w:sz w:val="28"/>
+        </w:rPr>
+        <w:t>50</w:t>
+      </w:r>
+      <w:r>
+        <w:rPr>
+          <w:b/>
+          <w:sz w:val="28"/>
+        </w:rPr>
+        <w:t>4</w:t>
+      </w:r>
+      <w:r>
+        <w:rPr>
+          <w:b/>
+          <w:sz w:val="28"/>
+        </w:rPr>
+        <w:t xml:space="preserve">. Flash </w:t>
+      </w:r>
+      <w:r>
+        <w:rPr>
+          <w:b/>
+          <w:sz w:val="28"/>
+        </w:rPr>
+        <w:t>error</w:t>
+      </w:r>
       <w:bookmarkStart w:id="0" w:name="_GoBack"/>
       <w:bookmarkEnd w:id="0"/>
-    </w:p>
-    <w:p>
-      <w:pPr>
-        <w:rPr>
-          <w:b/>
-          <w:sz w:val="32"/>
+      <w:r>
+        <w:rPr>
+          <w:b/>
+          <w:sz w:val="28"/>
+        </w:rPr>
+        <w:t xml:space="preserve"> Partial</w:t>
+      </w:r>
+    </w:p>
+    <w:p>
+      <w:pPr>
+        <w:rPr>
+          <w:sz w:val="24"/>
+        </w:rPr>
+      </w:pPr>
+      <w:r>
+        <w:rPr>
+          <w:sz w:val="24"/>
+        </w:rPr>
+        <w:t xml:space="preserve">Install </w:t>
+      </w:r>
+      <w:r>
+        <w:rPr>
+          <w:sz w:val="24"/>
+        </w:rPr>
+        <w:drawing>
+          <wp:inline distT="0" distB="0" distL="0" distR="0" wp14:anchorId="1A4D7E05" wp14:editId="1AF8371E">
+            <wp:extent cx="2077336" cy="459105"/>
+            <wp:effectExtent l="0" t="0" r="0" b="0"/>
+            <wp:docPr id="57" name="Picture 57"/>
+            <wp:cNvGraphicFramePr>
+              <a:graphicFrameLocks xmlns:a="http://schemas.openxmlformats.org/drawingml/2006/main" noChangeAspect="1"/>
+            </wp:cNvGraphicFramePr>
+            <a:graphic xmlns:a="http://schemas.openxmlformats.org/drawingml/2006/main">
+              <a:graphicData uri="http://schemas.openxmlformats.org/drawingml/2006/picture">
+                <pic:pic xmlns:pic="http://schemas.openxmlformats.org/drawingml/2006/picture">
+                  <pic:nvPicPr>
+                    <pic:cNvPr id="1" name=""/>
+                    <pic:cNvPicPr/>
+                  </pic:nvPicPr>
+                  <pic:blipFill>
+                    <a:blip r:embed="rId63"/>
+                    <a:stretch>
+                      <a:fillRect/>
+                    </a:stretch>
+                  </pic:blipFill>
+                  <pic:spPr>
+                    <a:xfrm>
+                      <a:off x="0" y="0"/>
+                      <a:ext cx="2154066" cy="476063"/>
+                    </a:xfrm>
+                    <a:prstGeom prst="rect">
+                      <a:avLst/>
+                    </a:prstGeom>
+                  </pic:spPr>
+                </pic:pic>
+              </a:graphicData>
+            </a:graphic>
+          </wp:inline>
+        </w:drawing>
+      </w:r>
+    </w:p>
+    <w:p>
+      <w:pPr>
+        <w:rPr>
+          <w:sz w:val="24"/>
+        </w:rPr>
+      </w:pPr>
+      <w:r>
+        <w:rPr>
+          <w:sz w:val="24"/>
+        </w:rPr>
+        <w:drawing>
+          <wp:inline distT="0" distB="0" distL="0" distR="0" wp14:anchorId="4860C8DE" wp14:editId="29B1EFCE">
+            <wp:extent cx="5731510" cy="422275"/>
+            <wp:effectExtent l="0" t="0" r="2540" b="0"/>
+            <wp:docPr id="58" name="Picture 58"/>
+            <wp:cNvGraphicFramePr>
+              <a:graphicFrameLocks xmlns:a="http://schemas.openxmlformats.org/drawingml/2006/main" noChangeAspect="1"/>
+            </wp:cNvGraphicFramePr>
+            <a:graphic xmlns:a="http://schemas.openxmlformats.org/drawingml/2006/main">
+              <a:graphicData uri="http://schemas.openxmlformats.org/drawingml/2006/picture">
+                <pic:pic xmlns:pic="http://schemas.openxmlformats.org/drawingml/2006/picture">
+                  <pic:nvPicPr>
+                    <pic:cNvPr id="1" name=""/>
+                    <pic:cNvPicPr/>
+                  </pic:nvPicPr>
+                  <pic:blipFill>
+                    <a:blip r:embed="rId64"/>
+                    <a:stretch>
+                      <a:fillRect/>
+                    </a:stretch>
+                  </pic:blipFill>
+                  <pic:spPr>
+                    <a:xfrm>
+                      <a:off x="0" y="0"/>
+                      <a:ext cx="5731510" cy="422275"/>
+                    </a:xfrm>
+                    <a:prstGeom prst="rect">
+                      <a:avLst/>
+                    </a:prstGeom>
+                  </pic:spPr>
+                </pic:pic>
+              </a:graphicData>
+            </a:graphic>
+          </wp:inline>
+        </w:drawing>
+      </w:r>
+    </w:p>
+    <w:p>
+      <w:pPr>
+        <w:rPr>
+          <w:sz w:val="24"/>
+        </w:rPr>
+      </w:pPr>
+      <w:r>
+        <w:rPr>
+          <w:sz w:val="24"/>
+        </w:rPr>
+        <w:t xml:space="preserve">then we create partial for flash </w:t>
+      </w:r>
+      <w:r>
+        <w:rPr>
+          <w:sz w:val="24"/>
+        </w:rPr>
+        <w:drawing>
+          <wp:inline distT="0" distB="0" distL="0" distR="0" wp14:anchorId="5B87657D" wp14:editId="6B80520A">
+            <wp:extent cx="5731510" cy="2748915"/>
+            <wp:effectExtent l="0" t="0" r="2540" b="0"/>
+            <wp:docPr id="62" name="Picture 62"/>
+            <wp:cNvGraphicFramePr>
+              <a:graphicFrameLocks xmlns:a="http://schemas.openxmlformats.org/drawingml/2006/main" noChangeAspect="1"/>
+            </wp:cNvGraphicFramePr>
+            <a:graphic xmlns:a="http://schemas.openxmlformats.org/drawingml/2006/main">
+              <a:graphicData uri="http://schemas.openxmlformats.org/drawingml/2006/picture">
+                <pic:pic xmlns:pic="http://schemas.openxmlformats.org/drawingml/2006/picture">
+                  <pic:nvPicPr>
+                    <pic:cNvPr id="1" name=""/>
+                    <pic:cNvPicPr/>
+                  </pic:nvPicPr>
+                  <pic:blipFill>
+                    <a:blip r:embed="rId65"/>
+                    <a:stretch>
+                      <a:fillRect/>
+                    </a:stretch>
+                  </pic:blipFill>
+                  <pic:spPr>
+                    <a:xfrm>
+                      <a:off x="0" y="0"/>
+                      <a:ext cx="5731510" cy="2748915"/>
+                    </a:xfrm>
+                    <a:prstGeom prst="rect">
+                      <a:avLst/>
+                    </a:prstGeom>
+                  </pic:spPr>
+                </pic:pic>
+              </a:graphicData>
+            </a:graphic>
+          </wp:inline>
+        </w:drawing>
+      </w:r>
+      <w:r>
+        <w:rPr>
+          <w:sz w:val="24"/>
+        </w:rPr>
+        <w:t>and then add the following code to app.js</w:t>
+      </w:r>
+    </w:p>
+    <w:p>
+      <w:pPr>
+        <w:rPr>
+          <w:sz w:val="24"/>
+        </w:rPr>
+      </w:pPr>
+      <w:r>
+        <w:rPr>
+          <w:sz w:val="24"/>
+        </w:rPr>
+        <w:lastRenderedPageBreak/>
+        <w:drawing>
+          <wp:inline distT="0" distB="0" distL="0" distR="0" wp14:anchorId="75D50F96" wp14:editId="43584F05">
+            <wp:extent cx="2841625" cy="1242211"/>
+            <wp:effectExtent l="0" t="0" r="0" b="0"/>
+            <wp:docPr id="63" name="Picture 63"/>
+            <wp:cNvGraphicFramePr>
+              <a:graphicFrameLocks xmlns:a="http://schemas.openxmlformats.org/drawingml/2006/main" noChangeAspect="1"/>
+            </wp:cNvGraphicFramePr>
+            <a:graphic xmlns:a="http://schemas.openxmlformats.org/drawingml/2006/main">
+              <a:graphicData uri="http://schemas.openxmlformats.org/drawingml/2006/picture">
+                <pic:pic xmlns:pic="http://schemas.openxmlformats.org/drawingml/2006/picture">
+                  <pic:nvPicPr>
+                    <pic:cNvPr id="1" name=""/>
+                    <pic:cNvPicPr/>
+                  </pic:nvPicPr>
+                  <pic:blipFill>
+                    <a:blip r:embed="rId66"/>
+                    <a:stretch>
+                      <a:fillRect/>
+                    </a:stretch>
+                  </pic:blipFill>
+                  <pic:spPr>
+                    <a:xfrm>
+                      <a:off x="0" y="0"/>
+                      <a:ext cx="2857723" cy="1249248"/>
+                    </a:xfrm>
+                    <a:prstGeom prst="rect">
+                      <a:avLst/>
+                    </a:prstGeom>
+                  </pic:spPr>
+                </pic:pic>
+              </a:graphicData>
+            </a:graphic>
+          </wp:inline>
+        </w:drawing>
+      </w:r>
+    </w:p>
+    <w:p>
+      <w:pPr>
+        <w:rPr>
+          <w:sz w:val="24"/>
+        </w:rPr>
+      </w:pPr>
+      <w:r>
+        <w:rPr>
+          <w:sz w:val="24"/>
+        </w:rPr>
+        <w:t>then add error and success flash to routes.</w:t>
+      </w:r>
+    </w:p>
+    <w:p>
+      <w:pPr>
+        <w:rPr>
+          <w:sz w:val="24"/>
+        </w:rPr>
+      </w:pPr>
+      <w:r>
+        <w:rPr>
+          <w:sz w:val="24"/>
+        </w:rPr>
+        <w:drawing>
+          <wp:inline distT="0" distB="0" distL="0" distR="0" wp14:anchorId="7560E1A7" wp14:editId="4C09D783">
+            <wp:extent cx="5731510" cy="1384300"/>
+            <wp:effectExtent l="0" t="0" r="2540" b="6350"/>
+            <wp:docPr id="60" name="Picture 60"/>
+            <wp:cNvGraphicFramePr>
+              <a:graphicFrameLocks xmlns:a="http://schemas.openxmlformats.org/drawingml/2006/main" noChangeAspect="1"/>
+            </wp:cNvGraphicFramePr>
+            <a:graphic xmlns:a="http://schemas.openxmlformats.org/drawingml/2006/main">
+              <a:graphicData uri="http://schemas.openxmlformats.org/drawingml/2006/picture">
+                <pic:pic xmlns:pic="http://schemas.openxmlformats.org/drawingml/2006/picture">
+                  <pic:nvPicPr>
+                    <pic:cNvPr id="1" name=""/>
+                    <pic:cNvPicPr/>
+                  </pic:nvPicPr>
+                  <pic:blipFill>
+                    <a:blip r:embed="rId67"/>
+                    <a:stretch>
+                      <a:fillRect/>
+                    </a:stretch>
+                  </pic:blipFill>
+                  <pic:spPr>
+                    <a:xfrm>
+                      <a:off x="0" y="0"/>
+                      <a:ext cx="5731510" cy="1384300"/>
+                    </a:xfrm>
+                    <a:prstGeom prst="rect">
+                      <a:avLst/>
+                    </a:prstGeom>
+                  </pic:spPr>
+                </pic:pic>
+              </a:graphicData>
+            </a:graphic>
+          </wp:inline>
+        </w:drawing>
+      </w:r>
+      <w:r>
+        <w:rPr>
+          <w:sz w:val="24"/>
+        </w:rPr>
+        <w:drawing>
+          <wp:inline distT="0" distB="0" distL="0" distR="0" wp14:anchorId="61159488" wp14:editId="17C1EF1D">
+            <wp:extent cx="5731510" cy="275590"/>
+            <wp:effectExtent l="0" t="0" r="2540" b="0"/>
+            <wp:docPr id="61" name="Picture 61"/>
+            <wp:cNvGraphicFramePr>
+              <a:graphicFrameLocks xmlns:a="http://schemas.openxmlformats.org/drawingml/2006/main" noChangeAspect="1"/>
+            </wp:cNvGraphicFramePr>
+            <a:graphic xmlns:a="http://schemas.openxmlformats.org/drawingml/2006/main">
+              <a:graphicData uri="http://schemas.openxmlformats.org/drawingml/2006/picture">
+                <pic:pic xmlns:pic="http://schemas.openxmlformats.org/drawingml/2006/picture">
+                  <pic:nvPicPr>
+                    <pic:cNvPr id="1" name=""/>
+                    <pic:cNvPicPr/>
+                  </pic:nvPicPr>
+                  <pic:blipFill>
+                    <a:blip r:embed="rId68"/>
+                    <a:stretch>
+                      <a:fillRect/>
+                    </a:stretch>
+                  </pic:blipFill>
+                  <pic:spPr>
+                    <a:xfrm>
+                      <a:off x="0" y="0"/>
+                      <a:ext cx="5731510" cy="275590"/>
+                    </a:xfrm>
+                    <a:prstGeom prst="rect">
+                      <a:avLst/>
+                    </a:prstGeom>
+                  </pic:spPr>
+                </pic:pic>
+              </a:graphicData>
+            </a:graphic>
+          </wp:inline>
+        </w:drawing>
+      </w:r>
+    </w:p>
+    <w:p>
+      <w:pPr>
+        <w:rPr>
+          <w:sz w:val="24"/>
+        </w:rPr>
+      </w:pPr>
+    </w:p>
+    <w:p>
+      <w:pPr>
+        <w:rPr>
+          <w:sz w:val="24"/>
+        </w:rPr>
+      </w:pPr>
+    </w:p>
+    <w:p>
+      <w:pPr>
+        <w:rPr>
+          <w:sz w:val="24"/>
         </w:rPr>
       </w:pPr>
     </w:p>

</xml_diff>

<commit_message>
added session and auth using passportJS
</commit_message>
<xml_diff>
--- a/yelpcamp_document.docx
+++ b/yelpcamp_document.docx
@@ -6623,6 +6623,7 @@
       </w:r>
       <w:r>
         <w:rPr>
+          <w:noProof/>
           <w:sz w:val="24"/>
         </w:rPr>
         <w:drawing>
@@ -6740,6 +6741,7 @@
       <w:r>
         <w:rPr>
           <w:b/>
+          <w:noProof/>
           <w:sz w:val="28"/>
         </w:rPr>
         <w:drawing>
@@ -6826,6 +6828,7 @@
       </w:r>
       <w:r>
         <w:rPr>
+          <w:noProof/>
           <w:sz w:val="24"/>
         </w:rPr>
         <w:drawing>
@@ -7057,6 +7060,7 @@
       </w:pPr>
       <w:r>
         <w:rPr>
+          <w:noProof/>
           <w:sz w:val="24"/>
         </w:rPr>
         <w:drawing>
@@ -7187,6 +7191,7 @@
       </w:r>
       <w:r>
         <w:rPr>
+          <w:noProof/>
           <w:sz w:val="24"/>
         </w:rPr>
         <w:drawing>
@@ -7240,6 +7245,7 @@
       </w:r>
       <w:r>
         <w:rPr>
+          <w:noProof/>
           <w:sz w:val="24"/>
         </w:rPr>
         <w:drawing>
@@ -7287,6 +7293,7 @@
       </w:pPr>
       <w:r>
         <w:rPr>
+          <w:noProof/>
           <w:sz w:val="24"/>
         </w:rPr>
         <w:drawing>
@@ -7418,6 +7425,7 @@
       </w:r>
       <w:r>
         <w:rPr>
+          <w:noProof/>
           <w:sz w:val="24"/>
         </w:rPr>
         <w:drawing>
@@ -7465,6 +7473,7 @@
       </w:pPr>
       <w:r>
         <w:rPr>
+          <w:noProof/>
           <w:sz w:val="24"/>
         </w:rPr>
         <w:drawing>
@@ -7518,6 +7527,7 @@
       </w:r>
       <w:r>
         <w:rPr>
+          <w:noProof/>
           <w:sz w:val="24"/>
         </w:rPr>
         <w:drawing>
@@ -7571,6 +7581,7 @@
       </w:pPr>
       <w:r>
         <w:rPr>
+          <w:noProof/>
           <w:sz w:val="24"/>
         </w:rPr>
         <w:lastRenderedPageBreak/>
@@ -7632,6 +7643,7 @@
       </w:pPr>
       <w:r>
         <w:rPr>
+          <w:noProof/>
           <w:sz w:val="24"/>
         </w:rPr>
         <w:drawing>
@@ -7672,6 +7684,7 @@
       </w:r>
       <w:r>
         <w:rPr>
+          <w:noProof/>
           <w:sz w:val="24"/>
         </w:rPr>
         <w:drawing>
@@ -7731,16 +7744,2466 @@
           <w:sz w:val="24"/>
         </w:rPr>
       </w:pPr>
+    </w:p>
+    <w:p>
+      <w:pPr>
+        <w:rPr>
+          <w:sz w:val="24"/>
+        </w:rPr>
+      </w:pPr>
+    </w:p>
+    <w:p>
+      <w:pPr>
+        <w:rPr>
+          <w:b/>
+          <w:sz w:val="32"/>
+        </w:rPr>
+      </w:pPr>
+      <w:r>
+        <w:rPr>
+          <w:b/>
+          <w:sz w:val="32"/>
+        </w:rPr>
+        <w:t xml:space="preserve">Section 51: </w:t>
+      </w:r>
+      <w:proofErr w:type="spellStart"/>
+      <w:r>
+        <w:rPr>
+          <w:b/>
+          <w:sz w:val="32"/>
+        </w:rPr>
+        <w:t>Yelpcamp</w:t>
+      </w:r>
+      <w:proofErr w:type="spellEnd"/>
+      <w:r>
+        <w:rPr>
+          <w:b/>
+          <w:sz w:val="32"/>
+        </w:rPr>
+        <w:t xml:space="preserve"> Adding in Authentication</w:t>
+      </w:r>
+    </w:p>
+    <w:p>
+      <w:pPr>
+        <w:rPr>
+          <w:b/>
+          <w:sz w:val="28"/>
+        </w:rPr>
+      </w:pPr>
+      <w:r>
+        <w:rPr>
+          <w:b/>
+          <w:sz w:val="28"/>
+        </w:rPr>
+        <w:t>518. Introduction to Passport</w:t>
+      </w:r>
+    </w:p>
+    <w:p>
+      <w:pPr>
+        <w:rPr>
+          <w:sz w:val="24"/>
+        </w:rPr>
+      </w:pPr>
+      <w:r>
+        <w:rPr>
+          <w:b/>
+          <w:sz w:val="24"/>
+        </w:rPr>
+        <w:t>Passport is a Node.js middleware used for user authentication.</w:t>
+      </w:r>
+      <w:r>
+        <w:rPr>
+          <w:sz w:val="24"/>
+        </w:rPr>
+        <w:t xml:space="preserve"> </w:t>
+      </w:r>
+    </w:p>
+    <w:p>
+      <w:pPr>
+        <w:rPr>
+          <w:sz w:val="24"/>
+        </w:rPr>
+      </w:pPr>
+      <w:r>
+        <w:rPr>
+          <w:sz w:val="24"/>
+        </w:rPr>
+        <w:t>It provides a simple way to authenticate users using various strategies such as local, OAuth, or OpenID</w:t>
+      </w:r>
+      <w:r>
+        <w:rPr>
+          <w:sz w:val="24"/>
+        </w:rPr>
+        <w:t xml:space="preserve"> and it </w:t>
+      </w:r>
+      <w:r>
+        <w:rPr>
+          <w:sz w:val="24"/>
+        </w:rPr>
+        <w:t> can be easily integrated into Node.js applications to protect routes and manage user sessions. </w:t>
+      </w:r>
+    </w:p>
+    <w:p>
+      <w:pPr>
+        <w:rPr>
+          <w:sz w:val="24"/>
+        </w:rPr>
+      </w:pPr>
+      <w:r>
+        <w:rPr>
+          <w:sz w:val="24"/>
+        </w:rPr>
+        <w:t xml:space="preserve">Here we’ll also be using  </w:t>
+      </w:r>
+      <w:r>
+        <w:rPr>
+          <w:b/>
+          <w:sz w:val="24"/>
+        </w:rPr>
+        <w:t>passport local</w:t>
+      </w:r>
+      <w:r>
+        <w:rPr>
+          <w:b/>
+          <w:sz w:val="24"/>
+        </w:rPr>
+        <w:t xml:space="preserve"> and passport mongoose</w:t>
+      </w:r>
+      <w:r>
+        <w:rPr>
+          <w:sz w:val="24"/>
+        </w:rPr>
+        <w:t xml:space="preserve"> as well.</w:t>
+      </w:r>
+    </w:p>
+    <w:p>
+      <w:pPr>
+        <w:rPr>
+          <w:sz w:val="24"/>
+        </w:rPr>
+      </w:pPr>
+      <w:r>
+        <w:rPr>
+          <w:b/>
+          <w:sz w:val="24"/>
+        </w:rPr>
+        <w:t>1-</w:t>
+      </w:r>
+      <w:r>
+        <w:rPr>
+          <w:b/>
+          <w:sz w:val="24"/>
+        </w:rPr>
+        <w:t>Passport-Local</w:t>
+      </w:r>
+      <w:r>
+        <w:rPr>
+          <w:sz w:val="24"/>
+        </w:rPr>
+        <w:t xml:space="preserve"> is a </w:t>
+      </w:r>
+      <w:r>
+        <w:rPr>
+          <w:b/>
+          <w:sz w:val="24"/>
+        </w:rPr>
+        <w:t>strategy that allows you to authenticate users with a username and password that are stored locally in your application.</w:t>
+      </w:r>
+      <w:r>
+        <w:rPr>
+          <w:sz w:val="24"/>
+        </w:rPr>
+        <w:t xml:space="preserve"> It provides a simple way to authenticate users without relying on a third-party service.</w:t>
+      </w:r>
+    </w:p>
+    <w:p>
+      <w:pPr>
+        <w:rPr>
+          <w:b/>
+          <w:sz w:val="24"/>
+        </w:rPr>
+      </w:pPr>
+      <w:r>
+        <w:rPr>
+          <w:b/>
+          <w:sz w:val="24"/>
+        </w:rPr>
+        <w:t>2-</w:t>
+      </w:r>
+      <w:r>
+        <w:rPr>
+          <w:b/>
+          <w:sz w:val="24"/>
+        </w:rPr>
+        <w:t xml:space="preserve">Passport-Mongoose </w:t>
+      </w:r>
+      <w:r>
+        <w:rPr>
+          <w:sz w:val="24"/>
+        </w:rPr>
+        <w:t xml:space="preserve">is a </w:t>
+      </w:r>
+      <w:r>
+        <w:rPr>
+          <w:b/>
+          <w:sz w:val="24"/>
+        </w:rPr>
+        <w:t>strategy that allows you to authenticate users with a username and password that are stored in a MongoDB database</w:t>
+      </w:r>
+      <w:r>
+        <w:rPr>
+          <w:b/>
+          <w:sz w:val="24"/>
+        </w:rPr>
+        <w:t>.</w:t>
+      </w:r>
+    </w:p>
+    <w:p>
+      <w:pPr>
+        <w:rPr>
+          <w:b/>
+          <w:sz w:val="24"/>
+        </w:rPr>
+      </w:pPr>
+    </w:p>
+    <w:p>
+      <w:pPr>
+        <w:rPr>
+          <w:b/>
+          <w:sz w:val="28"/>
+        </w:rPr>
+      </w:pPr>
+      <w:r>
+        <w:rPr>
+          <w:b/>
+          <w:sz w:val="28"/>
+        </w:rPr>
+        <w:t>519. Creating Our User Model</w:t>
+      </w:r>
+    </w:p>
+    <w:p>
+      <w:pPr>
+        <w:rPr>
+          <w:noProof/>
+        </w:rPr>
+      </w:pPr>
+      <w:r>
+        <w:rPr>
+          <w:sz w:val="24"/>
+        </w:rPr>
+        <w:lastRenderedPageBreak/>
+        <w:t xml:space="preserve">We started with installing </w:t>
+      </w:r>
+      <w:r>
+        <w:rPr>
+          <w:b/>
+          <w:sz w:val="24"/>
+        </w:rPr>
+        <w:t xml:space="preserve">passport, passport-local </w:t>
+      </w:r>
+      <w:r>
+        <w:rPr>
+          <w:sz w:val="24"/>
+        </w:rPr>
+        <w:t xml:space="preserve">and </w:t>
+      </w:r>
+      <w:r>
+        <w:rPr>
+          <w:b/>
+          <w:sz w:val="24"/>
+        </w:rPr>
+        <w:t xml:space="preserve"> passport-mongoose.</w:t>
+      </w:r>
+      <w:r>
+        <w:rPr>
+          <w:noProof/>
+        </w:rPr>
+        <w:t xml:space="preserve"> </w:t>
+      </w:r>
+      <w:r>
+        <w:rPr>
+          <w:b/>
+          <w:noProof/>
+          <w:sz w:val="24"/>
+        </w:rPr>
+        <w:drawing>
+          <wp:inline distT="0" distB="0" distL="0" distR="0" wp14:anchorId="4E93EF50" wp14:editId="046E12F1">
+            <wp:extent cx="5731510" cy="302895"/>
+            <wp:effectExtent l="0" t="0" r="2540" b="1905"/>
+            <wp:docPr id="64" name="Picture 64"/>
+            <wp:cNvGraphicFramePr>
+              <a:graphicFrameLocks xmlns:a="http://schemas.openxmlformats.org/drawingml/2006/main" noChangeAspect="1"/>
+            </wp:cNvGraphicFramePr>
+            <a:graphic xmlns:a="http://schemas.openxmlformats.org/drawingml/2006/main">
+              <a:graphicData uri="http://schemas.openxmlformats.org/drawingml/2006/picture">
+                <pic:pic xmlns:pic="http://schemas.openxmlformats.org/drawingml/2006/picture">
+                  <pic:nvPicPr>
+                    <pic:cNvPr id="1" name=""/>
+                    <pic:cNvPicPr/>
+                  </pic:nvPicPr>
+                  <pic:blipFill>
+                    <a:blip r:embed="rId69"/>
+                    <a:stretch>
+                      <a:fillRect/>
+                    </a:stretch>
+                  </pic:blipFill>
+                  <pic:spPr>
+                    <a:xfrm>
+                      <a:off x="0" y="0"/>
+                      <a:ext cx="5731510" cy="302895"/>
+                    </a:xfrm>
+                    <a:prstGeom prst="rect">
+                      <a:avLst/>
+                    </a:prstGeom>
+                  </pic:spPr>
+                </pic:pic>
+              </a:graphicData>
+            </a:graphic>
+          </wp:inline>
+        </w:drawing>
+      </w:r>
+    </w:p>
+    <w:p>
+      <w:pPr>
+        <w:rPr>
+          <w:b/>
+          <w:sz w:val="24"/>
+        </w:rPr>
+      </w:pPr>
+    </w:p>
+    <w:p>
+      <w:pPr>
+        <w:rPr>
+          <w:b/>
+          <w:sz w:val="24"/>
+        </w:rPr>
+      </w:pPr>
+      <w:r>
+        <w:rPr>
+          <w:sz w:val="24"/>
+        </w:rPr>
+        <w:t xml:space="preserve">We’ll now make new model </w:t>
+      </w:r>
+      <w:r>
+        <w:rPr>
+          <w:b/>
+          <w:sz w:val="24"/>
+        </w:rPr>
+        <w:t>users</w:t>
+      </w:r>
+      <w:r>
+        <w:rPr>
+          <w:b/>
+          <w:noProof/>
+          <w:sz w:val="24"/>
+        </w:rPr>
+        <w:drawing>
+          <wp:inline distT="0" distB="0" distL="0" distR="0" wp14:anchorId="5C0FBE9B" wp14:editId="5952107B">
+            <wp:extent cx="5731510" cy="932815"/>
+            <wp:effectExtent l="0" t="0" r="2540" b="635"/>
+            <wp:docPr id="65" name="Picture 65"/>
+            <wp:cNvGraphicFramePr>
+              <a:graphicFrameLocks xmlns:a="http://schemas.openxmlformats.org/drawingml/2006/main" noChangeAspect="1"/>
+            </wp:cNvGraphicFramePr>
+            <a:graphic xmlns:a="http://schemas.openxmlformats.org/drawingml/2006/main">
+              <a:graphicData uri="http://schemas.openxmlformats.org/drawingml/2006/picture">
+                <pic:pic xmlns:pic="http://schemas.openxmlformats.org/drawingml/2006/picture">
+                  <pic:nvPicPr>
+                    <pic:cNvPr id="1" name=""/>
+                    <pic:cNvPicPr/>
+                  </pic:nvPicPr>
+                  <pic:blipFill>
+                    <a:blip r:embed="rId70"/>
+                    <a:stretch>
+                      <a:fillRect/>
+                    </a:stretch>
+                  </pic:blipFill>
+                  <pic:spPr>
+                    <a:xfrm>
+                      <a:off x="0" y="0"/>
+                      <a:ext cx="5731510" cy="932815"/>
+                    </a:xfrm>
+                    <a:prstGeom prst="rect">
+                      <a:avLst/>
+                    </a:prstGeom>
+                  </pic:spPr>
+                </pic:pic>
+              </a:graphicData>
+            </a:graphic>
+          </wp:inline>
+        </w:drawing>
+      </w:r>
+      <w:r>
+        <w:rPr>
+          <w:b/>
+          <w:sz w:val="24"/>
+        </w:rPr>
+        <w:t>this the new model file</w:t>
+      </w:r>
+      <w:r>
+        <w:rPr>
+          <w:b/>
+          <w:noProof/>
+          <w:sz w:val="24"/>
+        </w:rPr>
+        <w:drawing>
+          <wp:inline distT="0" distB="0" distL="0" distR="0" wp14:anchorId="4CC696E1" wp14:editId="317223A3">
+            <wp:extent cx="4490720" cy="3119025"/>
+            <wp:effectExtent l="0" t="0" r="5080" b="5715"/>
+            <wp:docPr id="66" name="Picture 66"/>
+            <wp:cNvGraphicFramePr>
+              <a:graphicFrameLocks xmlns:a="http://schemas.openxmlformats.org/drawingml/2006/main" noChangeAspect="1"/>
+            </wp:cNvGraphicFramePr>
+            <a:graphic xmlns:a="http://schemas.openxmlformats.org/drawingml/2006/main">
+              <a:graphicData uri="http://schemas.openxmlformats.org/drawingml/2006/picture">
+                <pic:pic xmlns:pic="http://schemas.openxmlformats.org/drawingml/2006/picture">
+                  <pic:nvPicPr>
+                    <pic:cNvPr id="1" name=""/>
+                    <pic:cNvPicPr/>
+                  </pic:nvPicPr>
+                  <pic:blipFill>
+                    <a:blip r:embed="rId71"/>
+                    <a:stretch>
+                      <a:fillRect/>
+                    </a:stretch>
+                  </pic:blipFill>
+                  <pic:spPr>
+                    <a:xfrm>
+                      <a:off x="0" y="0"/>
+                      <a:ext cx="4505246" cy="3129114"/>
+                    </a:xfrm>
+                    <a:prstGeom prst="rect">
+                      <a:avLst/>
+                    </a:prstGeom>
+                  </pic:spPr>
+                </pic:pic>
+              </a:graphicData>
+            </a:graphic>
+          </wp:inline>
+        </w:drawing>
+      </w:r>
+    </w:p>
+    <w:p>
+      <w:pPr>
+        <w:rPr>
+          <w:b/>
+          <w:sz w:val="28"/>
+        </w:rPr>
+      </w:pPr>
+    </w:p>
+    <w:p>
+      <w:pPr>
+        <w:rPr>
+          <w:b/>
+          <w:sz w:val="28"/>
+        </w:rPr>
+      </w:pPr>
+      <w:r>
+        <w:rPr>
+          <w:b/>
+          <w:sz w:val="28"/>
+        </w:rPr>
+        <w:t>520. Configuring Passport</w:t>
+      </w:r>
+    </w:p>
+    <w:p>
+      <w:pPr>
+        <w:rPr>
+          <w:sz w:val="24"/>
+        </w:rPr>
+      </w:pPr>
+      <w:r>
+        <w:rPr>
+          <w:sz w:val="24"/>
+        </w:rPr>
+        <w:t>We require all the three packages</w:t>
+      </w:r>
+      <w:r>
+        <w:rPr>
+          <w:sz w:val="24"/>
+        </w:rPr>
+        <w:drawing>
+          <wp:inline distT="0" distB="0" distL="0" distR="0" wp14:anchorId="33E07C1D" wp14:editId="46063B14">
+            <wp:extent cx="5153744" cy="981212"/>
+            <wp:effectExtent l="0" t="0" r="0" b="9525"/>
+            <wp:docPr id="67" name="Picture 67"/>
+            <wp:cNvGraphicFramePr>
+              <a:graphicFrameLocks xmlns:a="http://schemas.openxmlformats.org/drawingml/2006/main" noChangeAspect="1"/>
+            </wp:cNvGraphicFramePr>
+            <a:graphic xmlns:a="http://schemas.openxmlformats.org/drawingml/2006/main">
+              <a:graphicData uri="http://schemas.openxmlformats.org/drawingml/2006/picture">
+                <pic:pic xmlns:pic="http://schemas.openxmlformats.org/drawingml/2006/picture">
+                  <pic:nvPicPr>
+                    <pic:cNvPr id="1" name=""/>
+                    <pic:cNvPicPr/>
+                  </pic:nvPicPr>
+                  <pic:blipFill>
+                    <a:blip r:embed="rId72"/>
+                    <a:stretch>
+                      <a:fillRect/>
+                    </a:stretch>
+                  </pic:blipFill>
+                  <pic:spPr>
+                    <a:xfrm>
+                      <a:off x="0" y="0"/>
+                      <a:ext cx="5153744" cy="981212"/>
+                    </a:xfrm>
+                    <a:prstGeom prst="rect">
+                      <a:avLst/>
+                    </a:prstGeom>
+                  </pic:spPr>
+                </pic:pic>
+              </a:graphicData>
+            </a:graphic>
+          </wp:inline>
+        </w:drawing>
+      </w:r>
+    </w:p>
+    <w:p>
+      <w:pPr>
+        <w:rPr>
+          <w:sz w:val="24"/>
+        </w:rPr>
+      </w:pPr>
+    </w:p>
+    <w:p>
+      <w:pPr>
+        <w:rPr>
+          <w:sz w:val="24"/>
+        </w:rPr>
+      </w:pPr>
+      <w:r>
+        <w:rPr>
+          <w:sz w:val="24"/>
+        </w:rPr>
+        <w:t xml:space="preserve">For login session we’re </w:t>
+      </w:r>
+      <w:proofErr w:type="spellStart"/>
+      <w:r>
+        <w:rPr>
+          <w:sz w:val="24"/>
+        </w:rPr>
+        <w:t>gonna</w:t>
+      </w:r>
+      <w:proofErr w:type="spellEnd"/>
+      <w:r>
+        <w:rPr>
+          <w:sz w:val="24"/>
+        </w:rPr>
+        <w:t xml:space="preserve"> use passport JS.</w:t>
+      </w:r>
+    </w:p>
+    <w:p>
+      <w:pPr>
+        <w:rPr>
+          <w:sz w:val="24"/>
+        </w:rPr>
+      </w:pPr>
+      <w:r>
+        <w:rPr>
+          <w:sz w:val="24"/>
+        </w:rPr>
+        <w:lastRenderedPageBreak/>
+        <w:drawing>
+          <wp:inline distT="0" distB="0" distL="0" distR="0" wp14:anchorId="71504BF4" wp14:editId="55C16518">
+            <wp:extent cx="3557270" cy="1118889"/>
+            <wp:effectExtent l="0" t="0" r="5080" b="5080"/>
+            <wp:docPr id="68" name="Picture 68"/>
+            <wp:cNvGraphicFramePr>
+              <a:graphicFrameLocks xmlns:a="http://schemas.openxmlformats.org/drawingml/2006/main" noChangeAspect="1"/>
+            </wp:cNvGraphicFramePr>
+            <a:graphic xmlns:a="http://schemas.openxmlformats.org/drawingml/2006/main">
+              <a:graphicData uri="http://schemas.openxmlformats.org/drawingml/2006/picture">
+                <pic:pic xmlns:pic="http://schemas.openxmlformats.org/drawingml/2006/picture">
+                  <pic:nvPicPr>
+                    <pic:cNvPr id="1" name=""/>
+                    <pic:cNvPicPr/>
+                  </pic:nvPicPr>
+                  <pic:blipFill>
+                    <a:blip r:embed="rId73"/>
+                    <a:stretch>
+                      <a:fillRect/>
+                    </a:stretch>
+                  </pic:blipFill>
+                  <pic:spPr>
+                    <a:xfrm>
+                      <a:off x="0" y="0"/>
+                      <a:ext cx="3583589" cy="1127167"/>
+                    </a:xfrm>
+                    <a:prstGeom prst="rect">
+                      <a:avLst/>
+                    </a:prstGeom>
+                  </pic:spPr>
+                </pic:pic>
+              </a:graphicData>
+            </a:graphic>
+          </wp:inline>
+        </w:drawing>
+      </w:r>
+    </w:p>
+    <w:p>
+      <w:pPr>
+        <w:rPr>
+          <w:sz w:val="24"/>
+        </w:rPr>
+      </w:pPr>
+    </w:p>
+    <w:p>
+      <w:pPr>
+        <w:rPr>
+          <w:b/>
+          <w:sz w:val="28"/>
+        </w:rPr>
+      </w:pPr>
+      <w:r>
+        <w:rPr>
+          <w:b/>
+          <w:sz w:val="28"/>
+        </w:rPr>
+        <w:t>521. Register Form</w:t>
+      </w:r>
+    </w:p>
+    <w:p>
+      <w:pPr>
+        <w:rPr>
+          <w:sz w:val="24"/>
+        </w:rPr>
+      </w:pPr>
+      <w:r>
+        <w:rPr>
+          <w:sz w:val="24"/>
+        </w:rPr>
+        <w:t xml:space="preserve">In this part we created a </w:t>
+      </w:r>
+      <w:r>
+        <w:rPr>
+          <w:b/>
+          <w:sz w:val="24"/>
+        </w:rPr>
+        <w:t>register user form</w:t>
+      </w:r>
+    </w:p>
+    <w:p>
+      <w:pPr>
+        <w:rPr>
+          <w:caps/>
+          <w:sz w:val="24"/>
+        </w:rPr>
+      </w:pPr>
+      <w:r>
+        <w:rPr>
+          <w:caps/>
+          <w:sz w:val="24"/>
+        </w:rPr>
+        <w:drawing>
+          <wp:inline distT="0" distB="0" distL="0" distR="0" wp14:anchorId="23CA4E4A" wp14:editId="5DEA7C96">
+            <wp:extent cx="5731510" cy="4283710"/>
+            <wp:effectExtent l="0" t="0" r="2540" b="2540"/>
+            <wp:docPr id="69" name="Picture 69"/>
+            <wp:cNvGraphicFramePr>
+              <a:graphicFrameLocks xmlns:a="http://schemas.openxmlformats.org/drawingml/2006/main" noChangeAspect="1"/>
+            </wp:cNvGraphicFramePr>
+            <a:graphic xmlns:a="http://schemas.openxmlformats.org/drawingml/2006/main">
+              <a:graphicData uri="http://schemas.openxmlformats.org/drawingml/2006/picture">
+                <pic:pic xmlns:pic="http://schemas.openxmlformats.org/drawingml/2006/picture">
+                  <pic:nvPicPr>
+                    <pic:cNvPr id="1" name=""/>
+                    <pic:cNvPicPr/>
+                  </pic:nvPicPr>
+                  <pic:blipFill>
+                    <a:blip r:embed="rId74"/>
+                    <a:stretch>
+                      <a:fillRect/>
+                    </a:stretch>
+                  </pic:blipFill>
+                  <pic:spPr>
+                    <a:xfrm>
+                      <a:off x="0" y="0"/>
+                      <a:ext cx="5731510" cy="4283710"/>
+                    </a:xfrm>
+                    <a:prstGeom prst="rect">
+                      <a:avLst/>
+                    </a:prstGeom>
+                  </pic:spPr>
+                </pic:pic>
+              </a:graphicData>
+            </a:graphic>
+          </wp:inline>
+        </w:drawing>
+      </w:r>
+    </w:p>
+    <w:p>
+      <w:pPr>
+        <w:rPr>
+          <w:caps/>
+          <w:sz w:val="24"/>
+        </w:rPr>
+      </w:pPr>
+      <w:r>
+        <w:rPr>
+          <w:caps/>
+          <w:sz w:val="24"/>
+        </w:rPr>
+        <w:t>output:</w:t>
+      </w:r>
+    </w:p>
+    <w:p>
+      <w:pPr>
+        <w:rPr>
+          <w:caps/>
+          <w:sz w:val="24"/>
+        </w:rPr>
+      </w:pPr>
+      <w:r>
+        <w:rPr>
+          <w:caps/>
+          <w:sz w:val="24"/>
+        </w:rPr>
+        <w:drawing>
+          <wp:inline distT="0" distB="0" distL="0" distR="0" wp14:anchorId="1F441743" wp14:editId="339DA017">
+            <wp:extent cx="5731510" cy="1926590"/>
+            <wp:effectExtent l="0" t="0" r="2540" b="0"/>
+            <wp:docPr id="70" name="Picture 70"/>
+            <wp:cNvGraphicFramePr>
+              <a:graphicFrameLocks xmlns:a="http://schemas.openxmlformats.org/drawingml/2006/main" noChangeAspect="1"/>
+            </wp:cNvGraphicFramePr>
+            <a:graphic xmlns:a="http://schemas.openxmlformats.org/drawingml/2006/main">
+              <a:graphicData uri="http://schemas.openxmlformats.org/drawingml/2006/picture">
+                <pic:pic xmlns:pic="http://schemas.openxmlformats.org/drawingml/2006/picture">
+                  <pic:nvPicPr>
+                    <pic:cNvPr id="1" name=""/>
+                    <pic:cNvPicPr/>
+                  </pic:nvPicPr>
+                  <pic:blipFill>
+                    <a:blip r:embed="rId75"/>
+                    <a:stretch>
+                      <a:fillRect/>
+                    </a:stretch>
+                  </pic:blipFill>
+                  <pic:spPr>
+                    <a:xfrm>
+                      <a:off x="0" y="0"/>
+                      <a:ext cx="5731510" cy="1926590"/>
+                    </a:xfrm>
+                    <a:prstGeom prst="rect">
+                      <a:avLst/>
+                    </a:prstGeom>
+                  </pic:spPr>
+                </pic:pic>
+              </a:graphicData>
+            </a:graphic>
+          </wp:inline>
+        </w:drawing>
+      </w:r>
+    </w:p>
+    <w:p>
+      <w:pPr>
+        <w:rPr>
+          <w:b/>
+          <w:caps/>
+          <w:sz w:val="28"/>
+        </w:rPr>
+      </w:pPr>
+      <w:r>
+        <w:rPr>
+          <w:b/>
+          <w:caps/>
+          <w:sz w:val="28"/>
+        </w:rPr>
+        <w:lastRenderedPageBreak/>
+        <w:t>522. Register Route Logic</w:t>
+      </w:r>
+    </w:p>
+    <w:p>
+      <w:pPr>
+        <w:rPr>
+          <w:noProof/>
+        </w:rPr>
+      </w:pPr>
+      <w:r>
+        <w:rPr>
+          <w:sz w:val="24"/>
+        </w:rPr>
+        <w:t>In this lecture we’ll create routes for register page</w:t>
+      </w:r>
+      <w:r>
+        <w:rPr>
+          <w:noProof/>
+        </w:rPr>
+        <w:t xml:space="preserve"> </w:t>
+      </w:r>
+      <w:r>
+        <w:rPr>
+          <w:sz w:val="24"/>
+        </w:rPr>
+        <w:drawing>
+          <wp:inline distT="0" distB="0" distL="0" distR="0" wp14:anchorId="7CD69369" wp14:editId="4263F0D0">
+            <wp:extent cx="5731510" cy="3010535"/>
+            <wp:effectExtent l="0" t="0" r="2540" b="0"/>
+            <wp:docPr id="71" name="Picture 71"/>
+            <wp:cNvGraphicFramePr>
+              <a:graphicFrameLocks xmlns:a="http://schemas.openxmlformats.org/drawingml/2006/main" noChangeAspect="1"/>
+            </wp:cNvGraphicFramePr>
+            <a:graphic xmlns:a="http://schemas.openxmlformats.org/drawingml/2006/main">
+              <a:graphicData uri="http://schemas.openxmlformats.org/drawingml/2006/picture">
+                <pic:pic xmlns:pic="http://schemas.openxmlformats.org/drawingml/2006/picture">
+                  <pic:nvPicPr>
+                    <pic:cNvPr id="1" name=""/>
+                    <pic:cNvPicPr/>
+                  </pic:nvPicPr>
+                  <pic:blipFill>
+                    <a:blip r:embed="rId76"/>
+                    <a:stretch>
+                      <a:fillRect/>
+                    </a:stretch>
+                  </pic:blipFill>
+                  <pic:spPr>
+                    <a:xfrm>
+                      <a:off x="0" y="0"/>
+                      <a:ext cx="5731510" cy="3010535"/>
+                    </a:xfrm>
+                    <a:prstGeom prst="rect">
+                      <a:avLst/>
+                    </a:prstGeom>
+                  </pic:spPr>
+                </pic:pic>
+              </a:graphicData>
+            </a:graphic>
+          </wp:inline>
+        </w:drawing>
+      </w:r>
+    </w:p>
+    <w:p>
+      <w:pPr>
+        <w:rPr>
+          <w:caps/>
+          <w:sz w:val="24"/>
+        </w:rPr>
+      </w:pPr>
+    </w:p>
+    <w:p>
+      <w:pPr>
+        <w:rPr>
+          <w:b/>
+          <w:caps/>
+          <w:sz w:val="28"/>
+        </w:rPr>
+      </w:pPr>
+      <w:r>
+        <w:rPr>
+          <w:b/>
+          <w:sz w:val="28"/>
+        </w:rPr>
+        <w:t>523. Login routes</w:t>
+      </w:r>
+    </w:p>
+    <w:p>
+      <w:pPr>
+        <w:rPr>
+          <w:b/>
+          <w:sz w:val="24"/>
+        </w:rPr>
+      </w:pPr>
+      <w:r>
+        <w:rPr>
+          <w:sz w:val="24"/>
+        </w:rPr>
+        <w:t>In this</w:t>
+      </w:r>
+      <w:r>
+        <w:rPr>
+          <w:sz w:val="24"/>
+        </w:rPr>
+        <w:t xml:space="preserve"> video we’re </w:t>
+      </w:r>
+      <w:proofErr w:type="spellStart"/>
+      <w:r>
+        <w:rPr>
+          <w:sz w:val="24"/>
+        </w:rPr>
+        <w:t>gonna</w:t>
+      </w:r>
+      <w:proofErr w:type="spellEnd"/>
+      <w:r>
+        <w:rPr>
+          <w:sz w:val="24"/>
+        </w:rPr>
+        <w:t xml:space="preserve"> create</w:t>
+      </w:r>
+      <w:r>
+        <w:rPr>
+          <w:b/>
+          <w:sz w:val="24"/>
+        </w:rPr>
+        <w:t xml:space="preserve"> login view and route</w:t>
+      </w:r>
+      <w:r>
+        <w:rPr>
+          <w:b/>
+          <w:sz w:val="24"/>
+        </w:rPr>
+        <w:t>(user.js).</w:t>
+      </w:r>
+    </w:p>
+    <w:p>
+      <w:pPr>
+        <w:rPr>
+          <w:noProof/>
+        </w:rPr>
+      </w:pPr>
+      <w:r>
+        <w:rPr>
+          <w:sz w:val="24"/>
+        </w:rPr>
+        <w:t>here’s what we write for rendering the login page initially in user.js route</w:t>
+      </w:r>
+      <w:r>
+        <w:rPr>
+          <w:noProof/>
+        </w:rPr>
+        <w:t xml:space="preserve"> </w:t>
+      </w:r>
+      <w:r>
+        <w:rPr>
+          <w:sz w:val="24"/>
+        </w:rPr>
+        <w:drawing>
+          <wp:inline distT="0" distB="0" distL="0" distR="0" wp14:anchorId="3FD67F11" wp14:editId="72CA0878">
+            <wp:extent cx="3164839" cy="775172"/>
+            <wp:effectExtent l="0" t="0" r="0" b="6350"/>
+            <wp:docPr id="72" name="Picture 72"/>
+            <wp:cNvGraphicFramePr>
+              <a:graphicFrameLocks xmlns:a="http://schemas.openxmlformats.org/drawingml/2006/main" noChangeAspect="1"/>
+            </wp:cNvGraphicFramePr>
+            <a:graphic xmlns:a="http://schemas.openxmlformats.org/drawingml/2006/main">
+              <a:graphicData uri="http://schemas.openxmlformats.org/drawingml/2006/picture">
+                <pic:pic xmlns:pic="http://schemas.openxmlformats.org/drawingml/2006/picture">
+                  <pic:nvPicPr>
+                    <pic:cNvPr id="1" name=""/>
+                    <pic:cNvPicPr/>
+                  </pic:nvPicPr>
+                  <pic:blipFill>
+                    <a:blip r:embed="rId77"/>
+                    <a:stretch>
+                      <a:fillRect/>
+                    </a:stretch>
+                  </pic:blipFill>
+                  <pic:spPr>
+                    <a:xfrm>
+                      <a:off x="0" y="0"/>
+                      <a:ext cx="3245633" cy="794961"/>
+                    </a:xfrm>
+                    <a:prstGeom prst="rect">
+                      <a:avLst/>
+                    </a:prstGeom>
+                  </pic:spPr>
+                </pic:pic>
+              </a:graphicData>
+            </a:graphic>
+          </wp:inline>
+        </w:drawing>
+      </w:r>
+    </w:p>
+    <w:p>
+      <w:pPr>
+        <w:rPr>
+          <w:sz w:val="24"/>
+        </w:rPr>
+      </w:pPr>
+      <w:r>
+        <w:rPr>
+          <w:sz w:val="24"/>
+        </w:rPr>
+        <w:t>then we create view</w:t>
+      </w:r>
+    </w:p>
+    <w:p>
+      <w:pPr>
+        <w:rPr>
+          <w:noProof/>
+        </w:rPr>
+      </w:pPr>
+      <w:r>
+        <w:rPr>
+          <w:noProof/>
+        </w:rPr>
+        <w:t xml:space="preserve"> </w:t>
+      </w:r>
+      <w:r>
+        <w:rPr>
+          <w:sz w:val="24"/>
+        </w:rPr>
+        <w:drawing>
+          <wp:inline distT="0" distB="0" distL="0" distR="0" wp14:anchorId="26BF0FE9" wp14:editId="6CD67103">
+            <wp:extent cx="5186680" cy="2780671"/>
+            <wp:effectExtent l="0" t="0" r="0" b="635"/>
+            <wp:docPr id="73" name="Picture 73"/>
+            <wp:cNvGraphicFramePr>
+              <a:graphicFrameLocks xmlns:a="http://schemas.openxmlformats.org/drawingml/2006/main" noChangeAspect="1"/>
+            </wp:cNvGraphicFramePr>
+            <a:graphic xmlns:a="http://schemas.openxmlformats.org/drawingml/2006/main">
+              <a:graphicData uri="http://schemas.openxmlformats.org/drawingml/2006/picture">
+                <pic:pic xmlns:pic="http://schemas.openxmlformats.org/drawingml/2006/picture">
+                  <pic:nvPicPr>
+                    <pic:cNvPr id="1" name=""/>
+                    <pic:cNvPicPr/>
+                  </pic:nvPicPr>
+                  <pic:blipFill>
+                    <a:blip r:embed="rId78"/>
+                    <a:stretch>
+                      <a:fillRect/>
+                    </a:stretch>
+                  </pic:blipFill>
+                  <pic:spPr>
+                    <a:xfrm>
+                      <a:off x="0" y="0"/>
+                      <a:ext cx="5215275" cy="2796001"/>
+                    </a:xfrm>
+                    <a:prstGeom prst="rect">
+                      <a:avLst/>
+                    </a:prstGeom>
+                  </pic:spPr>
+                </pic:pic>
+              </a:graphicData>
+            </a:graphic>
+          </wp:inline>
+        </w:drawing>
+      </w:r>
+    </w:p>
+    <w:p>
+      <w:pPr>
+        <w:rPr>
+          <w:noProof/>
+        </w:rPr>
+      </w:pPr>
+      <w:r>
+        <w:rPr>
+          <w:sz w:val="24"/>
+        </w:rPr>
+        <w:lastRenderedPageBreak/>
+        <w:t>Output</w:t>
+      </w:r>
+      <w:r>
+        <w:rPr>
+          <w:noProof/>
+        </w:rPr>
+        <w:t xml:space="preserve"> </w:t>
+      </w:r>
+      <w:r>
+        <w:rPr>
+          <w:sz w:val="24"/>
+        </w:rPr>
+        <w:drawing>
+          <wp:inline distT="0" distB="0" distL="0" distR="0" wp14:anchorId="62F1EE28" wp14:editId="4D998BAE">
+            <wp:extent cx="5731510" cy="1267460"/>
+            <wp:effectExtent l="0" t="0" r="2540" b="8890"/>
+            <wp:docPr id="74" name="Picture 74"/>
+            <wp:cNvGraphicFramePr>
+              <a:graphicFrameLocks xmlns:a="http://schemas.openxmlformats.org/drawingml/2006/main" noChangeAspect="1"/>
+            </wp:cNvGraphicFramePr>
+            <a:graphic xmlns:a="http://schemas.openxmlformats.org/drawingml/2006/main">
+              <a:graphicData uri="http://schemas.openxmlformats.org/drawingml/2006/picture">
+                <pic:pic xmlns:pic="http://schemas.openxmlformats.org/drawingml/2006/picture">
+                  <pic:nvPicPr>
+                    <pic:cNvPr id="1" name=""/>
+                    <pic:cNvPicPr/>
+                  </pic:nvPicPr>
+                  <pic:blipFill>
+                    <a:blip r:embed="rId79"/>
+                    <a:stretch>
+                      <a:fillRect/>
+                    </a:stretch>
+                  </pic:blipFill>
+                  <pic:spPr>
+                    <a:xfrm>
+                      <a:off x="0" y="0"/>
+                      <a:ext cx="5731510" cy="1267460"/>
+                    </a:xfrm>
+                    <a:prstGeom prst="rect">
+                      <a:avLst/>
+                    </a:prstGeom>
+                  </pic:spPr>
+                </pic:pic>
+              </a:graphicData>
+            </a:graphic>
+          </wp:inline>
+        </w:drawing>
+      </w:r>
+    </w:p>
+    <w:p>
+      <w:pPr>
+        <w:rPr>
+          <w:noProof/>
+        </w:rPr>
+      </w:pPr>
+      <w:r>
+        <w:rPr>
+          <w:sz w:val="24"/>
+        </w:rPr>
+        <w:t>Route is given below for the login page</w:t>
+      </w:r>
+      <w:r>
+        <w:rPr>
+          <w:noProof/>
+        </w:rPr>
+        <w:t xml:space="preserve"> </w:t>
+      </w:r>
+      <w:r>
+        <w:rPr>
+          <w:sz w:val="24"/>
+        </w:rPr>
+        <w:drawing>
+          <wp:inline distT="0" distB="0" distL="0" distR="0" wp14:anchorId="4AEFD91A" wp14:editId="57FD1E83">
+            <wp:extent cx="5731510" cy="683260"/>
+            <wp:effectExtent l="0" t="0" r="2540" b="2540"/>
+            <wp:docPr id="76" name="Picture 76"/>
+            <wp:cNvGraphicFramePr>
+              <a:graphicFrameLocks xmlns:a="http://schemas.openxmlformats.org/drawingml/2006/main" noChangeAspect="1"/>
+            </wp:cNvGraphicFramePr>
+            <a:graphic xmlns:a="http://schemas.openxmlformats.org/drawingml/2006/main">
+              <a:graphicData uri="http://schemas.openxmlformats.org/drawingml/2006/picture">
+                <pic:pic xmlns:pic="http://schemas.openxmlformats.org/drawingml/2006/picture">
+                  <pic:nvPicPr>
+                    <pic:cNvPr id="1" name=""/>
+                    <pic:cNvPicPr/>
+                  </pic:nvPicPr>
+                  <pic:blipFill>
+                    <a:blip r:embed="rId80"/>
+                    <a:stretch>
+                      <a:fillRect/>
+                    </a:stretch>
+                  </pic:blipFill>
+                  <pic:spPr>
+                    <a:xfrm>
+                      <a:off x="0" y="0"/>
+                      <a:ext cx="5731510" cy="683260"/>
+                    </a:xfrm>
+                    <a:prstGeom prst="rect">
+                      <a:avLst/>
+                    </a:prstGeom>
+                  </pic:spPr>
+                </pic:pic>
+              </a:graphicData>
+            </a:graphic>
+          </wp:inline>
+        </w:drawing>
+      </w:r>
+    </w:p>
+    <w:p>
+      <w:pPr>
+        <w:rPr>
+          <w:sz w:val="24"/>
+        </w:rPr>
+      </w:pPr>
+    </w:p>
+    <w:p>
+      <w:pPr>
+        <w:rPr>
+          <w:b/>
+          <w:sz w:val="28"/>
+        </w:rPr>
+      </w:pPr>
+      <w:r>
+        <w:rPr>
+          <w:b/>
+          <w:sz w:val="28"/>
+        </w:rPr>
+        <w:t xml:space="preserve">524. </w:t>
+      </w:r>
+      <w:proofErr w:type="spellStart"/>
+      <w:r>
+        <w:rPr>
+          <w:b/>
+          <w:sz w:val="28"/>
+        </w:rPr>
+        <w:t>isLoggedIn</w:t>
+      </w:r>
+      <w:proofErr w:type="spellEnd"/>
+      <w:r>
+        <w:rPr>
+          <w:b/>
+          <w:sz w:val="28"/>
+        </w:rPr>
+        <w:t xml:space="preserve"> Middleware</w:t>
+      </w:r>
+    </w:p>
+    <w:p>
+      <w:pPr>
+        <w:rPr>
+          <w:b/>
+          <w:sz w:val="24"/>
+        </w:rPr>
+      </w:pPr>
+      <w:r>
+        <w:rPr>
+          <w:sz w:val="24"/>
+        </w:rPr>
+        <w:t xml:space="preserve">In this video we’ll add </w:t>
+      </w:r>
+      <w:r>
+        <w:rPr>
+          <w:b/>
+          <w:sz w:val="24"/>
+        </w:rPr>
+        <w:t xml:space="preserve">We can’t add </w:t>
+      </w:r>
+      <w:r>
+        <w:rPr>
+          <w:b/>
+          <w:sz w:val="24"/>
+        </w:rPr>
+        <w:t xml:space="preserve">new campground if we’re not </w:t>
+      </w:r>
+      <w:proofErr w:type="spellStart"/>
+      <w:r>
+        <w:rPr>
+          <w:b/>
+          <w:sz w:val="24"/>
+        </w:rPr>
+        <w:t>loggedin</w:t>
+      </w:r>
+      <w:proofErr w:type="spellEnd"/>
+      <w:r>
+        <w:rPr>
+          <w:b/>
+          <w:sz w:val="24"/>
+        </w:rPr>
+        <w:t xml:space="preserve">. </w:t>
+      </w:r>
+    </w:p>
+    <w:p>
+      <w:pPr>
+        <w:rPr>
+          <w:b/>
+          <w:sz w:val="24"/>
+        </w:rPr>
+      </w:pPr>
+      <w:r>
+        <w:rPr>
+          <w:sz w:val="24"/>
+        </w:rPr>
+        <w:t>It is done using</w:t>
+      </w:r>
+      <w:r>
+        <w:rPr>
+          <w:b/>
+          <w:sz w:val="24"/>
+        </w:rPr>
+        <w:t xml:space="preserve"> </w:t>
+      </w:r>
+      <w:proofErr w:type="spellStart"/>
+      <w:r>
+        <w:rPr>
+          <w:b/>
+          <w:sz w:val="24"/>
+        </w:rPr>
+        <w:t>isAuthenticated</w:t>
+      </w:r>
+      <w:proofErr w:type="spellEnd"/>
+      <w:r>
+        <w:rPr>
+          <w:b/>
+          <w:sz w:val="24"/>
+        </w:rPr>
+        <w:t xml:space="preserve"> </w:t>
+      </w:r>
+      <w:r>
+        <w:rPr>
+          <w:sz w:val="24"/>
+        </w:rPr>
+        <w:t>method</w:t>
+      </w:r>
+      <w:r>
+        <w:rPr>
+          <w:b/>
+          <w:sz w:val="24"/>
+        </w:rPr>
+        <w:t xml:space="preserve"> </w:t>
+      </w:r>
+      <w:r>
+        <w:rPr>
+          <w:sz w:val="24"/>
+        </w:rPr>
+        <w:t>for</w:t>
+      </w:r>
+      <w:r>
+        <w:rPr>
+          <w:b/>
+          <w:sz w:val="24"/>
+        </w:rPr>
+        <w:t xml:space="preserve"> </w:t>
+      </w:r>
+      <w:proofErr w:type="spellStart"/>
+      <w:r>
+        <w:rPr>
+          <w:b/>
+          <w:sz w:val="24"/>
+        </w:rPr>
+        <w:t>passportJS</w:t>
+      </w:r>
+      <w:proofErr w:type="spellEnd"/>
+      <w:r>
+        <w:rPr>
+          <w:b/>
+          <w:sz w:val="24"/>
+        </w:rPr>
+        <w:t>.</w:t>
+      </w:r>
+    </w:p>
+    <w:p>
+      <w:pPr>
+        <w:rPr>
+          <w:sz w:val="24"/>
+        </w:rPr>
+      </w:pPr>
+      <w:r>
+        <w:rPr>
+          <w:sz w:val="24"/>
+        </w:rPr>
+        <w:t xml:space="preserve">For it we create </w:t>
+      </w:r>
+      <w:r>
+        <w:rPr>
+          <w:b/>
+          <w:sz w:val="24"/>
+        </w:rPr>
+        <w:t>middleware</w:t>
+      </w:r>
+      <w:r>
+        <w:rPr>
+          <w:b/>
+          <w:sz w:val="24"/>
+        </w:rPr>
+        <w:t xml:space="preserve">.js </w:t>
+      </w:r>
+      <w:r>
+        <w:rPr>
+          <w:sz w:val="24"/>
+        </w:rPr>
+        <w:t xml:space="preserve">file and add </w:t>
+      </w:r>
+      <w:proofErr w:type="spellStart"/>
+      <w:r>
+        <w:rPr>
+          <w:b/>
+          <w:sz w:val="24"/>
+        </w:rPr>
+        <w:t>isAuthenticated</w:t>
+      </w:r>
+      <w:proofErr w:type="spellEnd"/>
+      <w:r>
+        <w:rPr>
+          <w:b/>
+          <w:sz w:val="24"/>
+        </w:rPr>
+        <w:t xml:space="preserve"> </w:t>
+      </w:r>
+      <w:r>
+        <w:rPr>
+          <w:sz w:val="24"/>
+        </w:rPr>
+        <w:t xml:space="preserve">method inside </w:t>
+      </w:r>
+      <w:proofErr w:type="spellStart"/>
+      <w:r>
+        <w:rPr>
+          <w:b/>
+          <w:sz w:val="24"/>
+        </w:rPr>
+        <w:t>isLoggedin</w:t>
+      </w:r>
+      <w:proofErr w:type="spellEnd"/>
+      <w:r>
+        <w:rPr>
+          <w:b/>
+          <w:sz w:val="24"/>
+        </w:rPr>
+        <w:t xml:space="preserve"> method </w:t>
+      </w:r>
+      <w:r>
+        <w:rPr>
+          <w:sz w:val="24"/>
+        </w:rPr>
+        <w:t>to use that in required routes.</w:t>
+      </w:r>
+    </w:p>
+    <w:p>
+      <w:pPr>
+        <w:jc w:val="center"/>
+        <w:rPr>
+          <w:sz w:val="24"/>
+        </w:rPr>
+      </w:pPr>
+      <w:r>
+        <w:rPr>
+          <w:sz w:val="24"/>
+        </w:rPr>
+        <w:drawing>
+          <wp:inline distT="0" distB="0" distL="0" distR="0" wp14:anchorId="5678FDDF" wp14:editId="7512AD91">
+            <wp:extent cx="3779677" cy="1200150"/>
+            <wp:effectExtent l="0" t="0" r="0" b="0"/>
+            <wp:docPr id="77" name="Picture 77"/>
+            <wp:cNvGraphicFramePr>
+              <a:graphicFrameLocks xmlns:a="http://schemas.openxmlformats.org/drawingml/2006/main" noChangeAspect="1"/>
+            </wp:cNvGraphicFramePr>
+            <a:graphic xmlns:a="http://schemas.openxmlformats.org/drawingml/2006/main">
+              <a:graphicData uri="http://schemas.openxmlformats.org/drawingml/2006/picture">
+                <pic:pic xmlns:pic="http://schemas.openxmlformats.org/drawingml/2006/picture">
+                  <pic:nvPicPr>
+                    <pic:cNvPr id="1" name=""/>
+                    <pic:cNvPicPr/>
+                  </pic:nvPicPr>
+                  <pic:blipFill>
+                    <a:blip r:embed="rId81"/>
+                    <a:stretch>
+                      <a:fillRect/>
+                    </a:stretch>
+                  </pic:blipFill>
+                  <pic:spPr>
+                    <a:xfrm>
+                      <a:off x="0" y="0"/>
+                      <a:ext cx="3792044" cy="1204077"/>
+                    </a:xfrm>
+                    <a:prstGeom prst="rect">
+                      <a:avLst/>
+                    </a:prstGeom>
+                  </pic:spPr>
+                </pic:pic>
+              </a:graphicData>
+            </a:graphic>
+          </wp:inline>
+        </w:drawing>
+      </w:r>
+    </w:p>
+    <w:p>
+      <w:pPr>
+        <w:rPr>
+          <w:i/>
+          <w:sz w:val="24"/>
+        </w:rPr>
+      </w:pPr>
+      <w:r>
+        <w:rPr>
+          <w:i/>
+          <w:sz w:val="24"/>
+        </w:rPr>
+        <w:t>Then import it from the middleware</w:t>
+      </w:r>
+    </w:p>
+    <w:p>
+      <w:pPr>
+        <w:rPr>
+          <w:noProof/>
+        </w:rPr>
+      </w:pPr>
+      <w:r>
+        <w:rPr>
+          <w:sz w:val="24"/>
+        </w:rPr>
+        <w:drawing>
+          <wp:inline distT="0" distB="0" distL="0" distR="0" wp14:anchorId="4D12FC5A" wp14:editId="6C67E5E7">
+            <wp:extent cx="5731510" cy="386080"/>
+            <wp:effectExtent l="0" t="0" r="2540" b="0"/>
+            <wp:docPr id="79" name="Picture 79"/>
+            <wp:cNvGraphicFramePr>
+              <a:graphicFrameLocks xmlns:a="http://schemas.openxmlformats.org/drawingml/2006/main" noChangeAspect="1"/>
+            </wp:cNvGraphicFramePr>
+            <a:graphic xmlns:a="http://schemas.openxmlformats.org/drawingml/2006/main">
+              <a:graphicData uri="http://schemas.openxmlformats.org/drawingml/2006/picture">
+                <pic:pic xmlns:pic="http://schemas.openxmlformats.org/drawingml/2006/picture">
+                  <pic:nvPicPr>
+                    <pic:cNvPr id="1" name=""/>
+                    <pic:cNvPicPr/>
+                  </pic:nvPicPr>
+                  <pic:blipFill>
+                    <a:blip r:embed="rId82"/>
+                    <a:stretch>
+                      <a:fillRect/>
+                    </a:stretch>
+                  </pic:blipFill>
+                  <pic:spPr>
+                    <a:xfrm>
+                      <a:off x="0" y="0"/>
+                      <a:ext cx="5731510" cy="386080"/>
+                    </a:xfrm>
+                    <a:prstGeom prst="rect">
+                      <a:avLst/>
+                    </a:prstGeom>
+                  </pic:spPr>
+                </pic:pic>
+              </a:graphicData>
+            </a:graphic>
+          </wp:inline>
+        </w:drawing>
+      </w:r>
+      <w:r>
+        <w:rPr>
+          <w:sz w:val="24"/>
+        </w:rPr>
+        <w:t xml:space="preserve"> </w:t>
+      </w:r>
+      <w:r>
+        <w:rPr>
+          <w:sz w:val="24"/>
+        </w:rPr>
+        <w:t>The we can use it in required route while requesting the endpoints</w:t>
+      </w:r>
+      <w:r>
+        <w:rPr>
+          <w:noProof/>
+        </w:rPr>
+        <w:t xml:space="preserve"> </w:t>
+      </w:r>
+      <w:r>
+        <w:rPr>
+          <w:sz w:val="24"/>
+        </w:rPr>
+        <w:drawing>
+          <wp:inline distT="0" distB="0" distL="0" distR="0" wp14:anchorId="136E4009" wp14:editId="10D23B15">
+            <wp:extent cx="5731510" cy="1854200"/>
+            <wp:effectExtent l="0" t="0" r="2540" b="0"/>
+            <wp:docPr id="78" name="Picture 78"/>
+            <wp:cNvGraphicFramePr>
+              <a:graphicFrameLocks xmlns:a="http://schemas.openxmlformats.org/drawingml/2006/main" noChangeAspect="1"/>
+            </wp:cNvGraphicFramePr>
+            <a:graphic xmlns:a="http://schemas.openxmlformats.org/drawingml/2006/main">
+              <a:graphicData uri="http://schemas.openxmlformats.org/drawingml/2006/picture">
+                <pic:pic xmlns:pic="http://schemas.openxmlformats.org/drawingml/2006/picture">
+                  <pic:nvPicPr>
+                    <pic:cNvPr id="1" name=""/>
+                    <pic:cNvPicPr/>
+                  </pic:nvPicPr>
+                  <pic:blipFill>
+                    <a:blip r:embed="rId83"/>
+                    <a:stretch>
+                      <a:fillRect/>
+                    </a:stretch>
+                  </pic:blipFill>
+                  <pic:spPr>
+                    <a:xfrm>
+                      <a:off x="0" y="0"/>
+                      <a:ext cx="5731510" cy="1854200"/>
+                    </a:xfrm>
+                    <a:prstGeom prst="rect">
+                      <a:avLst/>
+                    </a:prstGeom>
+                  </pic:spPr>
+                </pic:pic>
+              </a:graphicData>
+            </a:graphic>
+          </wp:inline>
+        </w:drawing>
+      </w:r>
+    </w:p>
+    <w:p>
+      <w:pPr>
+        <w:rPr>
+          <w:sz w:val="24"/>
+        </w:rPr>
+      </w:pPr>
+    </w:p>
+    <w:p>
+      <w:pPr>
+        <w:rPr>
+          <w:b/>
+          <w:sz w:val="28"/>
+        </w:rPr>
+      </w:pPr>
+      <w:r>
+        <w:rPr>
+          <w:b/>
+          <w:sz w:val="28"/>
+        </w:rPr>
+        <w:lastRenderedPageBreak/>
+        <w:t>526. Adding Logout</w:t>
+      </w:r>
+      <w:r>
+        <w:rPr>
+          <w:b/>
+          <w:sz w:val="28"/>
+        </w:rPr>
+        <w:t xml:space="preserve"> and </w:t>
+      </w:r>
+      <w:r>
+        <w:rPr>
+          <w:b/>
+          <w:sz w:val="28"/>
+        </w:rPr>
+        <w:t>525. IMPORTANT: Fixing Logout</w:t>
+      </w:r>
+    </w:p>
+    <w:p>
+      <w:pPr>
+        <w:rPr>
+          <w:b/>
+          <w:i/>
+          <w:sz w:val="24"/>
+        </w:rPr>
+      </w:pPr>
+      <w:r>
+        <w:rPr>
+          <w:b/>
+          <w:i/>
+          <w:sz w:val="24"/>
+        </w:rPr>
+        <w:t xml:space="preserve">In newer version use the following syntax for logout route </w:t>
+      </w:r>
+      <w:r>
+        <w:rPr>
+          <w:b/>
+          <w:i/>
+          <w:sz w:val="24"/>
+        </w:rPr>
+        <w:tab/>
+      </w:r>
+      <w:r>
+        <w:rPr>
+          <w:b/>
+          <w:i/>
+          <w:sz w:val="24"/>
+        </w:rPr>
+        <w:drawing>
+          <wp:inline distT="0" distB="0" distL="0" distR="0" wp14:anchorId="6A63326A" wp14:editId="40258F28">
+            <wp:extent cx="2286635" cy="1316881"/>
+            <wp:effectExtent l="0" t="0" r="0" b="0"/>
+            <wp:docPr id="80" name="Picture 80"/>
+            <wp:cNvGraphicFramePr>
+              <a:graphicFrameLocks xmlns:a="http://schemas.openxmlformats.org/drawingml/2006/main" noChangeAspect="1"/>
+            </wp:cNvGraphicFramePr>
+            <a:graphic xmlns:a="http://schemas.openxmlformats.org/drawingml/2006/main">
+              <a:graphicData uri="http://schemas.openxmlformats.org/drawingml/2006/picture">
+                <pic:pic xmlns:pic="http://schemas.openxmlformats.org/drawingml/2006/picture">
+                  <pic:nvPicPr>
+                    <pic:cNvPr id="1" name=""/>
+                    <pic:cNvPicPr/>
+                  </pic:nvPicPr>
+                  <pic:blipFill>
+                    <a:blip r:embed="rId84"/>
+                    <a:stretch>
+                      <a:fillRect/>
+                    </a:stretch>
+                  </pic:blipFill>
+                  <pic:spPr>
+                    <a:xfrm>
+                      <a:off x="0" y="0"/>
+                      <a:ext cx="2333342" cy="1343780"/>
+                    </a:xfrm>
+                    <a:prstGeom prst="rect">
+                      <a:avLst/>
+                    </a:prstGeom>
+                  </pic:spPr>
+                </pic:pic>
+              </a:graphicData>
+            </a:graphic>
+          </wp:inline>
+        </w:drawing>
+      </w:r>
+    </w:p>
+    <w:p>
+      <w:pPr>
+        <w:rPr>
+          <w:noProof/>
+        </w:rPr>
+      </w:pPr>
+      <w:r>
+        <w:rPr>
+          <w:sz w:val="24"/>
+        </w:rPr>
+        <w:t>As we’re using the earlier version we’ll use this method</w:t>
+      </w:r>
+      <w:r>
+        <w:rPr>
+          <w:noProof/>
+        </w:rPr>
+        <w:t xml:space="preserve"> </w:t>
+      </w:r>
+      <w:r>
+        <w:rPr>
+          <w:sz w:val="24"/>
+        </w:rPr>
+        <w:drawing>
+          <wp:inline distT="0" distB="0" distL="0" distR="0" wp14:anchorId="0DAC21E8" wp14:editId="3B66CF30">
+            <wp:extent cx="3425824" cy="1181094"/>
+            <wp:effectExtent l="0" t="0" r="3810" b="635"/>
+            <wp:docPr id="81" name="Picture 81"/>
+            <wp:cNvGraphicFramePr>
+              <a:graphicFrameLocks xmlns:a="http://schemas.openxmlformats.org/drawingml/2006/main" noChangeAspect="1"/>
+            </wp:cNvGraphicFramePr>
+            <a:graphic xmlns:a="http://schemas.openxmlformats.org/drawingml/2006/main">
+              <a:graphicData uri="http://schemas.openxmlformats.org/drawingml/2006/picture">
+                <pic:pic xmlns:pic="http://schemas.openxmlformats.org/drawingml/2006/picture">
+                  <pic:nvPicPr>
+                    <pic:cNvPr id="1" name=""/>
+                    <pic:cNvPicPr/>
+                  </pic:nvPicPr>
+                  <pic:blipFill>
+                    <a:blip r:embed="rId85"/>
+                    <a:stretch>
+                      <a:fillRect/>
+                    </a:stretch>
+                  </pic:blipFill>
+                  <pic:spPr>
+                    <a:xfrm>
+                      <a:off x="0" y="0"/>
+                      <a:ext cx="3473703" cy="1197601"/>
+                    </a:xfrm>
+                    <a:prstGeom prst="rect">
+                      <a:avLst/>
+                    </a:prstGeom>
+                  </pic:spPr>
+                </pic:pic>
+              </a:graphicData>
+            </a:graphic>
+          </wp:inline>
+        </w:drawing>
+      </w:r>
+    </w:p>
+    <w:p>
+      <w:pPr>
+        <w:rPr>
+          <w:sz w:val="24"/>
+        </w:rPr>
+      </w:pPr>
+    </w:p>
+    <w:p>
+      <w:pPr>
+        <w:rPr>
+          <w:b/>
+          <w:sz w:val="28"/>
+        </w:rPr>
+      </w:pPr>
+      <w:r>
+        <w:rPr>
+          <w:b/>
+          <w:sz w:val="28"/>
+        </w:rPr>
+        <w:t xml:space="preserve">527. </w:t>
+      </w:r>
+      <w:proofErr w:type="spellStart"/>
+      <w:r>
+        <w:rPr>
+          <w:b/>
+          <w:sz w:val="28"/>
+        </w:rPr>
+        <w:t>currentUser</w:t>
+      </w:r>
+      <w:proofErr w:type="spellEnd"/>
+      <w:r>
+        <w:rPr>
+          <w:b/>
+          <w:sz w:val="28"/>
+        </w:rPr>
+        <w:t xml:space="preserve"> Helper</w:t>
+      </w:r>
+    </w:p>
+    <w:p>
+      <w:pPr>
+        <w:rPr>
+          <w:sz w:val="24"/>
+        </w:rPr>
+      </w:pPr>
+      <w:r>
+        <w:rPr>
+          <w:sz w:val="24"/>
+        </w:rPr>
+        <w:t xml:space="preserve">In this video we’ll change </w:t>
+      </w:r>
+      <w:r>
+        <w:rPr>
+          <w:b/>
+          <w:sz w:val="24"/>
+        </w:rPr>
+        <w:t>the logout and register</w:t>
+      </w:r>
+      <w:r>
+        <w:rPr>
+          <w:sz w:val="24"/>
+        </w:rPr>
+        <w:t xml:space="preserve"> buttons in </w:t>
+      </w:r>
+      <w:r>
+        <w:rPr>
+          <w:b/>
+          <w:sz w:val="24"/>
+        </w:rPr>
+        <w:t xml:space="preserve">navbar </w:t>
+      </w:r>
+      <w:r>
+        <w:rPr>
+          <w:sz w:val="24"/>
+        </w:rPr>
+        <w:t xml:space="preserve"> to </w:t>
+      </w:r>
+      <w:r>
+        <w:rPr>
+          <w:b/>
+          <w:sz w:val="24"/>
+        </w:rPr>
+        <w:t>Logout</w:t>
+      </w:r>
+      <w:r>
+        <w:rPr>
+          <w:sz w:val="24"/>
+        </w:rPr>
+        <w:t xml:space="preserve"> button once user is </w:t>
+      </w:r>
+      <w:proofErr w:type="spellStart"/>
+      <w:r>
+        <w:rPr>
+          <w:sz w:val="24"/>
+        </w:rPr>
+        <w:t>loggen</w:t>
+      </w:r>
+      <w:proofErr w:type="spellEnd"/>
+      <w:r>
+        <w:rPr>
+          <w:sz w:val="24"/>
+        </w:rPr>
+        <w:t xml:space="preserve"> in.</w:t>
+      </w:r>
+    </w:p>
+    <w:p>
+      <w:pPr>
+        <w:rPr>
+          <w:noProof/>
+        </w:rPr>
+      </w:pPr>
+      <w:r>
+        <w:rPr>
+          <w:sz w:val="24"/>
+        </w:rPr>
+        <w:drawing>
+          <wp:inline distT="0" distB="0" distL="0" distR="0" wp14:anchorId="0403C5EB" wp14:editId="1FCC76D4">
+            <wp:extent cx="1467055" cy="438211"/>
+            <wp:effectExtent l="0" t="0" r="0" b="0"/>
+            <wp:docPr id="82" name="Picture 82"/>
+            <wp:cNvGraphicFramePr>
+              <a:graphicFrameLocks xmlns:a="http://schemas.openxmlformats.org/drawingml/2006/main" noChangeAspect="1"/>
+            </wp:cNvGraphicFramePr>
+            <a:graphic xmlns:a="http://schemas.openxmlformats.org/drawingml/2006/main">
+              <a:graphicData uri="http://schemas.openxmlformats.org/drawingml/2006/picture">
+                <pic:pic xmlns:pic="http://schemas.openxmlformats.org/drawingml/2006/picture">
+                  <pic:nvPicPr>
+                    <pic:cNvPr id="1" name=""/>
+                    <pic:cNvPicPr/>
+                  </pic:nvPicPr>
+                  <pic:blipFill>
+                    <a:blip r:embed="rId86"/>
+                    <a:stretch>
+                      <a:fillRect/>
+                    </a:stretch>
+                  </pic:blipFill>
+                  <pic:spPr>
+                    <a:xfrm>
+                      <a:off x="0" y="0"/>
+                      <a:ext cx="1467055" cy="438211"/>
+                    </a:xfrm>
+                    <a:prstGeom prst="rect">
+                      <a:avLst/>
+                    </a:prstGeom>
+                  </pic:spPr>
+                </pic:pic>
+              </a:graphicData>
+            </a:graphic>
+          </wp:inline>
+        </w:drawing>
+      </w:r>
+      <w:r>
+        <w:rPr>
+          <w:noProof/>
+        </w:rPr>
+        <w:t xml:space="preserve"> </w:t>
+      </w:r>
+      <w:r>
+        <w:rPr>
+          <w:sz w:val="24"/>
+        </w:rPr>
+        <w:drawing>
+          <wp:inline distT="0" distB="0" distL="0" distR="0" wp14:anchorId="04DF85C7" wp14:editId="0E1BD8B8">
+            <wp:extent cx="857370" cy="504895"/>
+            <wp:effectExtent l="0" t="0" r="0" b="0"/>
+            <wp:docPr id="83" name="Picture 83"/>
+            <wp:cNvGraphicFramePr>
+              <a:graphicFrameLocks xmlns:a="http://schemas.openxmlformats.org/drawingml/2006/main" noChangeAspect="1"/>
+            </wp:cNvGraphicFramePr>
+            <a:graphic xmlns:a="http://schemas.openxmlformats.org/drawingml/2006/main">
+              <a:graphicData uri="http://schemas.openxmlformats.org/drawingml/2006/picture">
+                <pic:pic xmlns:pic="http://schemas.openxmlformats.org/drawingml/2006/picture">
+                  <pic:nvPicPr>
+                    <pic:cNvPr id="1" name=""/>
+                    <pic:cNvPicPr/>
+                  </pic:nvPicPr>
+                  <pic:blipFill>
+                    <a:blip r:embed="rId87"/>
+                    <a:stretch>
+                      <a:fillRect/>
+                    </a:stretch>
+                  </pic:blipFill>
+                  <pic:spPr>
+                    <a:xfrm>
+                      <a:off x="0" y="0"/>
+                      <a:ext cx="857370" cy="504895"/>
+                    </a:xfrm>
+                    <a:prstGeom prst="rect">
+                      <a:avLst/>
+                    </a:prstGeom>
+                  </pic:spPr>
+                </pic:pic>
+              </a:graphicData>
+            </a:graphic>
+          </wp:inline>
+        </w:drawing>
+      </w:r>
+    </w:p>
+    <w:p>
+      <w:pPr>
+        <w:rPr>
+          <w:sz w:val="24"/>
+        </w:rPr>
+      </w:pPr>
+    </w:p>
+    <w:p>
+      <w:pPr>
+        <w:rPr>
+          <w:sz w:val="24"/>
+        </w:rPr>
+      </w:pPr>
+      <w:r>
+        <w:rPr>
+          <w:sz w:val="24"/>
+        </w:rPr>
+        <w:t xml:space="preserve">We use conditionals in navbar view to check user </w:t>
+      </w:r>
+      <w:proofErr w:type="spellStart"/>
+      <w:r>
+        <w:rPr>
+          <w:sz w:val="24"/>
+        </w:rPr>
+        <w:t>loggedin</w:t>
+      </w:r>
+      <w:proofErr w:type="spellEnd"/>
+      <w:r>
+        <w:rPr>
+          <w:sz w:val="24"/>
+        </w:rPr>
+        <w:t xml:space="preserve"> or not</w:t>
+      </w:r>
+      <w:r>
+        <w:rPr>
+          <w:noProof/>
+        </w:rPr>
+        <w:t xml:space="preserve"> </w:t>
+      </w:r>
+      <w:r>
+        <w:rPr>
+          <w:sz w:val="24"/>
+        </w:rPr>
+        <w:drawing>
+          <wp:inline distT="0" distB="0" distL="0" distR="0" wp14:anchorId="023B5872" wp14:editId="379D9884">
+            <wp:extent cx="3569178" cy="1186180"/>
+            <wp:effectExtent l="0" t="0" r="0" b="0"/>
+            <wp:docPr id="84" name="Picture 84"/>
+            <wp:cNvGraphicFramePr>
+              <a:graphicFrameLocks xmlns:a="http://schemas.openxmlformats.org/drawingml/2006/main" noChangeAspect="1"/>
+            </wp:cNvGraphicFramePr>
+            <a:graphic xmlns:a="http://schemas.openxmlformats.org/drawingml/2006/main">
+              <a:graphicData uri="http://schemas.openxmlformats.org/drawingml/2006/picture">
+                <pic:pic xmlns:pic="http://schemas.openxmlformats.org/drawingml/2006/picture">
+                  <pic:nvPicPr>
+                    <pic:cNvPr id="1" name=""/>
+                    <pic:cNvPicPr/>
+                  </pic:nvPicPr>
+                  <pic:blipFill>
+                    <a:blip r:embed="rId88"/>
+                    <a:stretch>
+                      <a:fillRect/>
+                    </a:stretch>
+                  </pic:blipFill>
+                  <pic:spPr>
+                    <a:xfrm>
+                      <a:off x="0" y="0"/>
+                      <a:ext cx="3601219" cy="1196829"/>
+                    </a:xfrm>
+                    <a:prstGeom prst="rect">
+                      <a:avLst/>
+                    </a:prstGeom>
+                  </pic:spPr>
+                </pic:pic>
+              </a:graphicData>
+            </a:graphic>
+          </wp:inline>
+        </w:drawing>
+      </w:r>
+      <w:r>
+        <w:rPr>
+          <w:sz w:val="24"/>
+        </w:rPr>
+        <w:t xml:space="preserve"> </w:t>
+      </w:r>
+    </w:p>
+    <w:p>
+      <w:pPr>
+        <w:rPr>
+          <w:b/>
+          <w:sz w:val="28"/>
+        </w:rPr>
+      </w:pPr>
+    </w:p>
+    <w:p>
+      <w:pPr>
+        <w:rPr>
+          <w:b/>
+          <w:sz w:val="28"/>
+        </w:rPr>
+      </w:pPr>
+      <w:r>
+        <w:rPr>
+          <w:b/>
+          <w:sz w:val="28"/>
+        </w:rPr>
+        <w:t>528. Fixing Register Route</w:t>
+      </w:r>
+    </w:p>
+    <w:p>
+      <w:pPr>
+        <w:rPr>
+          <w:noProof/>
+        </w:rPr>
+      </w:pPr>
+      <w:r>
+        <w:rPr>
+          <w:sz w:val="24"/>
+        </w:rPr>
+        <w:lastRenderedPageBreak/>
+        <w:t xml:space="preserve">Then we check in the register route by sending </w:t>
+      </w:r>
+      <w:r>
+        <w:rPr>
+          <w:sz w:val="24"/>
+        </w:rPr>
+        <w:t>login route info about the new registered user to log him in</w:t>
+      </w:r>
+      <w:r>
+        <w:rPr>
+          <w:noProof/>
+        </w:rPr>
+        <w:t xml:space="preserve"> </w:t>
+      </w:r>
+      <w:r>
+        <w:rPr>
+          <w:sz w:val="24"/>
+        </w:rPr>
+        <w:drawing>
+          <wp:inline distT="0" distB="0" distL="0" distR="0" wp14:anchorId="08A20D2E" wp14:editId="44179DD9">
+            <wp:extent cx="5731510" cy="1386840"/>
+            <wp:effectExtent l="0" t="0" r="2540" b="3810"/>
+            <wp:docPr id="85" name="Picture 85"/>
+            <wp:cNvGraphicFramePr>
+              <a:graphicFrameLocks xmlns:a="http://schemas.openxmlformats.org/drawingml/2006/main" noChangeAspect="1"/>
+            </wp:cNvGraphicFramePr>
+            <a:graphic xmlns:a="http://schemas.openxmlformats.org/drawingml/2006/main">
+              <a:graphicData uri="http://schemas.openxmlformats.org/drawingml/2006/picture">
+                <pic:pic xmlns:pic="http://schemas.openxmlformats.org/drawingml/2006/picture">
+                  <pic:nvPicPr>
+                    <pic:cNvPr id="1" name=""/>
+                    <pic:cNvPicPr/>
+                  </pic:nvPicPr>
+                  <pic:blipFill>
+                    <a:blip r:embed="rId89"/>
+                    <a:stretch>
+                      <a:fillRect/>
+                    </a:stretch>
+                  </pic:blipFill>
+                  <pic:spPr>
+                    <a:xfrm>
+                      <a:off x="0" y="0"/>
+                      <a:ext cx="5731510" cy="1386840"/>
+                    </a:xfrm>
+                    <a:prstGeom prst="rect">
+                      <a:avLst/>
+                    </a:prstGeom>
+                  </pic:spPr>
+                </pic:pic>
+              </a:graphicData>
+            </a:graphic>
+          </wp:inline>
+        </w:drawing>
+      </w:r>
+    </w:p>
+    <w:p>
+      <w:pPr>
+        <w:rPr>
+          <w:sz w:val="24"/>
+        </w:rPr>
+      </w:pPr>
+    </w:p>
+    <w:p>
+      <w:pPr>
+        <w:rPr>
+          <w:b/>
+          <w:sz w:val="28"/>
+        </w:rPr>
+      </w:pPr>
+      <w:r>
+        <w:rPr>
+          <w:b/>
+          <w:sz w:val="28"/>
+        </w:rPr>
+        <w:t xml:space="preserve">530. </w:t>
+      </w:r>
+      <w:proofErr w:type="spellStart"/>
+      <w:r>
+        <w:rPr>
+          <w:b/>
+          <w:sz w:val="28"/>
+        </w:rPr>
+        <w:t>ReturnTo</w:t>
+      </w:r>
+      <w:proofErr w:type="spellEnd"/>
+      <w:r>
+        <w:rPr>
+          <w:b/>
+          <w:sz w:val="28"/>
+        </w:rPr>
+        <w:t xml:space="preserve"> </w:t>
+      </w:r>
+      <w:proofErr w:type="spellStart"/>
+      <w:r>
+        <w:rPr>
+          <w:b/>
+          <w:sz w:val="28"/>
+        </w:rPr>
+        <w:t>Behavior</w:t>
+      </w:r>
+      <w:proofErr w:type="spellEnd"/>
+    </w:p>
+    <w:p>
+      <w:pPr>
+        <w:rPr>
+          <w:b/>
+          <w:sz w:val="28"/>
+        </w:rPr>
+      </w:pPr>
+      <w:r>
+        <w:rPr>
+          <w:b/>
+          <w:sz w:val="28"/>
+        </w:rPr>
+        <w:drawing>
+          <wp:inline distT="0" distB="0" distL="0" distR="0" wp14:anchorId="60AD8538" wp14:editId="0473632C">
+            <wp:extent cx="5731510" cy="790575"/>
+            <wp:effectExtent l="0" t="0" r="2540" b="9525"/>
+            <wp:docPr id="87" name="Picture 87"/>
+            <wp:cNvGraphicFramePr>
+              <a:graphicFrameLocks xmlns:a="http://schemas.openxmlformats.org/drawingml/2006/main" noChangeAspect="1"/>
+            </wp:cNvGraphicFramePr>
+            <a:graphic xmlns:a="http://schemas.openxmlformats.org/drawingml/2006/main">
+              <a:graphicData uri="http://schemas.openxmlformats.org/drawingml/2006/picture">
+                <pic:pic xmlns:pic="http://schemas.openxmlformats.org/drawingml/2006/picture">
+                  <pic:nvPicPr>
+                    <pic:cNvPr id="1" name=""/>
+                    <pic:cNvPicPr/>
+                  </pic:nvPicPr>
+                  <pic:blipFill>
+                    <a:blip r:embed="rId90"/>
+                    <a:stretch>
+                      <a:fillRect/>
+                    </a:stretch>
+                  </pic:blipFill>
+                  <pic:spPr>
+                    <a:xfrm>
+                      <a:off x="0" y="0"/>
+                      <a:ext cx="5731510" cy="790575"/>
+                    </a:xfrm>
+                    <a:prstGeom prst="rect">
+                      <a:avLst/>
+                    </a:prstGeom>
+                  </pic:spPr>
+                </pic:pic>
+              </a:graphicData>
+            </a:graphic>
+          </wp:inline>
+        </w:drawing>
+      </w:r>
+    </w:p>
+    <w:p>
+      <w:pPr>
+        <w:rPr>
+          <w:sz w:val="24"/>
+        </w:rPr>
+      </w:pPr>
+      <w:r>
+        <w:rPr>
+          <w:b/>
+          <w:sz w:val="24"/>
+        </w:rPr>
+        <w:t>In</w:t>
+      </w:r>
+      <w:r>
+        <w:rPr>
+          <w:b/>
+          <w:sz w:val="24"/>
+        </w:rPr>
+        <w:t xml:space="preserve"> line </w:t>
+      </w:r>
+      <w:r>
+        <w:rPr>
+          <w:b/>
+          <w:sz w:val="24"/>
+        </w:rPr>
+        <w:t>3</w:t>
+      </w:r>
+      <w:r>
+        <w:rPr>
+          <w:b/>
+          <w:sz w:val="24"/>
+        </w:rPr>
+        <w:t>6</w:t>
+      </w:r>
+      <w:r>
+        <w:rPr>
+          <w:sz w:val="24"/>
+        </w:rPr>
+        <w:t xml:space="preserve">, a function is </w:t>
+      </w:r>
+      <w:r>
+        <w:rPr>
+          <w:b/>
+          <w:sz w:val="24"/>
+        </w:rPr>
+        <w:t>defined to handle the successful authentication</w:t>
+      </w:r>
+      <w:r>
+        <w:rPr>
+          <w:sz w:val="24"/>
+        </w:rPr>
+        <w:t xml:space="preserve">. </w:t>
+      </w:r>
+    </w:p>
+    <w:p>
+      <w:pPr>
+        <w:rPr>
+          <w:b/>
+          <w:sz w:val="28"/>
+        </w:rPr>
+      </w:pPr>
+      <w:r>
+        <w:rPr>
+          <w:sz w:val="24"/>
+        </w:rPr>
+        <w:t>This function first checks if there is a </w:t>
+      </w:r>
+      <w:proofErr w:type="spellStart"/>
+      <w:r>
+        <w:rPr>
+          <w:sz w:val="24"/>
+        </w:rPr>
+        <w:t>returnTo</w:t>
+      </w:r>
+      <w:proofErr w:type="spellEnd"/>
+      <w:r>
+        <w:rPr>
+          <w:sz w:val="24"/>
+        </w:rPr>
+        <w:t> property in the </w:t>
+      </w:r>
+      <w:proofErr w:type="spellStart"/>
+      <w:r>
+        <w:rPr>
+          <w:b/>
+          <w:sz w:val="24"/>
+        </w:rPr>
+        <w:t>req.session</w:t>
+      </w:r>
+      <w:proofErr w:type="spellEnd"/>
+      <w:r>
+        <w:rPr>
+          <w:b/>
+          <w:sz w:val="24"/>
+        </w:rPr>
+        <w:t> object</w:t>
+      </w:r>
+      <w:r>
+        <w:rPr>
+          <w:sz w:val="24"/>
+        </w:rPr>
+        <w:t xml:space="preserve">, </w:t>
+      </w:r>
+      <w:r>
+        <w:rPr>
+          <w:b/>
+          <w:sz w:val="24"/>
+        </w:rPr>
+        <w:t>which is used to store the URL that the user was trying to access before they were redirected to the login page</w:t>
+      </w:r>
+      <w:r>
+        <w:rPr>
+          <w:sz w:val="24"/>
+        </w:rPr>
+        <w:t>. If there is a </w:t>
+      </w:r>
+      <w:proofErr w:type="spellStart"/>
+      <w:r>
+        <w:rPr>
+          <w:sz w:val="24"/>
+        </w:rPr>
+        <w:t>returnTo</w:t>
+      </w:r>
+      <w:proofErr w:type="spellEnd"/>
+      <w:r>
+        <w:rPr>
+          <w:sz w:val="24"/>
+        </w:rPr>
+        <w:t> property</w:t>
+      </w:r>
+      <w:r>
+        <w:rPr>
+          <w:b/>
+          <w:sz w:val="24"/>
+        </w:rPr>
+        <w:t>, its value is stored in a </w:t>
+      </w:r>
+      <w:proofErr w:type="spellStart"/>
+      <w:r>
+        <w:rPr>
+          <w:b/>
+          <w:sz w:val="24"/>
+        </w:rPr>
+        <w:t>redirectUrl</w:t>
+      </w:r>
+      <w:proofErr w:type="spellEnd"/>
+      <w:r>
+        <w:rPr>
+          <w:b/>
+          <w:sz w:val="24"/>
+        </w:rPr>
+        <w:t> variable. Otherwise, the default value of /campgrounds is used.</w:t>
+      </w:r>
+    </w:p>
+    <w:p>
+      <w:pPr>
+        <w:rPr>
+          <w:b/>
+          <w:sz w:val="28"/>
+        </w:rPr>
+      </w:pPr>
+      <w:r>
+        <w:rPr>
+          <w:b/>
+          <w:sz w:val="24"/>
+        </w:rPr>
+        <w:t xml:space="preserve">On line </w:t>
+      </w:r>
+      <w:r>
+        <w:rPr>
+          <w:b/>
+          <w:sz w:val="24"/>
+        </w:rPr>
+        <w:t>3</w:t>
+      </w:r>
+      <w:r>
+        <w:rPr>
+          <w:b/>
+          <w:sz w:val="24"/>
+        </w:rPr>
+        <w:t>7, the </w:t>
+      </w:r>
+      <w:proofErr w:type="spellStart"/>
+      <w:r>
+        <w:rPr>
+          <w:b/>
+          <w:sz w:val="24"/>
+        </w:rPr>
+        <w:t>returnTo</w:t>
+      </w:r>
+      <w:proofErr w:type="spellEnd"/>
+      <w:r>
+        <w:rPr>
+          <w:b/>
+          <w:sz w:val="24"/>
+        </w:rPr>
+        <w:t> property is deleted from the </w:t>
+      </w:r>
+      <w:proofErr w:type="spellStart"/>
+      <w:r>
+        <w:rPr>
+          <w:b/>
+          <w:sz w:val="24"/>
+        </w:rPr>
+        <w:t>req.session</w:t>
+      </w:r>
+      <w:proofErr w:type="spellEnd"/>
+      <w:r>
+        <w:rPr>
+          <w:b/>
+          <w:sz w:val="24"/>
+        </w:rPr>
+        <w:t> object to prevent it from being used again in future requests.</w:t>
+      </w:r>
+    </w:p>
+    <w:p>
+      <w:pPr>
+        <w:rPr>
+          <w:b/>
+          <w:sz w:val="28"/>
+        </w:rPr>
+      </w:pPr>
       <w:bookmarkStart w:id="0" w:name="_GoBack"/>
-      <w:bookmarkEnd w:id="0"/>
-    </w:p>
-    <w:p>
-      <w:pPr>
-        <w:rPr>
-          <w:sz w:val="24"/>
-        </w:rPr>
-      </w:pPr>
-    </w:p>
+      <w:r>
+        <w:rPr>
+          <w:b/>
+          <w:sz w:val="24"/>
+        </w:rPr>
+        <w:t xml:space="preserve">On line </w:t>
+      </w:r>
+      <w:r>
+        <w:rPr>
+          <w:b/>
+          <w:sz w:val="24"/>
+        </w:rPr>
+        <w:t>3</w:t>
+      </w:r>
+      <w:r>
+        <w:rPr>
+          <w:b/>
+          <w:sz w:val="24"/>
+        </w:rPr>
+        <w:t>8, the user is redirected to the </w:t>
+      </w:r>
+      <w:proofErr w:type="spellStart"/>
+      <w:r>
+        <w:rPr>
+          <w:b/>
+          <w:sz w:val="24"/>
+        </w:rPr>
+        <w:t>redirectUrl</w:t>
+      </w:r>
+      <w:proofErr w:type="spellEnd"/>
+      <w:r>
+        <w:rPr>
+          <w:b/>
+          <w:sz w:val="24"/>
+        </w:rPr>
+        <w:t> using the </w:t>
+      </w:r>
+      <w:proofErr w:type="spellStart"/>
+      <w:r>
+        <w:rPr>
+          <w:b/>
+          <w:sz w:val="24"/>
+        </w:rPr>
+        <w:t>res.redirect</w:t>
+      </w:r>
+      <w:proofErr w:type="spellEnd"/>
+      <w:r>
+        <w:rPr>
+          <w:b/>
+          <w:sz w:val="24"/>
+        </w:rPr>
+        <w:t> method.</w:t>
+      </w:r>
+    </w:p>
+    <w:bookmarkEnd w:id="0"/>
     <w:p>
       <w:pPr>
         <w:rPr>
@@ -7761,6 +10224,155 @@
 <file path=word/numbering.xml><?xml version="1.0" encoding="utf-8"?>
 <w:numbering xmlns:wpc="http://schemas.microsoft.com/office/word/2010/wordprocessingCanvas" xmlns:cx="http://schemas.microsoft.com/office/drawing/2014/chartex" xmlns:cx1="http://schemas.microsoft.com/office/drawing/2015/9/8/chartex" xmlns:cx2="http://schemas.microsoft.com/office/drawing/2015/10/21/chartex" xmlns:cx3="http://schemas.microsoft.com/office/drawing/2016/5/9/chartex" xmlns:cx4="http://schemas.microsoft.com/office/drawing/2016/5/10/chartex" xmlns:cx5="http://schemas.microsoft.com/office/drawing/2016/5/11/chartex" xmlns:cx6="http://schemas.microsoft.com/office/drawing/2016/5/12/chartex" xmlns:cx7="http://schemas.microsoft.com/office/drawing/2016/5/13/chartex" xmlns:cx8="http://schemas.microsoft.com/office/drawing/2016/5/14/chartex" xmlns:mc="http://schemas.openxmlformats.org/markup-compatibility/2006" xmlns:aink="http://schemas.microsoft.com/office/drawing/2016/ink" xmlns:am3d="http://schemas.microsoft.com/office/drawing/2017/model3d" xmlns:o="urn:schemas-microsoft-com:office:office" xmlns:r="http://schemas.openxmlformats.org/officeDocument/2006/relationships" xmlns:m="http://schemas.openxmlformats.org/officeDocument/2006/math" xmlns:v="urn:schemas-microsoft-com:vml" xmlns:wp14="http://schemas.microsoft.com/office/word/2010/wordprocessingDrawing" xmlns:wp="http://schemas.openxmlformats.org/drawingml/2006/wordprocessingDrawing" xmlns:w10="urn:schemas-microsoft-com:office:word" xmlns:w="http://schemas.openxmlformats.org/wordprocessingml/2006/main" xmlns:w14="http://schemas.microsoft.com/office/word/2010/wordml" xmlns:w15="http://schemas.microsoft.com/office/word/2012/wordml" xmlns:w16cid="http://schemas.microsoft.com/office/word/2016/wordml/cid" xmlns:w16se="http://schemas.microsoft.com/office/word/2015/wordml/symex" xmlns:wpg="http://schemas.microsoft.com/office/word/2010/wordprocessingGroup" xmlns:wpi="http://schemas.microsoft.com/office/word/2010/wordprocessingInk" xmlns:wne="http://schemas.microsoft.com/office/word/2006/wordml" xmlns:wps="http://schemas.microsoft.com/office/word/2010/wordprocessingShape" mc:Ignorable="w14 w15 w16se w16cid wp14">
   <w:abstractNum w:abstractNumId="0" w15:restartNumberingAfterBreak="0">
+    <w:nsid w:val="04A9643E"/>
+    <w:multiLevelType w:val="multilevel"/>
+    <w:tmpl w:val="BE44E6CA"/>
+    <w:lvl w:ilvl="0">
+      <w:start w:val="1"/>
+      <w:numFmt w:val="bullet"/>
+      <w:lvlText w:val=""/>
+      <w:lvlJc w:val="left"/>
+      <w:pPr>
+        <w:tabs>
+          <w:tab w:val="num" w:pos="720"/>
+        </w:tabs>
+        <w:ind w:left="720" w:hanging="360"/>
+      </w:pPr>
+      <w:rPr>
+        <w:rFonts w:ascii="Symbol" w:hAnsi="Symbol" w:hint="default"/>
+        <w:sz w:val="20"/>
+      </w:rPr>
+    </w:lvl>
+    <w:lvl w:ilvl="1" w:tentative="1">
+      <w:start w:val="1"/>
+      <w:numFmt w:val="bullet"/>
+      <w:lvlText w:val=""/>
+      <w:lvlJc w:val="left"/>
+      <w:pPr>
+        <w:tabs>
+          <w:tab w:val="num" w:pos="1440"/>
+        </w:tabs>
+        <w:ind w:left="1440" w:hanging="360"/>
+      </w:pPr>
+      <w:rPr>
+        <w:rFonts w:ascii="Symbol" w:hAnsi="Symbol" w:hint="default"/>
+        <w:sz w:val="20"/>
+      </w:rPr>
+    </w:lvl>
+    <w:lvl w:ilvl="2" w:tentative="1">
+      <w:start w:val="1"/>
+      <w:numFmt w:val="bullet"/>
+      <w:lvlText w:val=""/>
+      <w:lvlJc w:val="left"/>
+      <w:pPr>
+        <w:tabs>
+          <w:tab w:val="num" w:pos="2160"/>
+        </w:tabs>
+        <w:ind w:left="2160" w:hanging="360"/>
+      </w:pPr>
+      <w:rPr>
+        <w:rFonts w:ascii="Symbol" w:hAnsi="Symbol" w:hint="default"/>
+        <w:sz w:val="20"/>
+      </w:rPr>
+    </w:lvl>
+    <w:lvl w:ilvl="3" w:tentative="1">
+      <w:start w:val="1"/>
+      <w:numFmt w:val="bullet"/>
+      <w:lvlText w:val=""/>
+      <w:lvlJc w:val="left"/>
+      <w:pPr>
+        <w:tabs>
+          <w:tab w:val="num" w:pos="2880"/>
+        </w:tabs>
+        <w:ind w:left="2880" w:hanging="360"/>
+      </w:pPr>
+      <w:rPr>
+        <w:rFonts w:ascii="Symbol" w:hAnsi="Symbol" w:hint="default"/>
+        <w:sz w:val="20"/>
+      </w:rPr>
+    </w:lvl>
+    <w:lvl w:ilvl="4" w:tentative="1">
+      <w:start w:val="1"/>
+      <w:numFmt w:val="bullet"/>
+      <w:lvlText w:val=""/>
+      <w:lvlJc w:val="left"/>
+      <w:pPr>
+        <w:tabs>
+          <w:tab w:val="num" w:pos="3600"/>
+        </w:tabs>
+        <w:ind w:left="3600" w:hanging="360"/>
+      </w:pPr>
+      <w:rPr>
+        <w:rFonts w:ascii="Symbol" w:hAnsi="Symbol" w:hint="default"/>
+        <w:sz w:val="20"/>
+      </w:rPr>
+    </w:lvl>
+    <w:lvl w:ilvl="5" w:tentative="1">
+      <w:start w:val="1"/>
+      <w:numFmt w:val="bullet"/>
+      <w:lvlText w:val=""/>
+      <w:lvlJc w:val="left"/>
+      <w:pPr>
+        <w:tabs>
+          <w:tab w:val="num" w:pos="4320"/>
+        </w:tabs>
+        <w:ind w:left="4320" w:hanging="360"/>
+      </w:pPr>
+      <w:rPr>
+        <w:rFonts w:ascii="Symbol" w:hAnsi="Symbol" w:hint="default"/>
+        <w:sz w:val="20"/>
+      </w:rPr>
+    </w:lvl>
+    <w:lvl w:ilvl="6" w:tentative="1">
+      <w:start w:val="1"/>
+      <w:numFmt w:val="bullet"/>
+      <w:lvlText w:val=""/>
+      <w:lvlJc w:val="left"/>
+      <w:pPr>
+        <w:tabs>
+          <w:tab w:val="num" w:pos="5040"/>
+        </w:tabs>
+        <w:ind w:left="5040" w:hanging="360"/>
+      </w:pPr>
+      <w:rPr>
+        <w:rFonts w:ascii="Symbol" w:hAnsi="Symbol" w:hint="default"/>
+        <w:sz w:val="20"/>
+      </w:rPr>
+    </w:lvl>
+    <w:lvl w:ilvl="7" w:tentative="1">
+      <w:start w:val="1"/>
+      <w:numFmt w:val="bullet"/>
+      <w:lvlText w:val=""/>
+      <w:lvlJc w:val="left"/>
+      <w:pPr>
+        <w:tabs>
+          <w:tab w:val="num" w:pos="5760"/>
+        </w:tabs>
+        <w:ind w:left="5760" w:hanging="360"/>
+      </w:pPr>
+      <w:rPr>
+        <w:rFonts w:ascii="Symbol" w:hAnsi="Symbol" w:hint="default"/>
+        <w:sz w:val="20"/>
+      </w:rPr>
+    </w:lvl>
+    <w:lvl w:ilvl="8" w:tentative="1">
+      <w:start w:val="1"/>
+      <w:numFmt w:val="bullet"/>
+      <w:lvlText w:val=""/>
+      <w:lvlJc w:val="left"/>
+      <w:pPr>
+        <w:tabs>
+          <w:tab w:val="num" w:pos="6480"/>
+        </w:tabs>
+        <w:ind w:left="6480" w:hanging="360"/>
+      </w:pPr>
+      <w:rPr>
+        <w:rFonts w:ascii="Symbol" w:hAnsi="Symbol" w:hint="default"/>
+        <w:sz w:val="20"/>
+      </w:rPr>
+    </w:lvl>
+  </w:abstractNum>
+  <w:abstractNum w:abstractNumId="1" w15:restartNumberingAfterBreak="0">
     <w:nsid w:val="1CB21A54"/>
     <w:multiLevelType w:val="hybridMultilevel"/>
     <w:tmpl w:val="76EA5CD6"/>
@@ -7873,7 +10485,7 @@
       </w:rPr>
     </w:lvl>
   </w:abstractNum>
-  <w:abstractNum w:abstractNumId="1" w15:restartNumberingAfterBreak="0">
+  <w:abstractNum w:abstractNumId="2" w15:restartNumberingAfterBreak="0">
     <w:nsid w:val="1DEA6315"/>
     <w:multiLevelType w:val="hybridMultilevel"/>
     <w:tmpl w:val="B590C38C"/>
@@ -7986,7 +10598,7 @@
       </w:rPr>
     </w:lvl>
   </w:abstractNum>
-  <w:abstractNum w:abstractNumId="2" w15:restartNumberingAfterBreak="0">
+  <w:abstractNum w:abstractNumId="3" w15:restartNumberingAfterBreak="0">
     <w:nsid w:val="27C97945"/>
     <w:multiLevelType w:val="hybridMultilevel"/>
     <w:tmpl w:val="3756313E"/>
@@ -8099,7 +10711,7 @@
       </w:rPr>
     </w:lvl>
   </w:abstractNum>
-  <w:abstractNum w:abstractNumId="3" w15:restartNumberingAfterBreak="0">
+  <w:abstractNum w:abstractNumId="4" w15:restartNumberingAfterBreak="0">
     <w:nsid w:val="31442AF5"/>
     <w:multiLevelType w:val="hybridMultilevel"/>
     <w:tmpl w:val="708C3E90"/>
@@ -8212,7 +10824,7 @@
       </w:rPr>
     </w:lvl>
   </w:abstractNum>
-  <w:abstractNum w:abstractNumId="4" w15:restartNumberingAfterBreak="0">
+  <w:abstractNum w:abstractNumId="5" w15:restartNumberingAfterBreak="0">
     <w:nsid w:val="4C0C39FE"/>
     <w:multiLevelType w:val="hybridMultilevel"/>
     <w:tmpl w:val="992A44EA"/>
@@ -8325,7 +10937,7 @@
       </w:rPr>
     </w:lvl>
   </w:abstractNum>
-  <w:abstractNum w:abstractNumId="5" w15:restartNumberingAfterBreak="0">
+  <w:abstractNum w:abstractNumId="6" w15:restartNumberingAfterBreak="0">
     <w:nsid w:val="5A886647"/>
     <w:multiLevelType w:val="hybridMultilevel"/>
     <w:tmpl w:val="1DBAD884"/>
@@ -8414,7 +11026,7 @@
       </w:pPr>
     </w:lvl>
   </w:abstractNum>
-  <w:abstractNum w:abstractNumId="6" w15:restartNumberingAfterBreak="0">
+  <w:abstractNum w:abstractNumId="7" w15:restartNumberingAfterBreak="0">
     <w:nsid w:val="62925382"/>
     <w:multiLevelType w:val="hybridMultilevel"/>
     <w:tmpl w:val="F2CAFAAC"/>
@@ -8504,25 +11116,28 @@
     </w:lvl>
   </w:abstractNum>
   <w:num w:numId="1">
+    <w:abstractNumId w:val="3"/>
+  </w:num>
+  <w:num w:numId="2">
+    <w:abstractNumId w:val="1"/>
+  </w:num>
+  <w:num w:numId="3">
+    <w:abstractNumId w:val="6"/>
+  </w:num>
+  <w:num w:numId="4">
     <w:abstractNumId w:val="2"/>
   </w:num>
-  <w:num w:numId="2">
-    <w:abstractNumId w:val="0"/>
+  <w:num w:numId="5">
+    <w:abstractNumId w:val="7"/>
   </w:num>
-  <w:num w:numId="3">
+  <w:num w:numId="6">
     <w:abstractNumId w:val="5"/>
   </w:num>
-  <w:num w:numId="4">
-    <w:abstractNumId w:val="1"/>
-  </w:num>
-  <w:num w:numId="5">
-    <w:abstractNumId w:val="6"/>
-  </w:num>
-  <w:num w:numId="6">
+  <w:num w:numId="7">
     <w:abstractNumId w:val="4"/>
   </w:num>
-  <w:num w:numId="7">
-    <w:abstractNumId w:val="3"/>
+  <w:num w:numId="8">
+    <w:abstractNumId w:val="0"/>
   </w:num>
 </w:numbering>
 </file>

</xml_diff>

<commit_message>
added middleware to authorise user for edit/delete
</commit_message>
<xml_diff>
--- a/yelpcamp_document.docx
+++ b/yelpcamp_document.docx
@@ -8220,6 +8220,7 @@
       </w:r>
       <w:r>
         <w:rPr>
+          <w:noProof/>
           <w:sz w:val="24"/>
         </w:rPr>
         <w:drawing>
@@ -8301,6 +8302,7 @@
       </w:pPr>
       <w:r>
         <w:rPr>
+          <w:noProof/>
           <w:sz w:val="24"/>
         </w:rPr>
         <w:lastRenderedPageBreak/>
@@ -8393,6 +8395,7 @@
       <w:r>
         <w:rPr>
           <w:caps/>
+          <w:noProof/>
           <w:sz w:val="24"/>
         </w:rPr>
         <w:drawing>
@@ -8457,6 +8460,7 @@
       <w:r>
         <w:rPr>
           <w:caps/>
+          <w:noProof/>
           <w:sz w:val="24"/>
         </w:rPr>
         <w:drawing>
@@ -8534,6 +8538,7 @@
       </w:r>
       <w:r>
         <w:rPr>
+          <w:noProof/>
           <w:sz w:val="24"/>
         </w:rPr>
         <w:drawing>
@@ -8665,6 +8670,7 @@
       </w:r>
       <w:r>
         <w:rPr>
+          <w:noProof/>
           <w:sz w:val="24"/>
         </w:rPr>
         <w:drawing>
@@ -8731,6 +8737,7 @@
       </w:r>
       <w:r>
         <w:rPr>
+          <w:noProof/>
           <w:sz w:val="24"/>
         </w:rPr>
         <w:drawing>
@@ -8791,6 +8798,7 @@
       </w:r>
       <w:r>
         <w:rPr>
+          <w:noProof/>
           <w:sz w:val="24"/>
         </w:rPr>
         <w:drawing>
@@ -8850,6 +8858,7 @@
       </w:r>
       <w:r>
         <w:rPr>
+          <w:noProof/>
           <w:sz w:val="24"/>
         </w:rPr>
         <w:drawing>
@@ -9136,6 +9145,7 @@
       </w:pPr>
       <w:r>
         <w:rPr>
+          <w:noProof/>
           <w:sz w:val="24"/>
         </w:rPr>
         <w:drawing>
@@ -9198,6 +9208,7 @@
       </w:pPr>
       <w:r>
         <w:rPr>
+          <w:noProof/>
           <w:sz w:val="24"/>
         </w:rPr>
         <w:drawing>
@@ -9256,6 +9267,7 @@
       </w:r>
       <w:r>
         <w:rPr>
+          <w:noProof/>
           <w:sz w:val="24"/>
         </w:rPr>
         <w:drawing>
@@ -9315,21 +9327,7 @@
           <w:sz w:val="28"/>
         </w:rPr>
         <w:lastRenderedPageBreak/>
-        <w:t>526. Adding Logout</w:t>
-      </w:r>
-      <w:r>
-        <w:rPr>
-          <w:b/>
-          <w:sz w:val="28"/>
-        </w:rPr>
-        <w:t xml:space="preserve"> and </w:t>
-      </w:r>
-      <w:r>
-        <w:rPr>
-          <w:b/>
-          <w:sz w:val="28"/>
-        </w:rPr>
-        <w:t>525. IMPORTANT: Fixing Logout</w:t>
+        <w:t>526. Adding Logout and 525. IMPORTANT: Fixing Logout</w:t>
       </w:r>
     </w:p>
     <w:p>
@@ -9360,6 +9358,7 @@
         <w:rPr>
           <w:b/>
           <w:i/>
+          <w:noProof/>
           <w:sz w:val="24"/>
         </w:rPr>
         <w:drawing>
@@ -9419,6 +9418,7 @@
       </w:r>
       <w:r>
         <w:rPr>
+          <w:noProof/>
           <w:sz w:val="24"/>
         </w:rPr>
         <w:drawing>
@@ -9570,6 +9570,7 @@
       </w:pPr>
       <w:r>
         <w:rPr>
+          <w:noProof/>
           <w:sz w:val="24"/>
         </w:rPr>
         <w:drawing>
@@ -9616,6 +9617,7 @@
       </w:r>
       <w:r>
         <w:rPr>
+          <w:noProof/>
           <w:sz w:val="24"/>
         </w:rPr>
         <w:drawing>
@@ -9696,6 +9698,7 @@
       </w:r>
       <w:r>
         <w:rPr>
+          <w:noProof/>
           <w:sz w:val="24"/>
         </w:rPr>
         <w:drawing>
@@ -9791,6 +9794,7 @@
       </w:r>
       <w:r>
         <w:rPr>
+          <w:noProof/>
           <w:sz w:val="24"/>
         </w:rPr>
         <w:drawing>
@@ -9887,6 +9891,7 @@
       <w:r>
         <w:rPr>
           <w:b/>
+          <w:noProof/>
           <w:sz w:val="28"/>
         </w:rPr>
         <w:drawing>
@@ -10148,62 +10153,949 @@
           <w:sz w:val="28"/>
         </w:rPr>
       </w:pPr>
+      <w:r>
+        <w:rPr>
+          <w:b/>
+          <w:sz w:val="24"/>
+        </w:rPr>
+        <w:t xml:space="preserve">On line </w:t>
+      </w:r>
+      <w:r>
+        <w:rPr>
+          <w:b/>
+          <w:sz w:val="24"/>
+        </w:rPr>
+        <w:t>3</w:t>
+      </w:r>
+      <w:r>
+        <w:rPr>
+          <w:b/>
+          <w:sz w:val="24"/>
+        </w:rPr>
+        <w:t>8, the user is redirected to the </w:t>
+      </w:r>
+      <w:proofErr w:type="spellStart"/>
+      <w:r>
+        <w:rPr>
+          <w:b/>
+          <w:sz w:val="24"/>
+        </w:rPr>
+        <w:t>redirectUrl</w:t>
+      </w:r>
+      <w:proofErr w:type="spellEnd"/>
+      <w:r>
+        <w:rPr>
+          <w:b/>
+          <w:sz w:val="24"/>
+        </w:rPr>
+        <w:t> using the </w:t>
+      </w:r>
+      <w:proofErr w:type="spellStart"/>
+      <w:r>
+        <w:rPr>
+          <w:b/>
+          <w:sz w:val="24"/>
+        </w:rPr>
+        <w:t>res.redirect</w:t>
+      </w:r>
+      <w:proofErr w:type="spellEnd"/>
+      <w:r>
+        <w:rPr>
+          <w:b/>
+          <w:sz w:val="24"/>
+        </w:rPr>
+        <w:t> method.</w:t>
+      </w:r>
+    </w:p>
+    <w:p>
+      <w:pPr>
+        <w:rPr>
+          <w:sz w:val="24"/>
+        </w:rPr>
+      </w:pPr>
+    </w:p>
+    <w:p>
+      <w:pPr>
+        <w:rPr>
+          <w:sz w:val="24"/>
+        </w:rPr>
+      </w:pPr>
+    </w:p>
+    <w:p>
+      <w:pPr>
+        <w:rPr>
+          <w:sz w:val="24"/>
+        </w:rPr>
+      </w:pPr>
+    </w:p>
+    <w:p>
+      <w:pPr>
+        <w:rPr>
+          <w:b/>
+          <w:sz w:val="32"/>
+        </w:rPr>
+      </w:pPr>
+      <w:r>
+        <w:rPr>
+          <w:b/>
+          <w:sz w:val="32"/>
+        </w:rPr>
+        <w:t xml:space="preserve">Section 51: </w:t>
+      </w:r>
+      <w:proofErr w:type="spellStart"/>
+      <w:r>
+        <w:rPr>
+          <w:b/>
+          <w:sz w:val="32"/>
+        </w:rPr>
+        <w:t>Yelpcamp</w:t>
+      </w:r>
+      <w:proofErr w:type="spellEnd"/>
+      <w:r>
+        <w:rPr>
+          <w:b/>
+          <w:sz w:val="32"/>
+        </w:rPr>
+        <w:t>: Basic Authorisation</w:t>
+      </w:r>
+    </w:p>
+    <w:p>
+      <w:pPr>
+        <w:rPr>
+          <w:b/>
+          <w:sz w:val="28"/>
+        </w:rPr>
+      </w:pPr>
+      <w:r>
+        <w:rPr>
+          <w:b/>
+          <w:sz w:val="28"/>
+        </w:rPr>
+        <w:t>531. Adding an Author to Campground</w:t>
+      </w:r>
+    </w:p>
+    <w:p>
+      <w:pPr>
+        <w:rPr>
+          <w:sz w:val="24"/>
+        </w:rPr>
+      </w:pPr>
+      <w:r>
+        <w:rPr>
+          <w:sz w:val="24"/>
+        </w:rPr>
+        <w:t xml:space="preserve">We’ll add a </w:t>
+      </w:r>
+      <w:r>
+        <w:rPr>
+          <w:b/>
+          <w:sz w:val="24"/>
+        </w:rPr>
+        <w:t>author</w:t>
+      </w:r>
+      <w:r>
+        <w:rPr>
+          <w:sz w:val="24"/>
+        </w:rPr>
+        <w:t xml:space="preserve"> field in campground model.</w:t>
+      </w:r>
+      <w:r>
+        <w:rPr>
+          <w:noProof/>
+        </w:rPr>
+        <w:t xml:space="preserve"> </w:t>
+      </w:r>
+      <w:r>
+        <w:rPr>
+          <w:sz w:val="24"/>
+        </w:rPr>
+        <w:drawing>
+          <wp:inline distT="0" distB="0" distL="0" distR="0" wp14:anchorId="7E536D41" wp14:editId="61934E6C">
+            <wp:extent cx="3086531" cy="914528"/>
+            <wp:effectExtent l="0" t="0" r="0" b="0"/>
+            <wp:docPr id="75" name="Picture 75"/>
+            <wp:cNvGraphicFramePr>
+              <a:graphicFrameLocks xmlns:a="http://schemas.openxmlformats.org/drawingml/2006/main" noChangeAspect="1"/>
+            </wp:cNvGraphicFramePr>
+            <a:graphic xmlns:a="http://schemas.openxmlformats.org/drawingml/2006/main">
+              <a:graphicData uri="http://schemas.openxmlformats.org/drawingml/2006/picture">
+                <pic:pic xmlns:pic="http://schemas.openxmlformats.org/drawingml/2006/picture">
+                  <pic:nvPicPr>
+                    <pic:cNvPr id="1" name=""/>
+                    <pic:cNvPicPr/>
+                  </pic:nvPicPr>
+                  <pic:blipFill>
+                    <a:blip r:embed="rId91"/>
+                    <a:stretch>
+                      <a:fillRect/>
+                    </a:stretch>
+                  </pic:blipFill>
+                  <pic:spPr>
+                    <a:xfrm>
+                      <a:off x="0" y="0"/>
+                      <a:ext cx="3086531" cy="914528"/>
+                    </a:xfrm>
+                    <a:prstGeom prst="rect">
+                      <a:avLst/>
+                    </a:prstGeom>
+                  </pic:spPr>
+                </pic:pic>
+              </a:graphicData>
+            </a:graphic>
+          </wp:inline>
+        </w:drawing>
+      </w:r>
+      <w:r>
+        <w:rPr>
+          <w:sz w:val="24"/>
+        </w:rPr>
+        <w:t xml:space="preserve"> </w:t>
+      </w:r>
+    </w:p>
+    <w:p>
+      <w:pPr>
+        <w:rPr>
+          <w:noProof/>
+        </w:rPr>
+      </w:pPr>
+      <w:r>
+        <w:rPr>
+          <w:sz w:val="24"/>
+        </w:rPr>
+        <w:lastRenderedPageBreak/>
+        <w:t>Then we update our seeds.js and user who added it.</w:t>
+      </w:r>
+      <w:r>
+        <w:rPr>
+          <w:noProof/>
+        </w:rPr>
+        <w:t xml:space="preserve"> </w:t>
+      </w:r>
+      <w:r>
+        <w:rPr>
+          <w:sz w:val="24"/>
+        </w:rPr>
+        <w:drawing>
+          <wp:inline distT="0" distB="0" distL="0" distR="0" wp14:anchorId="44BF007F" wp14:editId="6E82E9FE">
+            <wp:extent cx="5159187" cy="1501270"/>
+            <wp:effectExtent l="0" t="0" r="3810" b="3810"/>
+            <wp:docPr id="86" name="Picture 86"/>
+            <wp:cNvGraphicFramePr>
+              <a:graphicFrameLocks xmlns:a="http://schemas.openxmlformats.org/drawingml/2006/main" noChangeAspect="1"/>
+            </wp:cNvGraphicFramePr>
+            <a:graphic xmlns:a="http://schemas.openxmlformats.org/drawingml/2006/main">
+              <a:graphicData uri="http://schemas.openxmlformats.org/drawingml/2006/picture">
+                <pic:pic xmlns:pic="http://schemas.openxmlformats.org/drawingml/2006/picture">
+                  <pic:nvPicPr>
+                    <pic:cNvPr id="1" name=""/>
+                    <pic:cNvPicPr/>
+                  </pic:nvPicPr>
+                  <pic:blipFill>
+                    <a:blip r:embed="rId92"/>
+                    <a:stretch>
+                      <a:fillRect/>
+                    </a:stretch>
+                  </pic:blipFill>
+                  <pic:spPr>
+                    <a:xfrm>
+                      <a:off x="0" y="0"/>
+                      <a:ext cx="5159187" cy="1501270"/>
+                    </a:xfrm>
+                    <a:prstGeom prst="rect">
+                      <a:avLst/>
+                    </a:prstGeom>
+                  </pic:spPr>
+                </pic:pic>
+              </a:graphicData>
+            </a:graphic>
+          </wp:inline>
+        </w:drawing>
+      </w:r>
+    </w:p>
+    <w:p>
+      <w:pPr>
+        <w:rPr>
+          <w:sz w:val="24"/>
+        </w:rPr>
+      </w:pPr>
+      <w:r>
+        <w:rPr>
+          <w:sz w:val="24"/>
+        </w:rPr>
+        <w:t xml:space="preserve">Then we added it to the </w:t>
+      </w:r>
+      <w:proofErr w:type="spellStart"/>
+      <w:r>
+        <w:rPr>
+          <w:sz w:val="24"/>
+        </w:rPr>
+        <w:t>show.ejs</w:t>
+      </w:r>
+      <w:proofErr w:type="spellEnd"/>
+      <w:r>
+        <w:rPr>
+          <w:sz w:val="24"/>
+        </w:rPr>
+        <w:t xml:space="preserve"> field as well.</w:t>
+      </w:r>
+    </w:p>
+    <w:p>
+      <w:pPr>
+        <w:rPr>
+          <w:sz w:val="24"/>
+        </w:rPr>
+      </w:pPr>
+      <w:r>
+        <w:rPr>
+          <w:sz w:val="24"/>
+        </w:rPr>
+        <w:drawing>
+          <wp:inline distT="0" distB="0" distL="0" distR="0" wp14:anchorId="5AAAB3A4" wp14:editId="0D76643D">
+            <wp:extent cx="5731510" cy="501650"/>
+            <wp:effectExtent l="0" t="0" r="2540" b="0"/>
+            <wp:docPr id="88" name="Picture 88"/>
+            <wp:cNvGraphicFramePr>
+              <a:graphicFrameLocks xmlns:a="http://schemas.openxmlformats.org/drawingml/2006/main" noChangeAspect="1"/>
+            </wp:cNvGraphicFramePr>
+            <a:graphic xmlns:a="http://schemas.openxmlformats.org/drawingml/2006/main">
+              <a:graphicData uri="http://schemas.openxmlformats.org/drawingml/2006/picture">
+                <pic:pic xmlns:pic="http://schemas.openxmlformats.org/drawingml/2006/picture">
+                  <pic:nvPicPr>
+                    <pic:cNvPr id="1" name=""/>
+                    <pic:cNvPicPr/>
+                  </pic:nvPicPr>
+                  <pic:blipFill>
+                    <a:blip r:embed="rId93"/>
+                    <a:stretch>
+                      <a:fillRect/>
+                    </a:stretch>
+                  </pic:blipFill>
+                  <pic:spPr>
+                    <a:xfrm>
+                      <a:off x="0" y="0"/>
+                      <a:ext cx="5731510" cy="501650"/>
+                    </a:xfrm>
+                    <a:prstGeom prst="rect">
+                      <a:avLst/>
+                    </a:prstGeom>
+                  </pic:spPr>
+                </pic:pic>
+              </a:graphicData>
+            </a:graphic>
+          </wp:inline>
+        </w:drawing>
+      </w:r>
+    </w:p>
+    <w:p>
+      <w:pPr>
+        <w:rPr>
+          <w:sz w:val="24"/>
+        </w:rPr>
+      </w:pPr>
+    </w:p>
+    <w:p>
+      <w:pPr>
+        <w:rPr>
+          <w:b/>
+          <w:sz w:val="28"/>
+        </w:rPr>
+      </w:pPr>
+      <w:r>
+        <w:rPr>
+          <w:b/>
+          <w:sz w:val="28"/>
+        </w:rPr>
+        <w:t>532. Showing and Hiding Edit/Delete</w:t>
+      </w:r>
+    </w:p>
+    <w:p>
+      <w:pPr>
+        <w:rPr>
+          <w:sz w:val="24"/>
+        </w:rPr>
+      </w:pPr>
+      <w:r>
+        <w:rPr>
+          <w:sz w:val="24"/>
+        </w:rPr>
+        <w:t xml:space="preserve">This </w:t>
+      </w:r>
+      <w:proofErr w:type="spellStart"/>
+      <w:r>
+        <w:rPr>
+          <w:sz w:val="24"/>
+        </w:rPr>
+        <w:t>lec</w:t>
+      </w:r>
+      <w:proofErr w:type="spellEnd"/>
+      <w:r>
+        <w:rPr>
+          <w:sz w:val="24"/>
+        </w:rPr>
+        <w:t xml:space="preserve"> shows edit and delete function based on </w:t>
+      </w:r>
+      <w:r>
+        <w:rPr>
+          <w:b/>
+          <w:sz w:val="24"/>
+        </w:rPr>
+        <w:t>authorisation</w:t>
+      </w:r>
+      <w:r>
+        <w:rPr>
+          <w:b/>
+          <w:sz w:val="24"/>
+        </w:rPr>
+        <w:t xml:space="preserve"> </w:t>
+      </w:r>
+      <w:r>
+        <w:rPr>
+          <w:sz w:val="24"/>
+        </w:rPr>
+        <w:t>by using conditionals in show template.</w:t>
+      </w:r>
+    </w:p>
+    <w:p>
+      <w:pPr>
+        <w:rPr>
+          <w:sz w:val="24"/>
+        </w:rPr>
+      </w:pPr>
+      <w:r>
+        <w:rPr>
+          <w:sz w:val="24"/>
+        </w:rPr>
+        <w:drawing>
+          <wp:inline distT="0" distB="0" distL="0" distR="0" wp14:anchorId="2245C89F" wp14:editId="2C7DFC75">
+            <wp:extent cx="5731510" cy="1243330"/>
+            <wp:effectExtent l="0" t="0" r="2540" b="0"/>
+            <wp:docPr id="89" name="Picture 89"/>
+            <wp:cNvGraphicFramePr>
+              <a:graphicFrameLocks xmlns:a="http://schemas.openxmlformats.org/drawingml/2006/main" noChangeAspect="1"/>
+            </wp:cNvGraphicFramePr>
+            <a:graphic xmlns:a="http://schemas.openxmlformats.org/drawingml/2006/main">
+              <a:graphicData uri="http://schemas.openxmlformats.org/drawingml/2006/picture">
+                <pic:pic xmlns:pic="http://schemas.openxmlformats.org/drawingml/2006/picture">
+                  <pic:nvPicPr>
+                    <pic:cNvPr id="1" name=""/>
+                    <pic:cNvPicPr/>
+                  </pic:nvPicPr>
+                  <pic:blipFill>
+                    <a:blip r:embed="rId94"/>
+                    <a:stretch>
+                      <a:fillRect/>
+                    </a:stretch>
+                  </pic:blipFill>
+                  <pic:spPr>
+                    <a:xfrm>
+                      <a:off x="0" y="0"/>
+                      <a:ext cx="5731510" cy="1243330"/>
+                    </a:xfrm>
+                    <a:prstGeom prst="rect">
+                      <a:avLst/>
+                    </a:prstGeom>
+                  </pic:spPr>
+                </pic:pic>
+              </a:graphicData>
+            </a:graphic>
+          </wp:inline>
+        </w:drawing>
+      </w:r>
+    </w:p>
+    <w:p>
+      <w:pPr>
+        <w:rPr>
+          <w:b/>
+          <w:sz w:val="28"/>
+        </w:rPr>
+      </w:pPr>
+    </w:p>
+    <w:p>
+      <w:pPr>
+        <w:rPr>
+          <w:b/>
+          <w:sz w:val="28"/>
+        </w:rPr>
+      </w:pPr>
+      <w:r>
+        <w:rPr>
+          <w:b/>
+          <w:sz w:val="28"/>
+        </w:rPr>
+        <w:t>533. Campground Permissions</w:t>
+      </w:r>
+      <w:r>
+        <w:rPr>
+          <w:b/>
+          <w:sz w:val="28"/>
+        </w:rPr>
+        <w:t xml:space="preserve"> and </w:t>
+      </w:r>
+      <w:r>
+        <w:rPr>
+          <w:b/>
+          <w:sz w:val="28"/>
+        </w:rPr>
+        <w:t>534. Authorization Middleware</w:t>
+      </w:r>
+    </w:p>
+    <w:p>
+      <w:pPr>
+        <w:rPr>
+          <w:b/>
+          <w:sz w:val="24"/>
+        </w:rPr>
+      </w:pPr>
+      <w:r>
+        <w:rPr>
+          <w:sz w:val="24"/>
+        </w:rPr>
+        <w:t xml:space="preserve">In this video </w:t>
+      </w:r>
+      <w:r>
+        <w:rPr>
+          <w:b/>
+          <w:sz w:val="24"/>
+        </w:rPr>
+        <w:t>we’ll protect rou</w:t>
+      </w:r>
+      <w:r>
+        <w:rPr>
+          <w:sz w:val="24"/>
+        </w:rPr>
+        <w:t xml:space="preserve">tes and will allow only </w:t>
+      </w:r>
+      <w:r>
+        <w:rPr>
+          <w:b/>
+          <w:sz w:val="24"/>
+        </w:rPr>
+        <w:t xml:space="preserve">to edit and delete an </w:t>
+      </w:r>
+      <w:r>
+        <w:rPr>
+          <w:b/>
+          <w:sz w:val="24"/>
+        </w:rPr>
+        <w:t xml:space="preserve">campground </w:t>
+      </w:r>
+      <w:r>
+        <w:rPr>
+          <w:sz w:val="24"/>
+        </w:rPr>
+        <w:t xml:space="preserve">if it is an </w:t>
+      </w:r>
+      <w:r>
+        <w:rPr>
+          <w:b/>
+          <w:sz w:val="24"/>
+        </w:rPr>
+        <w:t>author of the campground</w:t>
+      </w:r>
+      <w:r>
+        <w:rPr>
+          <w:b/>
+          <w:sz w:val="24"/>
+        </w:rPr>
+        <w:t>.</w:t>
+      </w:r>
+    </w:p>
+    <w:p>
+      <w:pPr>
+        <w:rPr>
+          <w:b/>
+          <w:sz w:val="24"/>
+        </w:rPr>
+      </w:pPr>
+      <w:r>
+        <w:rPr>
+          <w:b/>
+          <w:sz w:val="24"/>
+        </w:rPr>
+        <w:t>This part is written in middleware.js</w:t>
+      </w:r>
+    </w:p>
+    <w:p>
+      <w:pPr>
+        <w:rPr>
+          <w:sz w:val="24"/>
+        </w:rPr>
+      </w:pPr>
+      <w:r>
+        <w:rPr>
+          <w:sz w:val="24"/>
+        </w:rPr>
+        <w:drawing>
+          <wp:inline distT="0" distB="0" distL="0" distR="0" wp14:anchorId="25EA370D" wp14:editId="203E4DF8">
+            <wp:extent cx="5731510" cy="1899285"/>
+            <wp:effectExtent l="0" t="0" r="2540" b="5715"/>
+            <wp:docPr id="90" name="Picture 90"/>
+            <wp:cNvGraphicFramePr>
+              <a:graphicFrameLocks xmlns:a="http://schemas.openxmlformats.org/drawingml/2006/main" noChangeAspect="1"/>
+            </wp:cNvGraphicFramePr>
+            <a:graphic xmlns:a="http://schemas.openxmlformats.org/drawingml/2006/main">
+              <a:graphicData uri="http://schemas.openxmlformats.org/drawingml/2006/picture">
+                <pic:pic xmlns:pic="http://schemas.openxmlformats.org/drawingml/2006/picture">
+                  <pic:nvPicPr>
+                    <pic:cNvPr id="1" name=""/>
+                    <pic:cNvPicPr/>
+                  </pic:nvPicPr>
+                  <pic:blipFill>
+                    <a:blip r:embed="rId95"/>
+                    <a:stretch>
+                      <a:fillRect/>
+                    </a:stretch>
+                  </pic:blipFill>
+                  <pic:spPr>
+                    <a:xfrm>
+                      <a:off x="0" y="0"/>
+                      <a:ext cx="5731510" cy="1899285"/>
+                    </a:xfrm>
+                    <a:prstGeom prst="rect">
+                      <a:avLst/>
+                    </a:prstGeom>
+                  </pic:spPr>
+                </pic:pic>
+              </a:graphicData>
+            </a:graphic>
+          </wp:inline>
+        </w:drawing>
+      </w:r>
+    </w:p>
+    <w:p>
+      <w:pPr>
+        <w:rPr>
+          <w:sz w:val="24"/>
+        </w:rPr>
+      </w:pPr>
+      <w:r>
+        <w:rPr>
+          <w:sz w:val="24"/>
+        </w:rPr>
+        <w:lastRenderedPageBreak/>
+        <w:t xml:space="preserve">And then we use it in edit and delete routes </w:t>
+      </w:r>
+      <w:r>
+        <w:rPr>
+          <w:sz w:val="24"/>
+        </w:rPr>
+        <w:drawing>
+          <wp:inline distT="0" distB="0" distL="0" distR="0" wp14:anchorId="67B5640C" wp14:editId="50268D58">
+            <wp:extent cx="5731510" cy="2302510"/>
+            <wp:effectExtent l="0" t="0" r="2540" b="2540"/>
+            <wp:docPr id="91" name="Picture 91"/>
+            <wp:cNvGraphicFramePr>
+              <a:graphicFrameLocks xmlns:a="http://schemas.openxmlformats.org/drawingml/2006/main" noChangeAspect="1"/>
+            </wp:cNvGraphicFramePr>
+            <a:graphic xmlns:a="http://schemas.openxmlformats.org/drawingml/2006/main">
+              <a:graphicData uri="http://schemas.openxmlformats.org/drawingml/2006/picture">
+                <pic:pic xmlns:pic="http://schemas.openxmlformats.org/drawingml/2006/picture">
+                  <pic:nvPicPr>
+                    <pic:cNvPr id="1" name=""/>
+                    <pic:cNvPicPr/>
+                  </pic:nvPicPr>
+                  <pic:blipFill>
+                    <a:blip r:embed="rId96"/>
+                    <a:stretch>
+                      <a:fillRect/>
+                    </a:stretch>
+                  </pic:blipFill>
+                  <pic:spPr>
+                    <a:xfrm>
+                      <a:off x="0" y="0"/>
+                      <a:ext cx="5731510" cy="2302510"/>
+                    </a:xfrm>
+                    <a:prstGeom prst="rect">
+                      <a:avLst/>
+                    </a:prstGeom>
+                  </pic:spPr>
+                </pic:pic>
+              </a:graphicData>
+            </a:graphic>
+          </wp:inline>
+        </w:drawing>
+      </w:r>
+    </w:p>
+    <w:p>
+      <w:pPr>
+        <w:rPr>
+          <w:sz w:val="24"/>
+        </w:rPr>
+      </w:pPr>
+      <w:r>
+        <w:rPr>
+          <w:sz w:val="24"/>
+        </w:rPr>
+        <w:t>Now if we try to edit the campground we didn’t write we’ll be redirected to campground page without any changes.</w:t>
+      </w:r>
+    </w:p>
+    <w:p>
+      <w:pPr>
+        <w:rPr>
+          <w:sz w:val="24"/>
+        </w:rPr>
+      </w:pPr>
+    </w:p>
+    <w:p>
+      <w:pPr>
+        <w:rPr>
+          <w:b/>
+          <w:sz w:val="28"/>
+        </w:rPr>
+      </w:pPr>
+      <w:r>
+        <w:rPr>
+          <w:b/>
+          <w:sz w:val="28"/>
+        </w:rPr>
+        <w:t>535. Reviews Permissions</w:t>
+      </w:r>
+      <w:r>
+        <w:rPr>
+          <w:b/>
+          <w:sz w:val="28"/>
+        </w:rPr>
+        <w:t xml:space="preserve"> and 536. More Reviews Authorisation</w:t>
+      </w:r>
+    </w:p>
+    <w:p>
+      <w:pPr>
+        <w:rPr>
+          <w:b/>
+          <w:sz w:val="24"/>
+          <w:highlight w:val="yellow"/>
+        </w:rPr>
+      </w:pPr>
+      <w:r>
+        <w:rPr>
+          <w:sz w:val="24"/>
+          <w:highlight w:val="yellow"/>
+        </w:rPr>
+        <w:t xml:space="preserve">In this video we’ll </w:t>
+      </w:r>
+      <w:r>
+        <w:rPr>
+          <w:b/>
+          <w:sz w:val="24"/>
+          <w:highlight w:val="yellow"/>
+        </w:rPr>
+        <w:t>protect the routes to ensure that the user who wrote the original review can only edit/delete reviews written on a campground</w:t>
+      </w:r>
+      <w:r>
+        <w:rPr>
+          <w:b/>
+          <w:sz w:val="24"/>
+          <w:highlight w:val="yellow"/>
+        </w:rPr>
+        <w:t xml:space="preserve"> </w:t>
+      </w:r>
+    </w:p>
+    <w:p>
+      <w:pPr>
+        <w:rPr>
+          <w:sz w:val="24"/>
+        </w:rPr>
+      </w:pPr>
+      <w:r>
+        <w:rPr>
+          <w:sz w:val="24"/>
+        </w:rPr>
+        <w:t xml:space="preserve">This below given middleware is written in </w:t>
+      </w:r>
+      <w:r>
+        <w:rPr>
+          <w:b/>
+          <w:sz w:val="24"/>
+        </w:rPr>
+        <w:t>middleware.js</w:t>
+      </w:r>
+    </w:p>
+    <w:p>
+      <w:pPr>
+        <w:rPr>
+          <w:sz w:val="24"/>
+        </w:rPr>
+      </w:pPr>
+      <w:r>
+        <w:rPr>
+          <w:sz w:val="24"/>
+        </w:rPr>
+        <w:drawing>
+          <wp:inline distT="0" distB="0" distL="0" distR="0" wp14:anchorId="5034B598" wp14:editId="11275938">
+            <wp:extent cx="5235394" cy="1478408"/>
+            <wp:effectExtent l="0" t="0" r="3810" b="7620"/>
+            <wp:docPr id="92" name="Picture 92"/>
+            <wp:cNvGraphicFramePr>
+              <a:graphicFrameLocks xmlns:a="http://schemas.openxmlformats.org/drawingml/2006/main" noChangeAspect="1"/>
+            </wp:cNvGraphicFramePr>
+            <a:graphic xmlns:a="http://schemas.openxmlformats.org/drawingml/2006/main">
+              <a:graphicData uri="http://schemas.openxmlformats.org/drawingml/2006/picture">
+                <pic:pic xmlns:pic="http://schemas.openxmlformats.org/drawingml/2006/picture">
+                  <pic:nvPicPr>
+                    <pic:cNvPr id="1" name=""/>
+                    <pic:cNvPicPr/>
+                  </pic:nvPicPr>
+                  <pic:blipFill>
+                    <a:blip r:embed="rId97"/>
+                    <a:stretch>
+                      <a:fillRect/>
+                    </a:stretch>
+                  </pic:blipFill>
+                  <pic:spPr>
+                    <a:xfrm>
+                      <a:off x="0" y="0"/>
+                      <a:ext cx="5235394" cy="1478408"/>
+                    </a:xfrm>
+                    <a:prstGeom prst="rect">
+                      <a:avLst/>
+                    </a:prstGeom>
+                  </pic:spPr>
+                </pic:pic>
+              </a:graphicData>
+            </a:graphic>
+          </wp:inline>
+        </w:drawing>
+      </w:r>
+    </w:p>
+    <w:p>
+      <w:pPr>
+        <w:rPr>
+          <w:sz w:val="24"/>
+        </w:rPr>
+      </w:pPr>
+      <w:r>
+        <w:rPr>
+          <w:sz w:val="24"/>
+        </w:rPr>
+        <w:t>Then add it in edit/delete route of reviews.js</w:t>
+      </w:r>
+    </w:p>
+    <w:p>
+      <w:pPr>
+        <w:rPr>
+          <w:sz w:val="24"/>
+        </w:rPr>
+      </w:pPr>
+      <w:r>
+        <w:rPr>
+          <w:sz w:val="24"/>
+        </w:rPr>
+        <w:drawing>
+          <wp:inline distT="0" distB="0" distL="0" distR="0" wp14:anchorId="6852D4AE" wp14:editId="79295401">
+            <wp:extent cx="5731510" cy="1221105"/>
+            <wp:effectExtent l="0" t="0" r="2540" b="0"/>
+            <wp:docPr id="93" name="Picture 93"/>
+            <wp:cNvGraphicFramePr>
+              <a:graphicFrameLocks xmlns:a="http://schemas.openxmlformats.org/drawingml/2006/main" noChangeAspect="1"/>
+            </wp:cNvGraphicFramePr>
+            <a:graphic xmlns:a="http://schemas.openxmlformats.org/drawingml/2006/main">
+              <a:graphicData uri="http://schemas.openxmlformats.org/drawingml/2006/picture">
+                <pic:pic xmlns:pic="http://schemas.openxmlformats.org/drawingml/2006/picture">
+                  <pic:nvPicPr>
+                    <pic:cNvPr id="1" name=""/>
+                    <pic:cNvPicPr/>
+                  </pic:nvPicPr>
+                  <pic:blipFill>
+                    <a:blip r:embed="rId98"/>
+                    <a:stretch>
+                      <a:fillRect/>
+                    </a:stretch>
+                  </pic:blipFill>
+                  <pic:spPr>
+                    <a:xfrm>
+                      <a:off x="0" y="0"/>
+                      <a:ext cx="5731510" cy="1221105"/>
+                    </a:xfrm>
+                    <a:prstGeom prst="rect">
+                      <a:avLst/>
+                    </a:prstGeom>
+                  </pic:spPr>
+                </pic:pic>
+              </a:graphicData>
+            </a:graphic>
+          </wp:inline>
+        </w:drawing>
+      </w:r>
+    </w:p>
+    <w:p>
+      <w:pPr>
+        <w:rPr>
+          <w:sz w:val="24"/>
+        </w:rPr>
+      </w:pPr>
+    </w:p>
+    <w:p>
+      <w:pPr>
+        <w:rPr>
+          <w:sz w:val="24"/>
+        </w:rPr>
+      </w:pPr>
+    </w:p>
+    <w:p>
+      <w:pPr>
+        <w:rPr>
+          <w:b/>
+          <w:sz w:val="32"/>
+        </w:rPr>
+      </w:pPr>
+    </w:p>
+    <w:p>
+      <w:pPr>
+        <w:rPr>
+          <w:b/>
+          <w:sz w:val="32"/>
+        </w:rPr>
+      </w:pPr>
+      <w:r>
+        <w:rPr>
+          <w:b/>
+          <w:sz w:val="32"/>
+        </w:rPr>
+        <w:lastRenderedPageBreak/>
+        <w:t xml:space="preserve">Section 51: </w:t>
+      </w:r>
+      <w:proofErr w:type="spellStart"/>
+      <w:r>
+        <w:rPr>
+          <w:b/>
+          <w:sz w:val="32"/>
+        </w:rPr>
+        <w:t>Yelpcamp</w:t>
+      </w:r>
+      <w:proofErr w:type="spellEnd"/>
+      <w:r>
+        <w:rPr>
+          <w:b/>
+          <w:sz w:val="32"/>
+        </w:rPr>
+        <w:t>: Controllers and star ratings</w:t>
+      </w:r>
+    </w:p>
+    <w:p>
+      <w:pPr>
+        <w:rPr>
+          <w:b/>
+          <w:sz w:val="28"/>
+        </w:rPr>
+      </w:pPr>
+      <w:r>
+        <w:rPr>
+          <w:b/>
+          <w:sz w:val="28"/>
+        </w:rPr>
+        <w:t>537. Refactoring To Campgrounds Controller</w:t>
+      </w:r>
+    </w:p>
+    <w:p>
+      <w:pPr>
+        <w:rPr>
+          <w:b/>
+          <w:sz w:val="28"/>
+        </w:rPr>
+      </w:pPr>
       <w:bookmarkStart w:id="0" w:name="_GoBack"/>
-      <w:r>
-        <w:rPr>
-          <w:b/>
-          <w:sz w:val="24"/>
-        </w:rPr>
-        <w:t xml:space="preserve">On line </w:t>
-      </w:r>
-      <w:r>
-        <w:rPr>
-          <w:b/>
-          <w:sz w:val="24"/>
-        </w:rPr>
-        <w:t>3</w:t>
-      </w:r>
-      <w:r>
-        <w:rPr>
-          <w:b/>
-          <w:sz w:val="24"/>
-        </w:rPr>
-        <w:t>8, the user is redirected to the </w:t>
-      </w:r>
-      <w:proofErr w:type="spellStart"/>
-      <w:r>
-        <w:rPr>
-          <w:b/>
-          <w:sz w:val="24"/>
-        </w:rPr>
-        <w:t>redirectUrl</w:t>
-      </w:r>
-      <w:proofErr w:type="spellEnd"/>
-      <w:r>
-        <w:rPr>
-          <w:b/>
-          <w:sz w:val="24"/>
-        </w:rPr>
-        <w:t> using the </w:t>
-      </w:r>
-      <w:proofErr w:type="spellStart"/>
-      <w:r>
-        <w:rPr>
-          <w:b/>
-          <w:sz w:val="24"/>
-        </w:rPr>
-        <w:t>res.redirect</w:t>
-      </w:r>
-      <w:proofErr w:type="spellEnd"/>
-      <w:r>
-        <w:rPr>
-          <w:b/>
-          <w:sz w:val="24"/>
-        </w:rPr>
-        <w:t> method.</w:t>
-      </w:r>
-    </w:p>
-    <w:bookmarkEnd w:id="0"/>
+      <w:bookmarkEnd w:id="0"/>
+    </w:p>
     <w:p>
       <w:pPr>
         <w:rPr>

</xml_diff>